<commit_message>
API gateway basics v3 fixes
</commit_message>
<xml_diff>
--- a/guide/2-ApiGatewayBasicsGuide.docx
+++ b/guide/2-ApiGatewayBasicsGuide.docx
@@ -835,31 +835,7 @@
           <w:shd w:val="clear" w:color="auto" w:fill="FFFFFF"/>
           <w:lang w:val="en-US"/>
         </w:rPr>
-        <w:t xml:space="preserve"> each of those resources can be mapped to one or more http methods like </w:t>
-      </w:r>
-      <w:proofErr w:type="gramStart"/>
-      <w:r>
-        <w:rPr>
-          <w:rFonts w:cstheme="minorHAnsi"/>
-          <w:color w:val="1D1C1D"/>
-          <w:sz w:val="20"/>
-          <w:szCs w:val="20"/>
-          <w:shd w:val="clear" w:color="auto" w:fill="FFFFFF"/>
-          <w:lang w:val="en-US"/>
-        </w:rPr>
-        <w:t>GET,POST</w:t>
-      </w:r>
-      <w:proofErr w:type="gramEnd"/>
-      <w:r>
-        <w:rPr>
-          <w:rFonts w:cstheme="minorHAnsi"/>
-          <w:color w:val="1D1C1D"/>
-          <w:sz w:val="20"/>
-          <w:szCs w:val="20"/>
-          <w:shd w:val="clear" w:color="auto" w:fill="FFFFFF"/>
-          <w:lang w:val="en-US"/>
-        </w:rPr>
-        <w:t>,DELETE and so on.</w:t>
+        <w:t xml:space="preserve"> each of those resources can be mapped to one or more http methods like GET,POST,DELETE and so on.</w:t>
       </w:r>
     </w:p>
     <w:p>
@@ -942,6 +918,19 @@
         </w:rPr>
         <w:t>It offers fine grained access control as well (I will explain this later)</w:t>
       </w:r>
+    </w:p>
+    <w:p>
+      <w:pPr>
+        <w:jc w:val="both"/>
+        <w:rPr>
+          <w:rFonts w:cstheme="minorHAnsi"/>
+          <w:color w:val="1D1C1D"/>
+          <w:sz w:val="20"/>
+          <w:szCs w:val="20"/>
+          <w:shd w:val="clear" w:color="auto" w:fill="FFFFFF"/>
+          <w:lang w:val="en-US"/>
+        </w:rPr>
+      </w:pPr>
     </w:p>
     <w:p>
       <w:pPr>
@@ -1028,6 +1017,17 @@
       <w:pPr>
         <w:jc w:val="both"/>
         <w:rPr>
+          <w:rFonts w:cstheme="minorHAnsi"/>
+          <w:color w:val="1D1C1D"/>
+          <w:shd w:val="clear" w:color="auto" w:fill="FFFFFF"/>
+          <w:lang w:val="en-US"/>
+        </w:rPr>
+      </w:pPr>
+    </w:p>
+    <w:p>
+      <w:pPr>
+        <w:jc w:val="both"/>
+        <w:rPr>
           <w:rFonts w:ascii="Arial" w:hAnsi="Arial" w:cs="Arial"/>
           <w:color w:val="1D1C1D"/>
           <w:sz w:val="20"/>
@@ -1074,6 +1074,19 @@
     </w:p>
     <w:p>
       <w:pPr>
+        <w:jc w:val="both"/>
+        <w:rPr>
+          <w:rFonts w:ascii="Arial" w:hAnsi="Arial" w:cs="Arial"/>
+          <w:color w:val="1D1C1D"/>
+          <w:sz w:val="20"/>
+          <w:szCs w:val="20"/>
+          <w:shd w:val="clear" w:color="auto" w:fill="FFFFFF"/>
+          <w:lang w:val="en-US"/>
+        </w:rPr>
+      </w:pPr>
+    </w:p>
+    <w:p>
+      <w:pPr>
         <w:rPr>
           <w:b/>
           <w:bCs/>
@@ -1105,6 +1118,19 @@
         </w:rPr>
         <w:t xml:space="preserve">                                                                                                                                   </w:t>
       </w:r>
+    </w:p>
+    <w:p>
+      <w:pPr>
+        <w:jc w:val="both"/>
+        <w:rPr>
+          <w:rFonts w:ascii="Arial" w:hAnsi="Arial" w:cs="Arial"/>
+          <w:color w:val="1D1C1D"/>
+          <w:sz w:val="20"/>
+          <w:szCs w:val="20"/>
+          <w:shd w:val="clear" w:color="auto" w:fill="FFFFFF"/>
+          <w:lang w:val="en-US"/>
+        </w:rPr>
+      </w:pPr>
     </w:p>
     <w:p>
       <w:pPr>
@@ -1137,23 +1163,23 @@
           <w:color w:val="FFFFFF" w:themeColor="background1"/>
           <w:sz w:val="20"/>
           <w:szCs w:val="20"/>
-          <w:shd w:val="clear" w:color="auto" w:fill="FFFFFF"/>
-          <w:lang w:val="en-US"/>
-        </w:rPr>
-      </w:pPr>
-      <w:r>
+          <w:highlight w:val="darkBlue"/>
+          <w:shd w:val="clear" w:color="auto" w:fill="FFFFFF"/>
+          <w:lang w:val="en-US"/>
+        </w:rPr>
+      </w:pPr>
+    </w:p>
+    <w:p>
+      <w:pPr>
         <w:rPr>
           <w:rFonts w:ascii="Arial" w:hAnsi="Arial" w:cs="Arial"/>
           <w:color w:val="FFFFFF" w:themeColor="background1"/>
           <w:sz w:val="20"/>
           <w:szCs w:val="20"/>
-          <w:highlight w:val="darkBlue"/>
-          <w:shd w:val="clear" w:color="auto" w:fill="FFFFFF"/>
-          <w:lang w:val="en-US"/>
-        </w:rPr>
-        <w:t xml:space="preserve">!!! THE FOLLOWING PART COULD BE REALLY IMPORTANT I SUGGEST TO PUT THE EFFOR TO DIVE DEEPER IN THE FOLLOWING </w:t>
-      </w:r>
-      <w:proofErr w:type="gramStart"/>
+          <w:shd w:val="clear" w:color="auto" w:fill="FFFFFF"/>
+          <w:lang w:val="en-US"/>
+        </w:rPr>
+      </w:pPr>
       <w:r>
         <w:rPr>
           <w:rFonts w:ascii="Arial" w:hAnsi="Arial" w:cs="Arial"/>
@@ -1164,7 +1190,7 @@
           <w:shd w:val="clear" w:color="auto" w:fill="FFFFFF"/>
           <w:lang w:val="en-US"/>
         </w:rPr>
-        <w:t>CONCEPTS !!!</w:t>
+        <w:t>!!! THE FOLLOWING PART COULD BE REALLY IMPORTANT I SUGGEST TO PUT THE EFFOR TO DIVE DEEPER IN THE FOLLOWING CONCEPTS !!!</w:t>
       </w:r>
       <w:r>
         <w:rPr>
@@ -1177,20 +1203,6 @@
         </w:rPr>
         <w:t>!</w:t>
       </w:r>
-      <w:proofErr w:type="gramEnd"/>
-    </w:p>
-    <w:p>
-      <w:pPr>
-        <w:rPr>
-          <w:rFonts w:ascii="Arial" w:hAnsi="Arial" w:cs="Arial"/>
-          <w:color w:val="FFFFFF" w:themeColor="background1"/>
-          <w:sz w:val="20"/>
-          <w:szCs w:val="20"/>
-          <w:highlight w:val="darkBlue"/>
-          <w:shd w:val="clear" w:color="auto" w:fill="FFFFFF"/>
-          <w:lang w:val="en-US"/>
-        </w:rPr>
-      </w:pPr>
     </w:p>
     <w:p>
       <w:pPr>
@@ -2254,18 +2266,8 @@
           <w:lang w:val="en-US"/>
         </w:rPr>
         <w:lastRenderedPageBreak/>
-        <w:t xml:space="preserve">We can test CORS with the following website: </w:t>
-      </w:r>
-      <w:proofErr w:type="gramStart"/>
-      <w:r>
-        <w:rPr>
-          <w:sz w:val="20"/>
-          <w:szCs w:val="20"/>
-          <w:lang w:val="en-US"/>
-        </w:rPr>
-        <w:t>test-cors.org</w:t>
-      </w:r>
-      <w:proofErr w:type="gramEnd"/>
+        <w:t>We can test CORS with the following website: test-cors.org</w:t>
+      </w:r>
     </w:p>
     <w:p>
       <w:pPr>
@@ -2430,25 +2432,7 @@
           <w:lang w:val="en-US"/>
         </w:rPr>
         <w:tab/>
-        <w:t>“Access-Control-Allow-Origin”</w:t>
-      </w:r>
-      <w:proofErr w:type="gramStart"/>
-      <w:r>
-        <w:rPr>
-          <w:sz w:val="20"/>
-          <w:szCs w:val="20"/>
-          <w:lang w:val="en-US"/>
-        </w:rPr>
-        <w:t>:”*</w:t>
-      </w:r>
-      <w:proofErr w:type="gramEnd"/>
-      <w:r>
-        <w:rPr>
-          <w:sz w:val="20"/>
-          <w:szCs w:val="20"/>
-          <w:lang w:val="en-US"/>
-        </w:rPr>
-        <w:t>”,</w:t>
+        <w:t>“Access-Control-Allow-Origin”:”*”,</w:t>
       </w:r>
     </w:p>
     <w:p>
@@ -2581,25 +2565,7 @@
           <w:szCs w:val="20"/>
           <w:lang w:val="en-US"/>
         </w:rPr>
-        <w:t xml:space="preserve"> and it </w:t>
-      </w:r>
-      <w:proofErr w:type="gramStart"/>
-      <w:r>
-        <w:rPr>
-          <w:sz w:val="20"/>
-          <w:szCs w:val="20"/>
-          <w:lang w:val="en-US"/>
-        </w:rPr>
-        <w:t>is in charge of</w:t>
-      </w:r>
-      <w:proofErr w:type="gramEnd"/>
-      <w:r>
-        <w:rPr>
-          <w:sz w:val="20"/>
-          <w:szCs w:val="20"/>
-          <w:lang w:val="en-US"/>
-        </w:rPr>
-        <w:t xml:space="preserve"> returning the Response headers which will contain the Access-Control-</w:t>
+        <w:t xml:space="preserve"> and it is in charge of returning the Response headers which will contain the Access-Control-</w:t>
       </w:r>
       <w:r>
         <w:rPr>
@@ -3345,31 +3311,7 @@
           <w:shd w:val="clear" w:color="auto" w:fill="FFFFFF"/>
           <w:lang w:val="en-US"/>
         </w:rPr>
-        <w:t xml:space="preserve">Now back to mapping templates, we can create a mapping template in a to map a variety of content-types, most used content-type case </w:t>
-      </w:r>
-      <w:proofErr w:type="gramStart"/>
-      <w:r>
-        <w:rPr>
-          <w:rFonts w:cstheme="minorHAnsi"/>
-          <w:color w:val="1D1C1D"/>
-          <w:sz w:val="20"/>
-          <w:szCs w:val="20"/>
-          <w:shd w:val="clear" w:color="auto" w:fill="FFFFFF"/>
-          <w:lang w:val="en-US"/>
-        </w:rPr>
-        <w:t>it</w:t>
-      </w:r>
-      <w:proofErr w:type="gramEnd"/>
-      <w:r>
-        <w:rPr>
-          <w:rFonts w:cstheme="minorHAnsi"/>
-          <w:color w:val="1D1C1D"/>
-          <w:sz w:val="20"/>
-          <w:szCs w:val="20"/>
-          <w:shd w:val="clear" w:color="auto" w:fill="FFFFFF"/>
-          <w:lang w:val="en-US"/>
-        </w:rPr>
-        <w:t xml:space="preserve"> application/</w:t>
+        <w:t>Now back to mapping templates, we can create a mapping template in a to map a variety of content-types, most used content-type case it application/</w:t>
       </w:r>
       <w:proofErr w:type="spellStart"/>
       <w:r>
@@ -3550,22 +3492,9 @@
           <w:shd w:val="clear" w:color="auto" w:fill="FFFFFF"/>
           <w:lang w:val="en-US"/>
         </w:rPr>
-        <w:t>operation”</w:t>
-      </w:r>
-      <w:proofErr w:type="gramStart"/>
-      <w:r>
-        <w:rPr>
-          <w:rFonts w:cstheme="minorHAnsi"/>
-          <w:color w:val="1D1C1D"/>
-          <w:sz w:val="20"/>
-          <w:szCs w:val="20"/>
-          <w:shd w:val="clear" w:color="auto" w:fill="FFFFFF"/>
-          <w:lang w:val="en-US"/>
-        </w:rPr>
-        <w:t>:”add</w:t>
+        <w:t>operation”:”add</w:t>
       </w:r>
       <w:proofErr w:type="spellEnd"/>
-      <w:proofErr w:type="gramEnd"/>
       <w:r>
         <w:rPr>
           <w:rFonts w:cstheme="minorHAnsi"/>
@@ -3994,7 +3923,6 @@
         <w:t>It essentially works because it lets us access some variables within a JSON defined object for example writing this $</w:t>
       </w:r>
       <w:proofErr w:type="spellStart"/>
-      <w:proofErr w:type="gramStart"/>
       <w:r>
         <w:rPr>
           <w:rFonts w:cstheme="minorHAnsi"/>
@@ -4005,7 +3933,6 @@
         <w:t>input.body</w:t>
       </w:r>
       <w:proofErr w:type="spellEnd"/>
-      <w:proofErr w:type="gramEnd"/>
       <w:r>
         <w:rPr>
           <w:rFonts w:cstheme="minorHAnsi"/>
@@ -4037,7 +3964,6 @@
         <w:t>To access the query string parameters for example we could use $</w:t>
       </w:r>
       <w:proofErr w:type="spellStart"/>
-      <w:proofErr w:type="gramStart"/>
       <w:r>
         <w:rPr>
           <w:rFonts w:cstheme="minorHAnsi"/>
@@ -4048,7 +3974,6 @@
         <w:t>input.params</w:t>
       </w:r>
       <w:proofErr w:type="spellEnd"/>
-      <w:proofErr w:type="gramEnd"/>
       <w:r>
         <w:rPr>
           <w:rFonts w:cstheme="minorHAnsi"/>
@@ -4128,19 +4053,7 @@
           <w:lang w:val="en-US"/>
         </w:rPr>
         <w:tab/>
-        <w:t>“operation”</w:t>
-      </w:r>
-      <w:proofErr w:type="gramStart"/>
-      <w:r>
-        <w:rPr>
-          <w:rFonts w:cstheme="minorHAnsi"/>
-          <w:color w:val="1D1C1D"/>
-          <w:sz w:val="20"/>
-          <w:szCs w:val="20"/>
-          <w:shd w:val="clear" w:color="auto" w:fill="FFFFFF"/>
-          <w:lang w:val="en-US"/>
-        </w:rPr>
-        <w:t>:”</w:t>
+        <w:t>“operation”:”</w:t>
       </w:r>
       <w:r>
         <w:rPr>
@@ -4154,7 +4067,6 @@
         <w:t>$</w:t>
       </w:r>
       <w:proofErr w:type="spellStart"/>
-      <w:proofErr w:type="gramEnd"/>
       <w:r>
         <w:rPr>
           <w:rFonts w:cstheme="minorHAnsi"/>
@@ -4250,19 +4162,7 @@
           <w:lang w:val="en-US"/>
         </w:rPr>
         <w:tab/>
-        <w:t>“operand1</w:t>
-      </w:r>
-      <w:proofErr w:type="gramStart"/>
-      <w:r>
-        <w:rPr>
-          <w:rFonts w:cstheme="minorHAnsi"/>
-          <w:color w:val="1D1C1D"/>
-          <w:sz w:val="20"/>
-          <w:szCs w:val="20"/>
-          <w:shd w:val="clear" w:color="auto" w:fill="FFFFFF"/>
-          <w:lang w:val="en-US"/>
-        </w:rPr>
-        <w:t>”:</w:t>
+        <w:t>“operand1”:</w:t>
       </w:r>
       <w:r>
         <w:rPr>
@@ -4276,7 +4176,6 @@
         <w:t>$</w:t>
       </w:r>
       <w:proofErr w:type="spellStart"/>
-      <w:proofErr w:type="gramEnd"/>
       <w:r>
         <w:rPr>
           <w:rFonts w:cstheme="minorHAnsi"/>
@@ -4346,19 +4245,7 @@
           <w:lang w:val="en-US"/>
         </w:rPr>
         <w:tab/>
-        <w:t>“operand2</w:t>
-      </w:r>
-      <w:proofErr w:type="gramStart"/>
-      <w:r>
-        <w:rPr>
-          <w:rFonts w:cstheme="minorHAnsi"/>
-          <w:color w:val="1D1C1D"/>
-          <w:sz w:val="20"/>
-          <w:szCs w:val="20"/>
-          <w:shd w:val="clear" w:color="auto" w:fill="FFFFFF"/>
-          <w:lang w:val="en-US"/>
-        </w:rPr>
-        <w:t>”:</w:t>
+        <w:t>“operand2”:</w:t>
       </w:r>
       <w:r>
         <w:rPr>
@@ -4372,7 +4259,6 @@
         <w:t>$</w:t>
       </w:r>
       <w:proofErr w:type="spellStart"/>
-      <w:proofErr w:type="gramEnd"/>
       <w:r>
         <w:rPr>
           <w:rFonts w:cstheme="minorHAnsi"/>
@@ -5144,20 +5030,18 @@
         </w:rPr>
         <w:t xml:space="preserve">It is as easy as just writing the desired header </w:t>
       </w:r>
-      <w:proofErr w:type="gramStart"/>
-      <w:r>
-        <w:rPr>
-          <w:rFonts w:eastAsia="Times New Roman" w:cstheme="minorHAnsi"/>
-          <w:color w:val="1D1C1D"/>
-          <w:kern w:val="0"/>
-          <w:sz w:val="20"/>
-          <w:szCs w:val="20"/>
-          <w:lang w:val="en-US" w:eastAsia="es-CO"/>
-          <w14:ligatures w14:val="none"/>
-        </w:rPr>
-        <w:t>and  map</w:t>
-      </w:r>
-      <w:proofErr w:type="gramEnd"/>
+      <w:r>
+        <w:rPr>
+          <w:rFonts w:eastAsia="Times New Roman" w:cstheme="minorHAnsi"/>
+          <w:color w:val="1D1C1D"/>
+          <w:kern w:val="0"/>
+          <w:sz w:val="20"/>
+          <w:szCs w:val="20"/>
+          <w:lang w:val="en-US" w:eastAsia="es-CO"/>
+          <w14:ligatures w14:val="none"/>
+        </w:rPr>
+        <w:t>and map</w:t>
+      </w:r>
       <w:r>
         <w:rPr>
           <w:rFonts w:eastAsia="Times New Roman" w:cstheme="minorHAnsi"/>
@@ -5528,33 +5412,7 @@
           <w:lang w:val="en-US" w:eastAsia="es-CO"/>
           <w14:ligatures w14:val="none"/>
         </w:rPr>
-        <w:t xml:space="preserve">This header indicates how long a preflight request response should be cached by the browser, so, how long until a new preflight request has to be </w:t>
-      </w:r>
-      <w:proofErr w:type="gramStart"/>
-      <w:r>
-        <w:rPr>
-          <w:rFonts w:eastAsia="Times New Roman" w:cstheme="minorHAnsi"/>
-          <w:color w:val="1D1C1D"/>
-          <w:kern w:val="0"/>
-          <w:sz w:val="20"/>
-          <w:szCs w:val="20"/>
-          <w:lang w:val="en-US" w:eastAsia="es-CO"/>
-          <w14:ligatures w14:val="none"/>
-        </w:rPr>
-        <w:t>send</w:t>
-      </w:r>
-      <w:proofErr w:type="gramEnd"/>
-      <w:r>
-        <w:rPr>
-          <w:rFonts w:eastAsia="Times New Roman" w:cstheme="minorHAnsi"/>
-          <w:color w:val="1D1C1D"/>
-          <w:kern w:val="0"/>
-          <w:sz w:val="20"/>
-          <w:szCs w:val="20"/>
-          <w:lang w:val="en-US" w:eastAsia="es-CO"/>
-          <w14:ligatures w14:val="none"/>
-        </w:rPr>
-        <w:t xml:space="preserve"> again.</w:t>
+        <w:t>This header indicates how long a preflight request response should be cached by the browser, so, how long until a new preflight request has to be send again.</w:t>
       </w:r>
     </w:p>
     <w:p>
@@ -5837,31 +5695,7 @@
           <w:lang w:val="en-US" w:eastAsia="es-CO"/>
           <w14:ligatures w14:val="none"/>
         </w:rPr>
-        <w:t xml:space="preserve">API gateway by default has to predefined models called Empty and </w:t>
-      </w:r>
-      <w:proofErr w:type="gramStart"/>
-      <w:r>
-        <w:rPr>
-          <w:rFonts w:eastAsia="Times New Roman" w:cstheme="minorHAnsi"/>
-          <w:kern w:val="0"/>
-          <w:sz w:val="20"/>
-          <w:szCs w:val="20"/>
-          <w:lang w:val="en-US" w:eastAsia="es-CO"/>
-          <w14:ligatures w14:val="none"/>
-        </w:rPr>
-        <w:t>Error</w:t>
-      </w:r>
-      <w:proofErr w:type="gramEnd"/>
-      <w:r>
-        <w:rPr>
-          <w:rFonts w:eastAsia="Times New Roman" w:cstheme="minorHAnsi"/>
-          <w:kern w:val="0"/>
-          <w:sz w:val="20"/>
-          <w:szCs w:val="20"/>
-          <w:lang w:val="en-US" w:eastAsia="es-CO"/>
-          <w14:ligatures w14:val="none"/>
-        </w:rPr>
-        <w:t xml:space="preserve"> but we can also create our custom models.</w:t>
+        <w:t>API gateway by default has to predefined models called Empty and Error but we can also create our custom models.</w:t>
       </w:r>
     </w:p>
     <w:p>
@@ -6361,22 +6195,9 @@
           <w:shd w:val="clear" w:color="auto" w:fill="FFFFFF"/>
           <w:lang w:val="en-US"/>
         </w:rPr>
-        <w:t>type”</w:t>
-      </w:r>
-      <w:proofErr w:type="gramStart"/>
-      <w:r>
-        <w:rPr>
-          <w:rFonts w:cstheme="minorHAnsi"/>
-          <w:color w:val="1D1C1D"/>
-          <w:sz w:val="18"/>
-          <w:szCs w:val="18"/>
-          <w:shd w:val="clear" w:color="auto" w:fill="FFFFFF"/>
-          <w:lang w:val="en-US"/>
-        </w:rPr>
-        <w:t>:”object</w:t>
+        <w:t>type”:”object</w:t>
       </w:r>
       <w:proofErr w:type="spellEnd"/>
-      <w:proofErr w:type="gramEnd"/>
       <w:r>
         <w:rPr>
           <w:rFonts w:cstheme="minorHAnsi"/>
@@ -6438,31 +6259,7 @@
           <w:shd w:val="clear" w:color="auto" w:fill="FFFFFF"/>
           <w:lang w:val="en-US"/>
         </w:rPr>
-        <w:t>“operand1</w:t>
-      </w:r>
-      <w:proofErr w:type="gramStart"/>
-      <w:r>
-        <w:rPr>
-          <w:rFonts w:cstheme="minorHAnsi"/>
-          <w:color w:val="1D1C1D"/>
-          <w:sz w:val="18"/>
-          <w:szCs w:val="18"/>
-          <w:shd w:val="clear" w:color="auto" w:fill="FFFFFF"/>
-          <w:lang w:val="en-US"/>
-        </w:rPr>
-        <w:t>”:{</w:t>
-      </w:r>
-      <w:proofErr w:type="gramEnd"/>
-      <w:r>
-        <w:rPr>
-          <w:rFonts w:cstheme="minorHAnsi"/>
-          <w:color w:val="1D1C1D"/>
-          <w:sz w:val="18"/>
-          <w:szCs w:val="18"/>
-          <w:shd w:val="clear" w:color="auto" w:fill="FFFFFF"/>
-          <w:lang w:val="en-US"/>
-        </w:rPr>
-        <w:t>“</w:t>
+        <w:t>“operand1”:{“</w:t>
       </w:r>
       <w:proofErr w:type="spellStart"/>
       <w:r>
@@ -6524,22 +6321,9 @@
           <w:shd w:val="clear" w:color="auto" w:fill="FFFFFF"/>
           <w:lang w:val="en-US"/>
         </w:rPr>
-        <w:t>type”</w:t>
-      </w:r>
-      <w:proofErr w:type="gramStart"/>
-      <w:r>
-        <w:rPr>
-          <w:rFonts w:cstheme="minorHAnsi"/>
-          <w:color w:val="1D1C1D"/>
-          <w:sz w:val="18"/>
-          <w:szCs w:val="18"/>
-          <w:shd w:val="clear" w:color="auto" w:fill="FFFFFF"/>
-          <w:lang w:val="en-US"/>
-        </w:rPr>
-        <w:t>:”number</w:t>
+        <w:t>type”:”number</w:t>
       </w:r>
       <w:proofErr w:type="spellEnd"/>
-      <w:proofErr w:type="gramEnd"/>
       <w:r>
         <w:rPr>
           <w:rFonts w:cstheme="minorHAnsi"/>
@@ -6623,31 +6407,7 @@
           <w:shd w:val="clear" w:color="auto" w:fill="FFFFFF"/>
           <w:lang w:val="en-US"/>
         </w:rPr>
-        <w:t>“required”: [“operand1”</w:t>
-      </w:r>
-      <w:proofErr w:type="gramStart"/>
-      <w:r>
-        <w:rPr>
-          <w:rFonts w:cstheme="minorHAnsi"/>
-          <w:color w:val="1D1C1D"/>
-          <w:sz w:val="18"/>
-          <w:szCs w:val="18"/>
-          <w:shd w:val="clear" w:color="auto" w:fill="FFFFFF"/>
-          <w:lang w:val="en-US"/>
-        </w:rPr>
-        <w:t>,”operand</w:t>
-      </w:r>
-      <w:proofErr w:type="gramEnd"/>
-      <w:r>
-        <w:rPr>
-          <w:rFonts w:cstheme="minorHAnsi"/>
-          <w:color w:val="1D1C1D"/>
-          <w:sz w:val="18"/>
-          <w:szCs w:val="18"/>
-          <w:shd w:val="clear" w:color="auto" w:fill="FFFFFF"/>
-          <w:lang w:val="en-US"/>
-        </w:rPr>
-        <w:t>2”]</w:t>
+        <w:t>“required”: [“operand1”,”operand2”]</w:t>
       </w:r>
       <w:r>
         <w:rPr>
@@ -6785,20 +6545,7 @@
           <w14:ligatures w14:val="none"/>
         </w:rPr>
         <w:lastRenderedPageBreak/>
-        <w:t xml:space="preserve">Models For Body </w:t>
-      </w:r>
-      <w:r>
-        <w:rPr>
-          <w:rFonts w:eastAsia="Times New Roman" w:cstheme="minorHAnsi"/>
-          <w:b/>
-          <w:bCs/>
-          <w:kern w:val="0"/>
-          <w:sz w:val="20"/>
-          <w:szCs w:val="20"/>
-          <w:lang w:val="en-US" w:eastAsia="es-CO"/>
-          <w14:ligatures w14:val="none"/>
-        </w:rPr>
-        <w:t>mapping</w:t>
+        <w:t>Models For Body mapping</w:t>
       </w:r>
       <w:r>
         <w:rPr>
@@ -6937,19 +6684,7 @@
           <w:lang w:val="en-US"/>
         </w:rPr>
         <w:tab/>
-        <w:t>“operation”</w:t>
-      </w:r>
-      <w:proofErr w:type="gramStart"/>
-      <w:r>
-        <w:rPr>
-          <w:rFonts w:cstheme="minorHAnsi"/>
-          <w:color w:val="1D1C1D"/>
-          <w:sz w:val="20"/>
-          <w:szCs w:val="20"/>
-          <w:shd w:val="clear" w:color="auto" w:fill="FFFFFF"/>
-          <w:lang w:val="en-US"/>
-        </w:rPr>
-        <w:t>:”</w:t>
+        <w:t>“operation”:”</w:t>
       </w:r>
       <w:r>
         <w:rPr>
@@ -6963,7 +6698,6 @@
         <w:t>$</w:t>
       </w:r>
       <w:proofErr w:type="spellStart"/>
-      <w:proofErr w:type="gramEnd"/>
       <w:r>
         <w:rPr>
           <w:rFonts w:cstheme="minorHAnsi"/>
@@ -7059,19 +6793,7 @@
           <w:lang w:val="en-US"/>
         </w:rPr>
         <w:tab/>
-        <w:t>“operand1</w:t>
-      </w:r>
-      <w:proofErr w:type="gramStart"/>
-      <w:r>
-        <w:rPr>
-          <w:rFonts w:cstheme="minorHAnsi"/>
-          <w:color w:val="1D1C1D"/>
-          <w:sz w:val="20"/>
-          <w:szCs w:val="20"/>
-          <w:shd w:val="clear" w:color="auto" w:fill="FFFFFF"/>
-          <w:lang w:val="en-US"/>
-        </w:rPr>
-        <w:t>”:</w:t>
+        <w:t>“operand1”:</w:t>
       </w:r>
       <w:r>
         <w:rPr>
@@ -7085,7 +6807,6 @@
         <w:t>$</w:t>
       </w:r>
       <w:proofErr w:type="spellStart"/>
-      <w:proofErr w:type="gramEnd"/>
       <w:r>
         <w:rPr>
           <w:rFonts w:cstheme="minorHAnsi"/>
@@ -7155,19 +6876,7 @@
           <w:lang w:val="en-US"/>
         </w:rPr>
         <w:tab/>
-        <w:t>“operand2</w:t>
-      </w:r>
-      <w:proofErr w:type="gramStart"/>
-      <w:r>
-        <w:rPr>
-          <w:rFonts w:cstheme="minorHAnsi"/>
-          <w:color w:val="1D1C1D"/>
-          <w:sz w:val="20"/>
-          <w:szCs w:val="20"/>
-          <w:shd w:val="clear" w:color="auto" w:fill="FFFFFF"/>
-          <w:lang w:val="en-US"/>
-        </w:rPr>
-        <w:t>”:</w:t>
+        <w:t>“operand2”:</w:t>
       </w:r>
       <w:r>
         <w:rPr>
@@ -7181,7 +6890,6 @@
         <w:t>$</w:t>
       </w:r>
       <w:proofErr w:type="spellStart"/>
-      <w:proofErr w:type="gramEnd"/>
       <w:r>
         <w:rPr>
           <w:rFonts w:cstheme="minorHAnsi"/>
@@ -7447,22 +7155,9 @@
           <w:shd w:val="clear" w:color="auto" w:fill="FFFFFF"/>
           <w:lang w:val="en-US"/>
         </w:rPr>
-        <w:t>type”</w:t>
-      </w:r>
-      <w:proofErr w:type="gramStart"/>
-      <w:r>
-        <w:rPr>
-          <w:rFonts w:cstheme="minorHAnsi"/>
-          <w:color w:val="1D1C1D"/>
-          <w:sz w:val="18"/>
-          <w:szCs w:val="18"/>
-          <w:shd w:val="clear" w:color="auto" w:fill="FFFFFF"/>
-          <w:lang w:val="en-US"/>
-        </w:rPr>
-        <w:t>:”object</w:t>
+        <w:t>type”:”object</w:t>
       </w:r>
       <w:proofErr w:type="spellEnd"/>
-      <w:proofErr w:type="gramEnd"/>
       <w:r>
         <w:rPr>
           <w:rFonts w:cstheme="minorHAnsi"/>
@@ -7536,22 +7231,9 @@
           <w:shd w:val="clear" w:color="auto" w:fill="FFFFFF"/>
           <w:lang w:val="en-US"/>
         </w:rPr>
-        <w:t>type”</w:t>
-      </w:r>
-      <w:proofErr w:type="gramStart"/>
-      <w:r>
-        <w:rPr>
-          <w:rFonts w:cstheme="minorHAnsi"/>
-          <w:color w:val="1D1C1D"/>
-          <w:sz w:val="18"/>
-          <w:szCs w:val="18"/>
-          <w:shd w:val="clear" w:color="auto" w:fill="FFFFFF"/>
-          <w:lang w:val="en-US"/>
-        </w:rPr>
-        <w:t>:”string</w:t>
+        <w:t>type”:”string</w:t>
       </w:r>
       <w:proofErr w:type="spellEnd"/>
-      <w:proofErr w:type="gramEnd"/>
       <w:r>
         <w:rPr>
           <w:rFonts w:cstheme="minorHAnsi"/>
@@ -7625,22 +7307,9 @@
           <w:shd w:val="clear" w:color="auto" w:fill="FFFFFF"/>
           <w:lang w:val="en-US"/>
         </w:rPr>
-        <w:t>type”</w:t>
-      </w:r>
-      <w:proofErr w:type="gramStart"/>
-      <w:r>
-        <w:rPr>
-          <w:rFonts w:cstheme="minorHAnsi"/>
-          <w:color w:val="1D1C1D"/>
-          <w:sz w:val="18"/>
-          <w:szCs w:val="18"/>
-          <w:shd w:val="clear" w:color="auto" w:fill="FFFFFF"/>
-          <w:lang w:val="en-US"/>
-        </w:rPr>
-        <w:t>:”object</w:t>
+        <w:t>type”:”object</w:t>
       </w:r>
       <w:proofErr w:type="spellEnd"/>
-      <w:proofErr w:type="gramEnd"/>
       <w:r>
         <w:rPr>
           <w:rFonts w:cstheme="minorHAnsi"/>
@@ -7703,31 +7372,7 @@
           <w:lang w:val="en-US"/>
         </w:rPr>
         <w:tab/>
-        <w:t>“operand1</w:t>
-      </w:r>
-      <w:proofErr w:type="gramStart"/>
-      <w:r>
-        <w:rPr>
-          <w:rFonts w:cstheme="minorHAnsi"/>
-          <w:color w:val="1D1C1D"/>
-          <w:sz w:val="18"/>
-          <w:szCs w:val="18"/>
-          <w:shd w:val="clear" w:color="auto" w:fill="FFFFFF"/>
-          <w:lang w:val="en-US"/>
-        </w:rPr>
-        <w:t>”:{</w:t>
-      </w:r>
-      <w:proofErr w:type="gramEnd"/>
-      <w:r>
-        <w:rPr>
-          <w:rFonts w:cstheme="minorHAnsi"/>
-          <w:color w:val="1D1C1D"/>
-          <w:sz w:val="18"/>
-          <w:szCs w:val="18"/>
-          <w:shd w:val="clear" w:color="auto" w:fill="FFFFFF"/>
-          <w:lang w:val="en-US"/>
-        </w:rPr>
-        <w:t>“</w:t>
+        <w:t>“operand1”:{“</w:t>
       </w:r>
       <w:proofErr w:type="spellStart"/>
       <w:r>
@@ -7790,22 +7435,9 @@
           <w:shd w:val="clear" w:color="auto" w:fill="FFFFFF"/>
           <w:lang w:val="en-US"/>
         </w:rPr>
-        <w:t>type”</w:t>
-      </w:r>
-      <w:proofErr w:type="gramStart"/>
-      <w:r>
-        <w:rPr>
-          <w:rFonts w:cstheme="minorHAnsi"/>
-          <w:color w:val="1D1C1D"/>
-          <w:sz w:val="18"/>
-          <w:szCs w:val="18"/>
-          <w:shd w:val="clear" w:color="auto" w:fill="FFFFFF"/>
-          <w:lang w:val="en-US"/>
-        </w:rPr>
-        <w:t>:”number</w:t>
+        <w:t>type”:”number</w:t>
       </w:r>
       <w:proofErr w:type="spellEnd"/>
-      <w:proofErr w:type="gramEnd"/>
       <w:r>
         <w:rPr>
           <w:rFonts w:cstheme="minorHAnsi"/>
@@ -7908,31 +7540,7 @@
           <w:shd w:val="clear" w:color="auto" w:fill="FFFFFF"/>
           <w:lang w:val="en-US"/>
         </w:rPr>
-        <w:t>“required”: [“operand1”</w:t>
-      </w:r>
-      <w:proofErr w:type="gramStart"/>
-      <w:r>
-        <w:rPr>
-          <w:rFonts w:cstheme="minorHAnsi"/>
-          <w:color w:val="1D1C1D"/>
-          <w:sz w:val="18"/>
-          <w:szCs w:val="18"/>
-          <w:shd w:val="clear" w:color="auto" w:fill="FFFFFF"/>
-          <w:lang w:val="en-US"/>
-        </w:rPr>
-        <w:t>,”operand</w:t>
-      </w:r>
-      <w:proofErr w:type="gramEnd"/>
-      <w:r>
-        <w:rPr>
-          <w:rFonts w:cstheme="minorHAnsi"/>
-          <w:color w:val="1D1C1D"/>
-          <w:sz w:val="18"/>
-          <w:szCs w:val="18"/>
-          <w:shd w:val="clear" w:color="auto" w:fill="FFFFFF"/>
-          <w:lang w:val="en-US"/>
-        </w:rPr>
-        <w:t>2”]</w:t>
+        <w:t>“required”: [“operand1”,”operand2”]</w:t>
       </w:r>
     </w:p>
     <w:p>
@@ -7996,22 +7604,9 @@
           <w:shd w:val="clear" w:color="auto" w:fill="FFFFFF"/>
           <w:lang w:val="en-US"/>
         </w:rPr>
-        <w:t>operation”</w:t>
-      </w:r>
-      <w:proofErr w:type="gramStart"/>
-      <w:r>
-        <w:rPr>
-          <w:rFonts w:cstheme="minorHAnsi"/>
-          <w:color w:val="1D1C1D"/>
-          <w:sz w:val="18"/>
-          <w:szCs w:val="18"/>
-          <w:shd w:val="clear" w:color="auto" w:fill="FFFFFF"/>
-          <w:lang w:val="en-US"/>
-        </w:rPr>
-        <w:t>,”input</w:t>
+        <w:t>operation”,”input</w:t>
       </w:r>
       <w:proofErr w:type="spellEnd"/>
-      <w:proofErr w:type="gramEnd"/>
       <w:r>
         <w:rPr>
           <w:rFonts w:cstheme="minorHAnsi"/>
@@ -8179,31 +7774,7 @@
           <w:lang w:val="en-US" w:eastAsia="es-CO"/>
           <w14:ligatures w14:val="none"/>
         </w:rPr>
-        <w:t>#</w:t>
-      </w:r>
-      <w:proofErr w:type="gramStart"/>
-      <w:r>
-        <w:rPr>
-          <w:rFonts w:eastAsia="Times New Roman" w:cstheme="minorHAnsi"/>
-          <w:kern w:val="0"/>
-          <w:sz w:val="18"/>
-          <w:szCs w:val="18"/>
-          <w:lang w:val="en-US" w:eastAsia="es-CO"/>
-          <w14:ligatures w14:val="none"/>
-        </w:rPr>
-        <w:t>set(</w:t>
-      </w:r>
-      <w:proofErr w:type="gramEnd"/>
-      <w:r>
-        <w:rPr>
-          <w:rFonts w:eastAsia="Times New Roman" w:cstheme="minorHAnsi"/>
-          <w:kern w:val="0"/>
-          <w:sz w:val="18"/>
-          <w:szCs w:val="18"/>
-          <w:lang w:val="en-US" w:eastAsia="es-CO"/>
-          <w14:ligatures w14:val="none"/>
-        </w:rPr>
-        <w:t>$inputRoot = $</w:t>
+        <w:t>#set($inputRoot = $</w:t>
       </w:r>
       <w:proofErr w:type="spellStart"/>
       <w:r>
@@ -8290,18 +7861,7 @@
           <w:shd w:val="clear" w:color="auto" w:fill="FFFFFF"/>
           <w:lang w:val="en-US"/>
         </w:rPr>
-        <w:t>operation”:”</w:t>
-      </w:r>
-      <w:r>
-        <w:rPr>
-          <w:rFonts w:cstheme="minorHAnsi"/>
-          <w:color w:val="1D1C1D"/>
-          <w:sz w:val="18"/>
-          <w:szCs w:val="18"/>
-          <w:shd w:val="clear" w:color="auto" w:fill="FFFFFF"/>
-          <w:lang w:val="en-US"/>
-        </w:rPr>
-        <w:t>foo</w:t>
+        <w:t>operation”:”foo</w:t>
       </w:r>
       <w:proofErr w:type="spellEnd"/>
       <w:r>
@@ -8376,29 +7936,7 @@
           <w:lang w:val="en-US"/>
         </w:rPr>
         <w:tab/>
-        <w:t>“operand1”:</w:t>
-      </w:r>
-      <w:r>
-        <w:rPr>
-          <w:rFonts w:cstheme="minorHAnsi"/>
-          <w:color w:val="1D1C1D"/>
-          <w:sz w:val="18"/>
-          <w:szCs w:val="18"/>
-          <w:shd w:val="clear" w:color="auto" w:fill="FFFFFF"/>
-          <w:lang w:val="en-US"/>
-        </w:rPr>
-        <w:t>4</w:t>
-      </w:r>
-      <w:r>
-        <w:rPr>
-          <w:rFonts w:cstheme="minorHAnsi"/>
-          <w:color w:val="1D1C1D"/>
-          <w:sz w:val="18"/>
-          <w:szCs w:val="18"/>
-          <w:shd w:val="clear" w:color="auto" w:fill="FFFFFF"/>
-          <w:lang w:val="en-US"/>
-        </w:rPr>
-        <w:t>,</w:t>
+        <w:t>“operand1”:4,</w:t>
       </w:r>
     </w:p>
     <w:p>
@@ -8435,18 +7973,7 @@
           <w:lang w:val="en-US"/>
         </w:rPr>
         <w:tab/>
-        <w:t>“operand2”:</w:t>
-      </w:r>
-      <w:r>
-        <w:rPr>
-          <w:rFonts w:cstheme="minorHAnsi"/>
-          <w:color w:val="1D1C1D"/>
-          <w:sz w:val="18"/>
-          <w:szCs w:val="18"/>
-          <w:shd w:val="clear" w:color="auto" w:fill="FFFFFF"/>
-          <w:lang w:val="en-US"/>
-        </w:rPr>
-        <w:t>6</w:t>
+        <w:t>“operand2”:6</w:t>
       </w:r>
     </w:p>
     <w:p>
@@ -8502,6 +8029,20 @@
     </w:p>
     <w:p>
       <w:pPr>
+        <w:spacing w:after="0" w:line="240" w:lineRule="auto"/>
+        <w:jc w:val="both"/>
+        <w:rPr>
+          <w:rFonts w:cstheme="minorHAnsi"/>
+          <w:color w:val="1D1C1D"/>
+          <w:sz w:val="18"/>
+          <w:szCs w:val="18"/>
+          <w:shd w:val="clear" w:color="auto" w:fill="FFFFFF"/>
+          <w:lang w:val="en-US"/>
+        </w:rPr>
+      </w:pPr>
+    </w:p>
+    <w:p>
+      <w:pPr>
         <w:shd w:val="clear" w:color="auto" w:fill="FFFFFF"/>
         <w:spacing w:before="240" w:after="0" w:line="240" w:lineRule="auto"/>
         <w:rPr>
@@ -8522,6 +8063,7 @@
           <w:lang w:val="en-US" w:eastAsia="es-CO"/>
           <w14:ligatures w14:val="none"/>
         </w:rPr>
+        <w:lastRenderedPageBreak/>
         <w:t>Then we can replace the placeholders like this:</w:t>
       </w:r>
     </w:p>
@@ -8538,6 +8080,333 @@
           <w14:ligatures w14:val="none"/>
         </w:rPr>
       </w:pPr>
+      <w:r>
+        <w:rPr>
+          <w:rFonts w:eastAsia="Times New Roman" w:cstheme="minorHAnsi"/>
+          <w:kern w:val="0"/>
+          <w:sz w:val="18"/>
+          <w:szCs w:val="18"/>
+          <w:lang w:val="en-US" w:eastAsia="es-CO"/>
+          <w14:ligatures w14:val="none"/>
+        </w:rPr>
+        <w:t>#set($inputRoot = $</w:t>
+      </w:r>
+      <w:proofErr w:type="spellStart"/>
+      <w:r>
+        <w:rPr>
+          <w:rFonts w:eastAsia="Times New Roman" w:cstheme="minorHAnsi"/>
+          <w:kern w:val="0"/>
+          <w:sz w:val="18"/>
+          <w:szCs w:val="18"/>
+          <w:lang w:val="en-US" w:eastAsia="es-CO"/>
+          <w14:ligatures w14:val="none"/>
+        </w:rPr>
+        <w:t>input.path</w:t>
+      </w:r>
+      <w:proofErr w:type="spellEnd"/>
+      <w:r>
+        <w:rPr>
+          <w:rFonts w:eastAsia="Times New Roman" w:cstheme="minorHAnsi"/>
+          <w:kern w:val="0"/>
+          <w:sz w:val="18"/>
+          <w:szCs w:val="18"/>
+          <w:lang w:val="en-US" w:eastAsia="es-CO"/>
+          <w14:ligatures w14:val="none"/>
+        </w:rPr>
+        <w:t>(‘$’))</w:t>
+      </w:r>
+    </w:p>
+    <w:p>
+      <w:pPr>
+        <w:spacing w:after="0" w:line="240" w:lineRule="auto"/>
+        <w:jc w:val="both"/>
+        <w:rPr>
+          <w:rFonts w:cstheme="minorHAnsi"/>
+          <w:color w:val="1D1C1D"/>
+          <w:sz w:val="18"/>
+          <w:szCs w:val="18"/>
+          <w:shd w:val="clear" w:color="auto" w:fill="FFFFFF"/>
+          <w:lang w:val="en-US"/>
+        </w:rPr>
+      </w:pPr>
+      <w:r>
+        <w:rPr>
+          <w:rFonts w:cstheme="minorHAnsi"/>
+          <w:color w:val="1D1C1D"/>
+          <w:sz w:val="18"/>
+          <w:szCs w:val="18"/>
+          <w:shd w:val="clear" w:color="auto" w:fill="FFFFFF"/>
+          <w:lang w:val="en-US"/>
+        </w:rPr>
+        <w:t>{</w:t>
+      </w:r>
+    </w:p>
+    <w:p>
+      <w:pPr>
+        <w:spacing w:after="0" w:line="240" w:lineRule="auto"/>
+        <w:jc w:val="both"/>
+        <w:rPr>
+          <w:rFonts w:cstheme="minorHAnsi"/>
+          <w:color w:val="1D1C1D"/>
+          <w:sz w:val="18"/>
+          <w:szCs w:val="18"/>
+          <w:shd w:val="clear" w:color="auto" w:fill="FFFFFF"/>
+          <w:lang w:val="en-US"/>
+        </w:rPr>
+      </w:pPr>
+      <w:r>
+        <w:rPr>
+          <w:rFonts w:cstheme="minorHAnsi"/>
+          <w:color w:val="1D1C1D"/>
+          <w:sz w:val="18"/>
+          <w:szCs w:val="18"/>
+          <w:shd w:val="clear" w:color="auto" w:fill="FFFFFF"/>
+          <w:lang w:val="en-US"/>
+        </w:rPr>
+        <w:tab/>
+        <w:t>“operation”:</w:t>
+      </w:r>
+      <w:r>
+        <w:rPr>
+          <w:rFonts w:cstheme="minorHAnsi"/>
+          <w:color w:val="1D1C1D"/>
+          <w:sz w:val="18"/>
+          <w:szCs w:val="18"/>
+          <w:shd w:val="clear" w:color="auto" w:fill="FFFFFF"/>
+          <w:lang w:val="en-US"/>
+        </w:rPr>
+        <w:t>$</w:t>
+      </w:r>
+      <w:proofErr w:type="spellStart"/>
+      <w:r>
+        <w:rPr>
+          <w:rFonts w:cstheme="minorHAnsi"/>
+          <w:color w:val="1D1C1D"/>
+          <w:sz w:val="18"/>
+          <w:szCs w:val="18"/>
+          <w:shd w:val="clear" w:color="auto" w:fill="FFFFFF"/>
+          <w:lang w:val="en-US"/>
+        </w:rPr>
+        <w:t>input.params</w:t>
+      </w:r>
+      <w:proofErr w:type="spellEnd"/>
+      <w:r>
+        <w:rPr>
+          <w:rFonts w:cstheme="minorHAnsi"/>
+          <w:color w:val="1D1C1D"/>
+          <w:sz w:val="18"/>
+          <w:szCs w:val="18"/>
+          <w:shd w:val="clear" w:color="auto" w:fill="FFFFFF"/>
+          <w:lang w:val="en-US"/>
+        </w:rPr>
+        <w:t>(‘operation’)</w:t>
+      </w:r>
+    </w:p>
+    <w:p>
+      <w:pPr>
+        <w:spacing w:after="0" w:line="240" w:lineRule="auto"/>
+        <w:jc w:val="both"/>
+        <w:rPr>
+          <w:rFonts w:cstheme="minorHAnsi"/>
+          <w:color w:val="1D1C1D"/>
+          <w:sz w:val="18"/>
+          <w:szCs w:val="18"/>
+          <w:shd w:val="clear" w:color="auto" w:fill="FFFFFF"/>
+          <w:lang w:val="en-US"/>
+        </w:rPr>
+      </w:pPr>
+      <w:r>
+        <w:rPr>
+          <w:rFonts w:cstheme="minorHAnsi"/>
+          <w:color w:val="1D1C1D"/>
+          <w:sz w:val="18"/>
+          <w:szCs w:val="18"/>
+          <w:shd w:val="clear" w:color="auto" w:fill="FFFFFF"/>
+          <w:lang w:val="en-US"/>
+        </w:rPr>
+        <w:tab/>
+        <w:t>“input”: {</w:t>
+      </w:r>
+    </w:p>
+    <w:p>
+      <w:pPr>
+        <w:spacing w:after="0" w:line="240" w:lineRule="auto"/>
+        <w:jc w:val="both"/>
+        <w:rPr>
+          <w:rFonts w:cstheme="minorHAnsi"/>
+          <w:color w:val="1D1C1D"/>
+          <w:sz w:val="18"/>
+          <w:szCs w:val="18"/>
+          <w:shd w:val="clear" w:color="auto" w:fill="FFFFFF"/>
+          <w:lang w:val="en-US"/>
+        </w:rPr>
+      </w:pPr>
+      <w:r>
+        <w:rPr>
+          <w:rFonts w:cstheme="minorHAnsi"/>
+          <w:color w:val="1D1C1D"/>
+          <w:sz w:val="18"/>
+          <w:szCs w:val="18"/>
+          <w:shd w:val="clear" w:color="auto" w:fill="FFFFFF"/>
+          <w:lang w:val="en-US"/>
+        </w:rPr>
+        <w:tab/>
+      </w:r>
+      <w:r>
+        <w:rPr>
+          <w:rFonts w:cstheme="minorHAnsi"/>
+          <w:color w:val="1D1C1D"/>
+          <w:sz w:val="18"/>
+          <w:szCs w:val="18"/>
+          <w:shd w:val="clear" w:color="auto" w:fill="FFFFFF"/>
+          <w:lang w:val="en-US"/>
+        </w:rPr>
+        <w:tab/>
+        <w:t>“operand1</w:t>
+      </w:r>
+      <w:r>
+        <w:rPr>
+          <w:rFonts w:cstheme="minorHAnsi"/>
+          <w:color w:val="1D1C1D"/>
+          <w:sz w:val="18"/>
+          <w:szCs w:val="18"/>
+          <w:shd w:val="clear" w:color="auto" w:fill="FFFFFF"/>
+          <w:lang w:val="en-US"/>
+        </w:rPr>
+        <w:t>”:</w:t>
+      </w:r>
+      <w:r>
+        <w:rPr>
+          <w:rFonts w:cstheme="minorHAnsi"/>
+          <w:color w:val="1D1C1D"/>
+          <w:sz w:val="18"/>
+          <w:szCs w:val="18"/>
+          <w:shd w:val="clear" w:color="auto" w:fill="FFFFFF"/>
+          <w:lang w:val="en-US"/>
+        </w:rPr>
+        <w:t xml:space="preserve"> $inputRoot.operand</w:t>
+      </w:r>
+      <w:r>
+        <w:rPr>
+          <w:rFonts w:cstheme="minorHAnsi"/>
+          <w:color w:val="1D1C1D"/>
+          <w:sz w:val="18"/>
+          <w:szCs w:val="18"/>
+          <w:shd w:val="clear" w:color="auto" w:fill="FFFFFF"/>
+          <w:lang w:val="en-US"/>
+        </w:rPr>
+        <w:t>1</w:t>
+      </w:r>
+      <w:r>
+        <w:rPr>
+          <w:rFonts w:cstheme="minorHAnsi"/>
+          <w:color w:val="1D1C1D"/>
+          <w:sz w:val="18"/>
+          <w:szCs w:val="18"/>
+          <w:shd w:val="clear" w:color="auto" w:fill="FFFFFF"/>
+          <w:lang w:val="en-US"/>
+        </w:rPr>
+        <w:t>,</w:t>
+      </w:r>
+    </w:p>
+    <w:p>
+      <w:pPr>
+        <w:spacing w:after="0" w:line="240" w:lineRule="auto"/>
+        <w:jc w:val="both"/>
+        <w:rPr>
+          <w:rFonts w:cstheme="minorHAnsi"/>
+          <w:color w:val="1D1C1D"/>
+          <w:sz w:val="18"/>
+          <w:szCs w:val="18"/>
+          <w:shd w:val="clear" w:color="auto" w:fill="FFFFFF"/>
+          <w:lang w:val="en-US"/>
+        </w:rPr>
+      </w:pPr>
+      <w:r>
+        <w:rPr>
+          <w:rFonts w:cstheme="minorHAnsi"/>
+          <w:color w:val="1D1C1D"/>
+          <w:sz w:val="18"/>
+          <w:szCs w:val="18"/>
+          <w:shd w:val="clear" w:color="auto" w:fill="FFFFFF"/>
+          <w:lang w:val="en-US"/>
+        </w:rPr>
+        <w:tab/>
+      </w:r>
+      <w:r>
+        <w:rPr>
+          <w:rFonts w:cstheme="minorHAnsi"/>
+          <w:color w:val="1D1C1D"/>
+          <w:sz w:val="18"/>
+          <w:szCs w:val="18"/>
+          <w:shd w:val="clear" w:color="auto" w:fill="FFFFFF"/>
+          <w:lang w:val="en-US"/>
+        </w:rPr>
+        <w:tab/>
+        <w:t xml:space="preserve">“operand2”: </w:t>
+      </w:r>
+      <w:r>
+        <w:rPr>
+          <w:rFonts w:cstheme="minorHAnsi"/>
+          <w:color w:val="1D1C1D"/>
+          <w:sz w:val="18"/>
+          <w:szCs w:val="18"/>
+          <w:shd w:val="clear" w:color="auto" w:fill="FFFFFF"/>
+          <w:lang w:val="en-US"/>
+        </w:rPr>
+        <w:t>$inputRoot.operand2</w:t>
+      </w:r>
+    </w:p>
+    <w:p>
+      <w:pPr>
+        <w:spacing w:after="0" w:line="240" w:lineRule="auto"/>
+        <w:ind w:firstLine="708"/>
+        <w:jc w:val="both"/>
+        <w:rPr>
+          <w:rFonts w:cstheme="minorHAnsi"/>
+          <w:color w:val="1D1C1D"/>
+          <w:sz w:val="18"/>
+          <w:szCs w:val="18"/>
+          <w:shd w:val="clear" w:color="auto" w:fill="FFFFFF"/>
+          <w:lang w:val="en-US"/>
+        </w:rPr>
+      </w:pPr>
+      <w:r>
+        <w:rPr>
+          <w:rFonts w:cstheme="minorHAnsi"/>
+          <w:color w:val="1D1C1D"/>
+          <w:sz w:val="18"/>
+          <w:szCs w:val="18"/>
+          <w:shd w:val="clear" w:color="auto" w:fill="FFFFFF"/>
+          <w:lang w:val="en-US"/>
+        </w:rPr>
+        <w:t>}</w:t>
+      </w:r>
+    </w:p>
+    <w:p>
+      <w:pPr>
+        <w:spacing w:after="0" w:line="240" w:lineRule="auto"/>
+        <w:jc w:val="both"/>
+        <w:rPr>
+          <w:rFonts w:cstheme="minorHAnsi"/>
+          <w:color w:val="1D1C1D"/>
+          <w:sz w:val="18"/>
+          <w:szCs w:val="18"/>
+          <w:shd w:val="clear" w:color="auto" w:fill="FFFFFF"/>
+          <w:lang w:val="en-US"/>
+        </w:rPr>
+      </w:pPr>
+      <w:r>
+        <w:rPr>
+          <w:rFonts w:cstheme="minorHAnsi"/>
+          <w:color w:val="1D1C1D"/>
+          <w:sz w:val="18"/>
+          <w:szCs w:val="18"/>
+          <w:shd w:val="clear" w:color="auto" w:fill="FFFFFF"/>
+          <w:lang w:val="en-US"/>
+        </w:rPr>
+        <w:t>}</w:t>
+      </w:r>
     </w:p>
     <w:p>
       <w:pPr>
@@ -8545,439 +8414,10 @@
         <w:spacing w:before="240" w:after="0" w:line="240" w:lineRule="auto"/>
         <w:rPr>
           <w:rFonts w:eastAsia="Times New Roman" w:cstheme="minorHAnsi"/>
-          <w:kern w:val="0"/>
-          <w:sz w:val="18"/>
-          <w:szCs w:val="18"/>
-          <w:lang w:val="en-US" w:eastAsia="es-CO"/>
-          <w14:ligatures w14:val="none"/>
-        </w:rPr>
-      </w:pPr>
-    </w:p>
-    <w:p>
-      <w:pPr>
-        <w:shd w:val="clear" w:color="auto" w:fill="FFFFFF"/>
-        <w:spacing w:before="240" w:after="0" w:line="240" w:lineRule="auto"/>
-        <w:rPr>
-          <w:rFonts w:eastAsia="Times New Roman" w:cstheme="minorHAnsi"/>
-          <w:kern w:val="0"/>
-          <w:sz w:val="18"/>
-          <w:szCs w:val="18"/>
-          <w:lang w:val="en-US" w:eastAsia="es-CO"/>
-          <w14:ligatures w14:val="none"/>
-        </w:rPr>
-      </w:pPr>
-      <w:r>
-        <w:rPr>
-          <w:rFonts w:eastAsia="Times New Roman" w:cstheme="minorHAnsi"/>
-          <w:kern w:val="0"/>
-          <w:sz w:val="18"/>
-          <w:szCs w:val="18"/>
-          <w:lang w:val="en-US" w:eastAsia="es-CO"/>
-          <w14:ligatures w14:val="none"/>
-        </w:rPr>
-        <w:t>#</w:t>
-      </w:r>
-      <w:proofErr w:type="gramStart"/>
-      <w:r>
-        <w:rPr>
-          <w:rFonts w:eastAsia="Times New Roman" w:cstheme="minorHAnsi"/>
-          <w:kern w:val="0"/>
-          <w:sz w:val="18"/>
-          <w:szCs w:val="18"/>
-          <w:lang w:val="en-US" w:eastAsia="es-CO"/>
-          <w14:ligatures w14:val="none"/>
-        </w:rPr>
-        <w:t>set(</w:t>
-      </w:r>
-      <w:proofErr w:type="gramEnd"/>
-      <w:r>
-        <w:rPr>
-          <w:rFonts w:eastAsia="Times New Roman" w:cstheme="minorHAnsi"/>
-          <w:kern w:val="0"/>
-          <w:sz w:val="18"/>
-          <w:szCs w:val="18"/>
-          <w:lang w:val="en-US" w:eastAsia="es-CO"/>
-          <w14:ligatures w14:val="none"/>
-        </w:rPr>
-        <w:t>$inputRoot = $</w:t>
-      </w:r>
-      <w:proofErr w:type="spellStart"/>
-      <w:r>
-        <w:rPr>
-          <w:rFonts w:eastAsia="Times New Roman" w:cstheme="minorHAnsi"/>
-          <w:kern w:val="0"/>
-          <w:sz w:val="18"/>
-          <w:szCs w:val="18"/>
-          <w:lang w:val="en-US" w:eastAsia="es-CO"/>
-          <w14:ligatures w14:val="none"/>
-        </w:rPr>
-        <w:t>input.path</w:t>
-      </w:r>
-      <w:proofErr w:type="spellEnd"/>
-      <w:r>
-        <w:rPr>
-          <w:rFonts w:eastAsia="Times New Roman" w:cstheme="minorHAnsi"/>
-          <w:kern w:val="0"/>
-          <w:sz w:val="18"/>
-          <w:szCs w:val="18"/>
-          <w:lang w:val="en-US" w:eastAsia="es-CO"/>
-          <w14:ligatures w14:val="none"/>
-        </w:rPr>
-        <w:t>(‘$’))</w:t>
-      </w:r>
-    </w:p>
-    <w:p>
-      <w:pPr>
-        <w:spacing w:after="0" w:line="240" w:lineRule="auto"/>
-        <w:jc w:val="both"/>
-        <w:rPr>
-          <w:rFonts w:cstheme="minorHAnsi"/>
-          <w:color w:val="1D1C1D"/>
-          <w:sz w:val="18"/>
-          <w:szCs w:val="18"/>
-          <w:shd w:val="clear" w:color="auto" w:fill="FFFFFF"/>
-          <w:lang w:val="en-US"/>
-        </w:rPr>
-      </w:pPr>
-      <w:r>
-        <w:rPr>
-          <w:rFonts w:cstheme="minorHAnsi"/>
-          <w:color w:val="1D1C1D"/>
-          <w:sz w:val="18"/>
-          <w:szCs w:val="18"/>
-          <w:shd w:val="clear" w:color="auto" w:fill="FFFFFF"/>
-          <w:lang w:val="en-US"/>
-        </w:rPr>
-        <w:t>{</w:t>
-      </w:r>
-    </w:p>
-    <w:p>
-      <w:pPr>
-        <w:spacing w:after="0" w:line="240" w:lineRule="auto"/>
-        <w:jc w:val="both"/>
-        <w:rPr>
-          <w:rFonts w:cstheme="minorHAnsi"/>
-          <w:color w:val="1D1C1D"/>
-          <w:sz w:val="18"/>
-          <w:szCs w:val="18"/>
-          <w:shd w:val="clear" w:color="auto" w:fill="FFFFFF"/>
-          <w:lang w:val="en-US"/>
-        </w:rPr>
-      </w:pPr>
-      <w:r>
-        <w:rPr>
-          <w:rFonts w:cstheme="minorHAnsi"/>
-          <w:color w:val="1D1C1D"/>
-          <w:sz w:val="18"/>
-          <w:szCs w:val="18"/>
-          <w:shd w:val="clear" w:color="auto" w:fill="FFFFFF"/>
-          <w:lang w:val="en-US"/>
-        </w:rPr>
-        <w:tab/>
-        <w:t>“operation</w:t>
-      </w:r>
-      <w:proofErr w:type="gramStart"/>
-      <w:r>
-        <w:rPr>
-          <w:rFonts w:cstheme="minorHAnsi"/>
-          <w:color w:val="1D1C1D"/>
-          <w:sz w:val="18"/>
-          <w:szCs w:val="18"/>
-          <w:shd w:val="clear" w:color="auto" w:fill="FFFFFF"/>
-          <w:lang w:val="en-US"/>
-        </w:rPr>
-        <w:t>”:</w:t>
-      </w:r>
-      <w:r>
-        <w:rPr>
-          <w:rFonts w:cstheme="minorHAnsi"/>
-          <w:color w:val="1D1C1D"/>
-          <w:sz w:val="18"/>
-          <w:szCs w:val="18"/>
-          <w:shd w:val="clear" w:color="auto" w:fill="FFFFFF"/>
-          <w:lang w:val="en-US"/>
-        </w:rPr>
-        <w:t>$</w:t>
-      </w:r>
-      <w:proofErr w:type="spellStart"/>
-      <w:proofErr w:type="gramEnd"/>
-      <w:r>
-        <w:rPr>
-          <w:rFonts w:cstheme="minorHAnsi"/>
-          <w:color w:val="1D1C1D"/>
-          <w:sz w:val="18"/>
-          <w:szCs w:val="18"/>
-          <w:shd w:val="clear" w:color="auto" w:fill="FFFFFF"/>
-          <w:lang w:val="en-US"/>
-        </w:rPr>
-        <w:t>input.params</w:t>
-      </w:r>
-      <w:proofErr w:type="spellEnd"/>
-      <w:r>
-        <w:rPr>
-          <w:rFonts w:cstheme="minorHAnsi"/>
-          <w:color w:val="1D1C1D"/>
-          <w:sz w:val="18"/>
-          <w:szCs w:val="18"/>
-          <w:shd w:val="clear" w:color="auto" w:fill="FFFFFF"/>
-          <w:lang w:val="en-US"/>
-        </w:rPr>
-        <w:t>(‘operation’)</w:t>
-      </w:r>
-    </w:p>
-    <w:p>
-      <w:pPr>
-        <w:spacing w:after="0" w:line="240" w:lineRule="auto"/>
-        <w:jc w:val="both"/>
-        <w:rPr>
-          <w:rFonts w:cstheme="minorHAnsi"/>
-          <w:color w:val="1D1C1D"/>
-          <w:sz w:val="18"/>
-          <w:szCs w:val="18"/>
-          <w:shd w:val="clear" w:color="auto" w:fill="FFFFFF"/>
-          <w:lang w:val="en-US"/>
-        </w:rPr>
-      </w:pPr>
-      <w:r>
-        <w:rPr>
-          <w:rFonts w:cstheme="minorHAnsi"/>
-          <w:color w:val="1D1C1D"/>
-          <w:sz w:val="18"/>
-          <w:szCs w:val="18"/>
-          <w:shd w:val="clear" w:color="auto" w:fill="FFFFFF"/>
-          <w:lang w:val="en-US"/>
-        </w:rPr>
-        <w:tab/>
-        <w:t>“input”: {</w:t>
-      </w:r>
-    </w:p>
-    <w:p>
-      <w:pPr>
-        <w:spacing w:after="0" w:line="240" w:lineRule="auto"/>
-        <w:jc w:val="both"/>
-        <w:rPr>
-          <w:rFonts w:cstheme="minorHAnsi"/>
-          <w:color w:val="1D1C1D"/>
-          <w:sz w:val="18"/>
-          <w:szCs w:val="18"/>
-          <w:shd w:val="clear" w:color="auto" w:fill="FFFFFF"/>
-          <w:lang w:val="en-US"/>
-        </w:rPr>
-      </w:pPr>
-      <w:r>
-        <w:rPr>
-          <w:rFonts w:cstheme="minorHAnsi"/>
-          <w:color w:val="1D1C1D"/>
-          <w:sz w:val="18"/>
-          <w:szCs w:val="18"/>
-          <w:shd w:val="clear" w:color="auto" w:fill="FFFFFF"/>
-          <w:lang w:val="en-US"/>
-        </w:rPr>
-        <w:tab/>
-      </w:r>
-      <w:r>
-        <w:rPr>
-          <w:rFonts w:cstheme="minorHAnsi"/>
-          <w:color w:val="1D1C1D"/>
-          <w:sz w:val="18"/>
-          <w:szCs w:val="18"/>
-          <w:shd w:val="clear" w:color="auto" w:fill="FFFFFF"/>
-          <w:lang w:val="en-US"/>
-        </w:rPr>
-        <w:tab/>
-        <w:t>“operand1</w:t>
-      </w:r>
-      <w:r>
-        <w:rPr>
-          <w:rFonts w:cstheme="minorHAnsi"/>
-          <w:color w:val="1D1C1D"/>
-          <w:sz w:val="18"/>
-          <w:szCs w:val="18"/>
-          <w:shd w:val="clear" w:color="auto" w:fill="FFFFFF"/>
-          <w:lang w:val="en-US"/>
-        </w:rPr>
-        <w:t>”:</w:t>
-      </w:r>
-      <w:r>
-        <w:rPr>
-          <w:rFonts w:cstheme="minorHAnsi"/>
-          <w:color w:val="1D1C1D"/>
-          <w:sz w:val="18"/>
-          <w:szCs w:val="18"/>
-          <w:shd w:val="clear" w:color="auto" w:fill="FFFFFF"/>
-          <w:lang w:val="en-US"/>
-        </w:rPr>
-        <w:t xml:space="preserve"> $inputRoot.operand</w:t>
-      </w:r>
-      <w:r>
-        <w:rPr>
-          <w:rFonts w:cstheme="minorHAnsi"/>
-          <w:color w:val="1D1C1D"/>
-          <w:sz w:val="18"/>
-          <w:szCs w:val="18"/>
-          <w:shd w:val="clear" w:color="auto" w:fill="FFFFFF"/>
-          <w:lang w:val="en-US"/>
-        </w:rPr>
-        <w:t>1</w:t>
-      </w:r>
-      <w:r>
-        <w:rPr>
-          <w:rFonts w:cstheme="minorHAnsi"/>
-          <w:color w:val="1D1C1D"/>
-          <w:sz w:val="18"/>
-          <w:szCs w:val="18"/>
-          <w:shd w:val="clear" w:color="auto" w:fill="FFFFFF"/>
-          <w:lang w:val="en-US"/>
-        </w:rPr>
-        <w:t>,</w:t>
-      </w:r>
-    </w:p>
-    <w:p>
-      <w:pPr>
-        <w:spacing w:after="0" w:line="240" w:lineRule="auto"/>
-        <w:jc w:val="both"/>
-        <w:rPr>
-          <w:rFonts w:cstheme="minorHAnsi"/>
-          <w:color w:val="1D1C1D"/>
-          <w:sz w:val="18"/>
-          <w:szCs w:val="18"/>
-          <w:shd w:val="clear" w:color="auto" w:fill="FFFFFF"/>
-          <w:lang w:val="en-US"/>
-        </w:rPr>
-      </w:pPr>
-      <w:r>
-        <w:rPr>
-          <w:rFonts w:cstheme="minorHAnsi"/>
-          <w:color w:val="1D1C1D"/>
-          <w:sz w:val="18"/>
-          <w:szCs w:val="18"/>
-          <w:shd w:val="clear" w:color="auto" w:fill="FFFFFF"/>
-          <w:lang w:val="en-US"/>
-        </w:rPr>
-        <w:tab/>
-      </w:r>
-      <w:r>
-        <w:rPr>
-          <w:rFonts w:cstheme="minorHAnsi"/>
-          <w:color w:val="1D1C1D"/>
-          <w:sz w:val="18"/>
-          <w:szCs w:val="18"/>
-          <w:shd w:val="clear" w:color="auto" w:fill="FFFFFF"/>
-          <w:lang w:val="en-US"/>
-        </w:rPr>
-        <w:tab/>
-        <w:t>“operand2”:</w:t>
-      </w:r>
-      <w:r>
-        <w:rPr>
-          <w:rFonts w:cstheme="minorHAnsi"/>
-          <w:color w:val="1D1C1D"/>
-          <w:sz w:val="18"/>
-          <w:szCs w:val="18"/>
-          <w:shd w:val="clear" w:color="auto" w:fill="FFFFFF"/>
-          <w:lang w:val="en-US"/>
-        </w:rPr>
-        <w:t xml:space="preserve"> </w:t>
-      </w:r>
-      <w:r>
-        <w:rPr>
-          <w:rFonts w:cstheme="minorHAnsi"/>
-          <w:color w:val="1D1C1D"/>
-          <w:sz w:val="18"/>
-          <w:szCs w:val="18"/>
-          <w:shd w:val="clear" w:color="auto" w:fill="FFFFFF"/>
-          <w:lang w:val="en-US"/>
-        </w:rPr>
-        <w:t>$inputRoot.operand</w:t>
-      </w:r>
-      <w:r>
-        <w:rPr>
-          <w:rFonts w:cstheme="minorHAnsi"/>
-          <w:color w:val="1D1C1D"/>
-          <w:sz w:val="18"/>
-          <w:szCs w:val="18"/>
-          <w:shd w:val="clear" w:color="auto" w:fill="FFFFFF"/>
-          <w:lang w:val="en-US"/>
-        </w:rPr>
-        <w:t>2</w:t>
-      </w:r>
-    </w:p>
-    <w:p>
-      <w:pPr>
-        <w:spacing w:after="0" w:line="240" w:lineRule="auto"/>
-        <w:ind w:firstLine="708"/>
-        <w:jc w:val="both"/>
-        <w:rPr>
-          <w:rFonts w:cstheme="minorHAnsi"/>
-          <w:color w:val="1D1C1D"/>
-          <w:sz w:val="18"/>
-          <w:szCs w:val="18"/>
-          <w:shd w:val="clear" w:color="auto" w:fill="FFFFFF"/>
-          <w:lang w:val="en-US"/>
-        </w:rPr>
-      </w:pPr>
-      <w:r>
-        <w:rPr>
-          <w:rFonts w:cstheme="minorHAnsi"/>
-          <w:color w:val="1D1C1D"/>
-          <w:sz w:val="18"/>
-          <w:szCs w:val="18"/>
-          <w:shd w:val="clear" w:color="auto" w:fill="FFFFFF"/>
-          <w:lang w:val="en-US"/>
-        </w:rPr>
-        <w:t>}</w:t>
-      </w:r>
-    </w:p>
-    <w:p>
-      <w:pPr>
-        <w:spacing w:after="0" w:line="240" w:lineRule="auto"/>
-        <w:jc w:val="both"/>
-        <w:rPr>
-          <w:rFonts w:cstheme="minorHAnsi"/>
-          <w:color w:val="1D1C1D"/>
-          <w:sz w:val="18"/>
-          <w:szCs w:val="18"/>
-          <w:shd w:val="clear" w:color="auto" w:fill="FFFFFF"/>
-          <w:lang w:val="en-US"/>
-        </w:rPr>
-      </w:pPr>
-      <w:r>
-        <w:rPr>
-          <w:rFonts w:cstheme="minorHAnsi"/>
-          <w:color w:val="1D1C1D"/>
-          <w:sz w:val="18"/>
-          <w:szCs w:val="18"/>
-          <w:shd w:val="clear" w:color="auto" w:fill="FFFFFF"/>
-          <w:lang w:val="en-US"/>
-        </w:rPr>
-        <w:t>}</w:t>
-      </w:r>
-    </w:p>
-    <w:p>
-      <w:pPr>
-        <w:shd w:val="clear" w:color="auto" w:fill="FFFFFF"/>
-        <w:spacing w:before="240" w:after="0" w:line="240" w:lineRule="auto"/>
-        <w:rPr>
-          <w:rFonts w:eastAsia="Times New Roman" w:cstheme="minorHAnsi"/>
-          <w:kern w:val="0"/>
-          <w:sz w:val="20"/>
-          <w:szCs w:val="20"/>
-          <w:lang w:val="en-US" w:eastAsia="es-CO"/>
-          <w14:ligatures w14:val="none"/>
-        </w:rPr>
-      </w:pPr>
-    </w:p>
-    <w:p>
-      <w:pPr>
-        <w:shd w:val="clear" w:color="auto" w:fill="FFFFFF"/>
-        <w:spacing w:before="240" w:after="0" w:line="240" w:lineRule="auto"/>
-        <w:rPr>
-          <w:rFonts w:eastAsia="Times New Roman" w:cstheme="minorHAnsi"/>
-          <w:b/>
-          <w:bCs/>
-          <w:kern w:val="0"/>
-          <w:sz w:val="20"/>
-          <w:szCs w:val="20"/>
+          <w:color w:val="FFFFFF" w:themeColor="background1"/>
+          <w:kern w:val="0"/>
+          <w:sz w:val="24"/>
+          <w:szCs w:val="24"/>
           <w:lang w:val="en-US" w:eastAsia="es-CO"/>
           <w14:ligatures w14:val="none"/>
         </w:rPr>
@@ -8993,7 +8433,7 @@
           <w:lang w:val="en-US" w:eastAsia="es-CO"/>
           <w14:ligatures w14:val="none"/>
         </w:rPr>
-        <w:t xml:space="preserve">Error Handling                </w:t>
+        <w:t xml:space="preserve">Error Handling </w:t>
       </w:r>
       <w:r>
         <w:rPr>
@@ -9006,8 +8446,424 @@
           <w:lang w:val="en-US" w:eastAsia="es-CO"/>
           <w14:ligatures w14:val="none"/>
         </w:rPr>
-        <w:t xml:space="preserve">                                                                                                           //</w:t>
-      </w:r>
+        <w:t xml:space="preserve">(Gateway responses)  </w:t>
+      </w:r>
+      <w:r>
+        <w:rPr>
+          <w:rFonts w:eastAsia="Times New Roman" w:cstheme="minorHAnsi"/>
+          <w:color w:val="FFFFFF" w:themeColor="background1"/>
+          <w:kern w:val="0"/>
+          <w:sz w:val="24"/>
+          <w:szCs w:val="24"/>
+          <w:highlight w:val="darkBlue"/>
+          <w:lang w:val="en-US" w:eastAsia="es-CO"/>
+          <w14:ligatures w14:val="none"/>
+        </w:rPr>
+        <w:t xml:space="preserve">                                                                                         //</w:t>
+      </w:r>
+    </w:p>
+    <w:p>
+      <w:pPr>
+        <w:shd w:val="clear" w:color="auto" w:fill="FFFFFF"/>
+        <w:spacing w:before="240" w:after="0" w:line="240" w:lineRule="auto"/>
+        <w:rPr>
+          <w:rFonts w:eastAsia="Times New Roman" w:cstheme="minorHAnsi"/>
+          <w:kern w:val="0"/>
+          <w:sz w:val="20"/>
+          <w:szCs w:val="20"/>
+          <w:lang w:val="en-US" w:eastAsia="es-CO"/>
+          <w14:ligatures w14:val="none"/>
+        </w:rPr>
+      </w:pPr>
+      <w:r>
+        <w:rPr>
+          <w:rFonts w:eastAsia="Times New Roman" w:cstheme="minorHAnsi"/>
+          <w:kern w:val="0"/>
+          <w:sz w:val="20"/>
+          <w:szCs w:val="20"/>
+          <w:lang w:val="en-US" w:eastAsia="es-CO"/>
+          <w14:ligatures w14:val="none"/>
+        </w:rPr>
+        <w:t>T</w:t>
+      </w:r>
+      <w:r>
+        <w:rPr>
+          <w:rFonts w:eastAsia="Times New Roman" w:cstheme="minorHAnsi"/>
+          <w:kern w:val="0"/>
+          <w:sz w:val="20"/>
+          <w:szCs w:val="20"/>
+          <w:lang w:val="en-US" w:eastAsia="es-CO"/>
+          <w14:ligatures w14:val="none"/>
+        </w:rPr>
+        <w:t>he Gateway responses are simply the HTTP error responses that gets triggered within API gateway while processing a request (note that this is isolated from the error codes our lambda/backend could return)</w:t>
+      </w:r>
+    </w:p>
+    <w:p>
+      <w:pPr>
+        <w:shd w:val="clear" w:color="auto" w:fill="FFFFFF"/>
+        <w:spacing w:before="240" w:after="0" w:line="240" w:lineRule="auto"/>
+        <w:rPr>
+          <w:rFonts w:eastAsia="Times New Roman" w:cstheme="minorHAnsi"/>
+          <w:kern w:val="0"/>
+          <w:sz w:val="20"/>
+          <w:szCs w:val="20"/>
+          <w:lang w:val="en-US" w:eastAsia="es-CO"/>
+          <w14:ligatures w14:val="none"/>
+        </w:rPr>
+      </w:pPr>
+      <w:r>
+        <w:rPr>
+          <w:rFonts w:eastAsia="Times New Roman" w:cstheme="minorHAnsi"/>
+          <w:kern w:val="0"/>
+          <w:sz w:val="20"/>
+          <w:szCs w:val="20"/>
+          <w:lang w:val="en-US" w:eastAsia="es-CO"/>
+          <w14:ligatures w14:val="none"/>
+        </w:rPr>
+        <w:t>This error responses can be customizable, there are some predefined error responses gateway could throw, there are also default responses for 4XX or 5XX and of course we can create our own error responses.</w:t>
+      </w:r>
+    </w:p>
+    <w:p>
+      <w:pPr>
+        <w:shd w:val="clear" w:color="auto" w:fill="FFFFFF"/>
+        <w:spacing w:before="240" w:after="0" w:line="240" w:lineRule="auto"/>
+        <w:rPr>
+          <w:rFonts w:eastAsia="Times New Roman" w:cstheme="minorHAnsi"/>
+          <w:kern w:val="0"/>
+          <w:sz w:val="20"/>
+          <w:szCs w:val="20"/>
+          <w:lang w:val="en-US" w:eastAsia="es-CO"/>
+          <w14:ligatures w14:val="none"/>
+        </w:rPr>
+      </w:pPr>
+      <w:r>
+        <w:rPr>
+          <w:rFonts w:eastAsia="Times New Roman" w:cstheme="minorHAnsi"/>
+          <w:kern w:val="0"/>
+          <w:sz w:val="20"/>
+          <w:szCs w:val="20"/>
+          <w:lang w:val="en-US" w:eastAsia="es-CO"/>
+          <w14:ligatures w14:val="none"/>
+        </w:rPr>
+        <w:t>Series 4XX indicates a client error, so, something that the client can fix to API gateway to work properly while 5XX series indicates an error in the “server” side.</w:t>
+      </w:r>
+    </w:p>
+    <w:p>
+      <w:pPr>
+        <w:shd w:val="clear" w:color="auto" w:fill="FFFFFF"/>
+        <w:spacing w:before="240" w:after="0" w:line="240" w:lineRule="auto"/>
+        <w:rPr>
+          <w:rFonts w:eastAsia="Times New Roman" w:cstheme="minorHAnsi"/>
+          <w:kern w:val="0"/>
+          <w:sz w:val="20"/>
+          <w:szCs w:val="20"/>
+          <w:lang w:val="en-US" w:eastAsia="es-CO"/>
+          <w14:ligatures w14:val="none"/>
+        </w:rPr>
+      </w:pPr>
+      <w:r>
+        <w:rPr>
+          <w:rFonts w:eastAsia="Times New Roman" w:cstheme="minorHAnsi"/>
+          <w:kern w:val="0"/>
+          <w:sz w:val="20"/>
+          <w:szCs w:val="20"/>
+          <w:lang w:val="en-US" w:eastAsia="es-CO"/>
+          <w14:ligatures w14:val="none"/>
+        </w:rPr>
+        <w:t>Inside each response code we can configure headers that should be send along with the error response, we can specify the content type and also use mapping templates to generate the response body (in this case the context object/variable available within the VTL language can be very useful)</w:t>
+      </w:r>
+    </w:p>
+    <w:p>
+      <w:pPr>
+        <w:shd w:val="clear" w:color="auto" w:fill="FFFFFF"/>
+        <w:spacing w:before="240" w:after="0" w:line="240" w:lineRule="auto"/>
+        <w:rPr>
+          <w:rFonts w:eastAsia="Times New Roman" w:cstheme="minorHAnsi"/>
+          <w:kern w:val="0"/>
+          <w:sz w:val="20"/>
+          <w:szCs w:val="20"/>
+          <w:lang w:val="en-US" w:eastAsia="es-CO"/>
+          <w14:ligatures w14:val="none"/>
+        </w:rPr>
+      </w:pPr>
+      <w:r>
+        <w:rPr>
+          <w:rFonts w:eastAsia="Times New Roman" w:cstheme="minorHAnsi"/>
+          <w:kern w:val="0"/>
+          <w:sz w:val="20"/>
+          <w:szCs w:val="20"/>
+          <w:lang w:val="en-US" w:eastAsia="es-CO"/>
+          <w14:ligatures w14:val="none"/>
+        </w:rPr>
+        <w:t>Note that if there is nothing specified for errors like 403 Access Denied then the settings used for the default series 4XX will be used, the same behavior would happen for series 5XX</w:t>
+      </w:r>
+    </w:p>
+    <w:p>
+      <w:pPr>
+        <w:shd w:val="clear" w:color="auto" w:fill="FFFFFF"/>
+        <w:spacing w:before="240" w:after="0" w:line="240" w:lineRule="auto"/>
+        <w:rPr>
+          <w:rFonts w:eastAsia="Times New Roman" w:cstheme="minorHAnsi"/>
+          <w:kern w:val="0"/>
+          <w:sz w:val="20"/>
+          <w:szCs w:val="20"/>
+          <w:lang w:val="en-US" w:eastAsia="es-CO"/>
+          <w14:ligatures w14:val="none"/>
+        </w:rPr>
+      </w:pPr>
+    </w:p>
+    <w:p>
+      <w:pPr>
+        <w:shd w:val="clear" w:color="auto" w:fill="FFFFFF"/>
+        <w:spacing w:before="240" w:after="0" w:line="240" w:lineRule="auto"/>
+        <w:rPr>
+          <w:rFonts w:eastAsia="Times New Roman" w:cstheme="minorHAnsi"/>
+          <w:kern w:val="0"/>
+          <w:sz w:val="20"/>
+          <w:szCs w:val="20"/>
+          <w:lang w:val="en-US" w:eastAsia="es-CO"/>
+          <w14:ligatures w14:val="none"/>
+        </w:rPr>
+      </w:pPr>
+      <w:r>
+        <w:rPr>
+          <w:rFonts w:eastAsia="Times New Roman" w:cstheme="minorHAnsi"/>
+          <w:noProof/>
+          <w:color w:val="FFFFFF" w:themeColor="background1"/>
+          <w:kern w:val="0"/>
+          <w:sz w:val="24"/>
+          <w:szCs w:val="24"/>
+          <w:highlight w:val="darkBlue"/>
+          <w:lang w:val="en-US" w:eastAsia="es-CO"/>
+          <w14:ligatures w14:val="none"/>
+        </w:rPr>
+        <w:drawing>
+          <wp:inline distT="0" distB="0" distL="0" distR="0" wp14:anchorId="7C4EC67B" wp14:editId="75215517">
+            <wp:extent cx="5605780" cy="2465070"/>
+            <wp:effectExtent l="0" t="0" r="0" b="0"/>
+            <wp:docPr id="7" name="Imagen 7" descr="Interfaz de usuario gráfica, Aplicación&#10;&#10;Descripción generada automáticamente"/>
+            <wp:cNvGraphicFramePr>
+              <a:graphicFrameLocks xmlns:a="http://schemas.openxmlformats.org/drawingml/2006/main" noChangeAspect="1"/>
+            </wp:cNvGraphicFramePr>
+            <a:graphic xmlns:a="http://schemas.openxmlformats.org/drawingml/2006/main">
+              <a:graphicData uri="http://schemas.openxmlformats.org/drawingml/2006/picture">
+                <pic:pic xmlns:pic="http://schemas.openxmlformats.org/drawingml/2006/picture">
+                  <pic:nvPicPr>
+                    <pic:cNvPr id="7" name="Imagen 7" descr="Interfaz de usuario gráfica, Aplicación&#10;&#10;Descripción generada automáticamente"/>
+                    <pic:cNvPicPr>
+                      <a:picLocks noChangeAspect="1" noChangeArrowheads="1"/>
+                    </pic:cNvPicPr>
+                  </pic:nvPicPr>
+                  <pic:blipFill>
+                    <a:blip r:embed="rId19" cstate="print">
+                      <a:extLst>
+                        <a:ext uri="{28A0092B-C50C-407E-A947-70E740481C1C}">
+                          <a14:useLocalDpi xmlns:a14="http://schemas.microsoft.com/office/drawing/2010/main" val="0"/>
+                        </a:ext>
+                      </a:extLst>
+                    </a:blip>
+                    <a:srcRect/>
+                    <a:stretch>
+                      <a:fillRect/>
+                    </a:stretch>
+                  </pic:blipFill>
+                  <pic:spPr bwMode="auto">
+                    <a:xfrm>
+                      <a:off x="0" y="0"/>
+                      <a:ext cx="5605780" cy="2465070"/>
+                    </a:xfrm>
+                    <a:prstGeom prst="rect">
+                      <a:avLst/>
+                    </a:prstGeom>
+                    <a:noFill/>
+                    <a:ln>
+                      <a:noFill/>
+                    </a:ln>
+                  </pic:spPr>
+                </pic:pic>
+              </a:graphicData>
+            </a:graphic>
+          </wp:inline>
+        </w:drawing>
+      </w:r>
+    </w:p>
+    <w:p>
+      <w:pPr>
+        <w:shd w:val="clear" w:color="auto" w:fill="FFFFFF"/>
+        <w:spacing w:before="240" w:after="0" w:line="240" w:lineRule="auto"/>
+        <w:rPr>
+          <w:rFonts w:eastAsia="Times New Roman" w:cstheme="minorHAnsi"/>
+          <w:kern w:val="0"/>
+          <w:sz w:val="20"/>
+          <w:szCs w:val="20"/>
+          <w:lang w:val="en-US" w:eastAsia="es-CO"/>
+          <w14:ligatures w14:val="none"/>
+        </w:rPr>
+      </w:pPr>
+    </w:p>
+    <w:p>
+      <w:pPr>
+        <w:shd w:val="clear" w:color="auto" w:fill="FFFFFF"/>
+        <w:spacing w:before="240" w:after="0" w:line="240" w:lineRule="auto"/>
+        <w:rPr>
+          <w:rFonts w:eastAsia="Times New Roman" w:cstheme="minorHAnsi"/>
+          <w:kern w:val="0"/>
+          <w:sz w:val="20"/>
+          <w:szCs w:val="20"/>
+          <w:lang w:val="en-US" w:eastAsia="es-CO"/>
+          <w14:ligatures w14:val="none"/>
+        </w:rPr>
+      </w:pPr>
+    </w:p>
+    <w:p>
+      <w:pPr>
+        <w:shd w:val="clear" w:color="auto" w:fill="FFFFFF"/>
+        <w:spacing w:before="240" w:after="0" w:line="240" w:lineRule="auto"/>
+        <w:rPr>
+          <w:rFonts w:eastAsia="Times New Roman" w:cstheme="minorHAnsi"/>
+          <w:kern w:val="0"/>
+          <w:sz w:val="20"/>
+          <w:szCs w:val="20"/>
+          <w:lang w:val="en-US" w:eastAsia="es-CO"/>
+          <w14:ligatures w14:val="none"/>
+        </w:rPr>
+      </w:pPr>
+    </w:p>
+    <w:p>
+      <w:pPr>
+        <w:shd w:val="clear" w:color="auto" w:fill="FFFFFF"/>
+        <w:spacing w:before="240" w:after="0" w:line="240" w:lineRule="auto"/>
+        <w:rPr>
+          <w:rFonts w:eastAsia="Times New Roman" w:cstheme="minorHAnsi"/>
+          <w:color w:val="FFFFFF" w:themeColor="background1"/>
+          <w:kern w:val="0"/>
+          <w:sz w:val="24"/>
+          <w:szCs w:val="24"/>
+          <w:lang w:val="en-US" w:eastAsia="es-CO"/>
+          <w14:ligatures w14:val="none"/>
+        </w:rPr>
+      </w:pPr>
+      <w:r>
+        <w:rPr>
+          <w:rFonts w:eastAsia="Times New Roman" w:cstheme="minorHAnsi"/>
+          <w:color w:val="FFFFFF" w:themeColor="background1"/>
+          <w:kern w:val="0"/>
+          <w:sz w:val="24"/>
+          <w:szCs w:val="24"/>
+          <w:highlight w:val="darkBlue"/>
+          <w:lang w:val="en-US" w:eastAsia="es-CO"/>
+          <w14:ligatures w14:val="none"/>
+        </w:rPr>
+        <w:lastRenderedPageBreak/>
+        <w:t>Post deploy</w:t>
+      </w:r>
+      <w:r>
+        <w:rPr>
+          <w:rFonts w:eastAsia="Times New Roman" w:cstheme="minorHAnsi"/>
+          <w:color w:val="FFFFFF" w:themeColor="background1"/>
+          <w:kern w:val="0"/>
+          <w:sz w:val="24"/>
+          <w:szCs w:val="24"/>
+          <w:highlight w:val="darkBlue"/>
+          <w:lang w:val="en-US" w:eastAsia="es-CO"/>
+          <w14:ligatures w14:val="none"/>
+        </w:rPr>
+        <w:t>s</w:t>
+      </w:r>
+      <w:r>
+        <w:rPr>
+          <w:rFonts w:eastAsia="Times New Roman" w:cstheme="minorHAnsi"/>
+          <w:color w:val="FFFFFF" w:themeColor="background1"/>
+          <w:kern w:val="0"/>
+          <w:sz w:val="24"/>
+          <w:szCs w:val="24"/>
+          <w:highlight w:val="darkBlue"/>
+          <w:lang w:val="en-US" w:eastAsia="es-CO"/>
+          <w14:ligatures w14:val="none"/>
+        </w:rPr>
+        <w:t xml:space="preserve"> options Logging and Monitoring    </w:t>
+      </w:r>
+      <w:r>
+        <w:rPr>
+          <w:rFonts w:eastAsia="Times New Roman" w:cstheme="minorHAnsi"/>
+          <w:color w:val="FFFFFF" w:themeColor="background1"/>
+          <w:kern w:val="0"/>
+          <w:sz w:val="24"/>
+          <w:szCs w:val="24"/>
+          <w:highlight w:val="darkBlue"/>
+          <w:lang w:val="en-US" w:eastAsia="es-CO"/>
+          <w14:ligatures w14:val="none"/>
+        </w:rPr>
+        <w:t xml:space="preserve">       </w:t>
+      </w:r>
+      <w:r>
+        <w:rPr>
+          <w:rFonts w:eastAsia="Times New Roman" w:cstheme="minorHAnsi"/>
+          <w:color w:val="FFFFFF" w:themeColor="background1"/>
+          <w:kern w:val="0"/>
+          <w:sz w:val="24"/>
+          <w:szCs w:val="24"/>
+          <w:highlight w:val="darkBlue"/>
+          <w:lang w:val="en-US" w:eastAsia="es-CO"/>
+          <w14:ligatures w14:val="none"/>
+        </w:rPr>
+        <w:t xml:space="preserve">   </w:t>
+      </w:r>
+      <w:r>
+        <w:rPr>
+          <w:rFonts w:eastAsia="Times New Roman" w:cstheme="minorHAnsi"/>
+          <w:color w:val="FFFFFF" w:themeColor="background1"/>
+          <w:kern w:val="0"/>
+          <w:sz w:val="24"/>
+          <w:szCs w:val="24"/>
+          <w:highlight w:val="darkBlue"/>
+          <w:lang w:val="en-US" w:eastAsia="es-CO"/>
+          <w14:ligatures w14:val="none"/>
+        </w:rPr>
+        <w:t xml:space="preserve">                                                                //</w:t>
+      </w:r>
+    </w:p>
+    <w:p>
+      <w:pPr>
+        <w:shd w:val="clear" w:color="auto" w:fill="FFFFFF"/>
+        <w:spacing w:before="240" w:after="0" w:line="240" w:lineRule="auto"/>
+        <w:rPr>
+          <w:rFonts w:eastAsia="Times New Roman" w:cstheme="minorHAnsi"/>
+          <w:kern w:val="0"/>
+          <w:sz w:val="20"/>
+          <w:szCs w:val="20"/>
+          <w:lang w:val="en-US" w:eastAsia="es-CO"/>
+          <w14:ligatures w14:val="none"/>
+        </w:rPr>
+      </w:pPr>
+    </w:p>
+    <w:p>
+      <w:pPr>
+        <w:shd w:val="clear" w:color="auto" w:fill="FFFFFF"/>
+        <w:spacing w:before="240" w:after="0" w:line="240" w:lineRule="auto"/>
+        <w:rPr>
+          <w:rFonts w:eastAsia="Times New Roman" w:cstheme="minorHAnsi"/>
+          <w:kern w:val="0"/>
+          <w:sz w:val="20"/>
+          <w:szCs w:val="20"/>
+          <w:lang w:val="en-US" w:eastAsia="es-CO"/>
+          <w14:ligatures w14:val="none"/>
+        </w:rPr>
+      </w:pPr>
+    </w:p>
+    <w:p>
+      <w:pPr>
+        <w:shd w:val="clear" w:color="auto" w:fill="FFFFFF"/>
+        <w:spacing w:before="240" w:after="0" w:line="240" w:lineRule="auto"/>
+        <w:rPr>
+          <w:rFonts w:eastAsia="Times New Roman" w:cstheme="minorHAnsi"/>
+          <w:b/>
+          <w:bCs/>
+          <w:kern w:val="0"/>
+          <w:lang w:val="en-US" w:eastAsia="es-CO"/>
+          <w14:ligatures w14:val="none"/>
+        </w:rPr>
+      </w:pPr>
     </w:p>
     <w:p>
       <w:pPr>

</xml_diff>

<commit_message>
old POC added and API gateway v4 guide
</commit_message>
<xml_diff>
--- a/guide/2-ApiGatewayBasicsGuide.docx
+++ b/guide/2-ApiGatewayBasicsGuide.docx
@@ -835,7 +835,31 @@
           <w:shd w:val="clear" w:color="auto" w:fill="FFFFFF"/>
           <w:lang w:val="en-US"/>
         </w:rPr>
-        <w:t xml:space="preserve"> each of those resources can be mapped to one or more http methods like GET,POST,DELETE and so on.</w:t>
+        <w:t xml:space="preserve"> each of those resources can be mapped to one or more http methods like </w:t>
+      </w:r>
+      <w:proofErr w:type="gramStart"/>
+      <w:r>
+        <w:rPr>
+          <w:rFonts w:cstheme="minorHAnsi"/>
+          <w:color w:val="1D1C1D"/>
+          <w:sz w:val="20"/>
+          <w:szCs w:val="20"/>
+          <w:shd w:val="clear" w:color="auto" w:fill="FFFFFF"/>
+          <w:lang w:val="en-US"/>
+        </w:rPr>
+        <w:t>GET,POST</w:t>
+      </w:r>
+      <w:proofErr w:type="gramEnd"/>
+      <w:r>
+        <w:rPr>
+          <w:rFonts w:cstheme="minorHAnsi"/>
+          <w:color w:val="1D1C1D"/>
+          <w:sz w:val="20"/>
+          <w:szCs w:val="20"/>
+          <w:shd w:val="clear" w:color="auto" w:fill="FFFFFF"/>
+          <w:lang w:val="en-US"/>
+        </w:rPr>
+        <w:t>,DELETE and so on.</w:t>
       </w:r>
     </w:p>
     <w:p>
@@ -1190,19 +1214,33 @@
           <w:shd w:val="clear" w:color="auto" w:fill="FFFFFF"/>
           <w:lang w:val="en-US"/>
         </w:rPr>
-        <w:t>!!! THE FOLLOWING PART COULD BE REALLY IMPORTANT I SUGGEST TO PUT THE EFFOR TO DIVE DEEPER IN THE FOLLOWING CONCEPTS !!!</w:t>
-      </w:r>
+        <w:t xml:space="preserve">!!! THE FOLLOWING PART COULD BE REALLY IMPORTANT I SUGGEST TO PUT THE EFFOR TO DIVE DEEPER IN THE FOLLOWING </w:t>
+      </w:r>
+      <w:proofErr w:type="gramStart"/>
       <w:r>
         <w:rPr>
           <w:rFonts w:ascii="Arial" w:hAnsi="Arial" w:cs="Arial"/>
           <w:color w:val="FFFFFF" w:themeColor="background1"/>
           <w:sz w:val="20"/>
           <w:szCs w:val="20"/>
+          <w:highlight w:val="darkBlue"/>
+          <w:shd w:val="clear" w:color="auto" w:fill="FFFFFF"/>
+          <w:lang w:val="en-US"/>
+        </w:rPr>
+        <w:t>CONCEPTS !!!</w:t>
+      </w:r>
+      <w:r>
+        <w:rPr>
+          <w:rFonts w:ascii="Arial" w:hAnsi="Arial" w:cs="Arial"/>
+          <w:color w:val="FFFFFF" w:themeColor="background1"/>
+          <w:sz w:val="20"/>
+          <w:szCs w:val="20"/>
           <w:shd w:val="clear" w:color="auto" w:fill="FFFFFF"/>
           <w:lang w:val="en-US"/>
         </w:rPr>
         <w:t>!</w:t>
       </w:r>
+      <w:proofErr w:type="gramEnd"/>
     </w:p>
     <w:p>
       <w:pPr>
@@ -1608,6 +1646,7 @@
         </w:rPr>
         <w:t>With this integration type there is no other service as a backend the response is purely handled by API gateway on itself using mappings and transformations (</w:t>
       </w:r>
+      <w:proofErr w:type="gramStart"/>
       <w:r>
         <w:rPr>
           <w:rFonts w:cstheme="minorHAnsi"/>
@@ -1630,6 +1669,7 @@
         </w:rPr>
         <w:t>s</w:t>
       </w:r>
+      <w:proofErr w:type="gramEnd"/>
       <w:r>
         <w:rPr>
           <w:rFonts w:cstheme="minorHAnsi"/>
@@ -2266,8 +2306,18 @@
           <w:lang w:val="en-US"/>
         </w:rPr>
         <w:lastRenderedPageBreak/>
-        <w:t>We can test CORS with the following website: test-cors.org</w:t>
-      </w:r>
+        <w:t xml:space="preserve">We can test CORS with the following website: </w:t>
+      </w:r>
+      <w:proofErr w:type="gramStart"/>
+      <w:r>
+        <w:rPr>
+          <w:sz w:val="20"/>
+          <w:szCs w:val="20"/>
+          <w:lang w:val="en-US"/>
+        </w:rPr>
+        <w:t>test-cors.org</w:t>
+      </w:r>
+      <w:proofErr w:type="gramEnd"/>
     </w:p>
     <w:p>
       <w:pPr>
@@ -2432,7 +2482,25 @@
           <w:lang w:val="en-US"/>
         </w:rPr>
         <w:tab/>
-        <w:t>“Access-Control-Allow-Origin”:”*”,</w:t>
+        <w:t>“Access-Control-Allow-Origin”</w:t>
+      </w:r>
+      <w:proofErr w:type="gramStart"/>
+      <w:r>
+        <w:rPr>
+          <w:sz w:val="20"/>
+          <w:szCs w:val="20"/>
+          <w:lang w:val="en-US"/>
+        </w:rPr>
+        <w:t>:”*</w:t>
+      </w:r>
+      <w:proofErr w:type="gramEnd"/>
+      <w:r>
+        <w:rPr>
+          <w:sz w:val="20"/>
+          <w:szCs w:val="20"/>
+          <w:lang w:val="en-US"/>
+        </w:rPr>
+        <w:t>”,</w:t>
       </w:r>
     </w:p>
     <w:p>
@@ -2565,7 +2633,25 @@
           <w:szCs w:val="20"/>
           <w:lang w:val="en-US"/>
         </w:rPr>
-        <w:t xml:space="preserve"> and it is in charge of returning the Response headers which will contain the Access-Control-</w:t>
+        <w:t xml:space="preserve"> and it </w:t>
+      </w:r>
+      <w:proofErr w:type="gramStart"/>
+      <w:r>
+        <w:rPr>
+          <w:sz w:val="20"/>
+          <w:szCs w:val="20"/>
+          <w:lang w:val="en-US"/>
+        </w:rPr>
+        <w:t>is in charge of</w:t>
+      </w:r>
+      <w:proofErr w:type="gramEnd"/>
+      <w:r>
+        <w:rPr>
+          <w:sz w:val="20"/>
+          <w:szCs w:val="20"/>
+          <w:lang w:val="en-US"/>
+        </w:rPr>
+        <w:t xml:space="preserve"> returning the Response headers which will contain the Access-Control-</w:t>
       </w:r>
       <w:r>
         <w:rPr>
@@ -3492,9 +3578,22 @@
           <w:shd w:val="clear" w:color="auto" w:fill="FFFFFF"/>
           <w:lang w:val="en-US"/>
         </w:rPr>
-        <w:t>operation”:”add</w:t>
+        <w:t>operation”</w:t>
+      </w:r>
+      <w:proofErr w:type="gramStart"/>
+      <w:r>
+        <w:rPr>
+          <w:rFonts w:cstheme="minorHAnsi"/>
+          <w:color w:val="1D1C1D"/>
+          <w:sz w:val="20"/>
+          <w:szCs w:val="20"/>
+          <w:shd w:val="clear" w:color="auto" w:fill="FFFFFF"/>
+          <w:lang w:val="en-US"/>
+        </w:rPr>
+        <w:t>:”add</w:t>
       </w:r>
       <w:proofErr w:type="spellEnd"/>
+      <w:proofErr w:type="gramEnd"/>
       <w:r>
         <w:rPr>
           <w:rFonts w:cstheme="minorHAnsi"/>
@@ -3923,6 +4022,7 @@
         <w:t>It essentially works because it lets us access some variables within a JSON defined object for example writing this $</w:t>
       </w:r>
       <w:proofErr w:type="spellStart"/>
+      <w:proofErr w:type="gramStart"/>
       <w:r>
         <w:rPr>
           <w:rFonts w:cstheme="minorHAnsi"/>
@@ -3933,6 +4033,7 @@
         <w:t>input.body</w:t>
       </w:r>
       <w:proofErr w:type="spellEnd"/>
+      <w:proofErr w:type="gramEnd"/>
       <w:r>
         <w:rPr>
           <w:rFonts w:cstheme="minorHAnsi"/>
@@ -3964,6 +4065,7 @@
         <w:t>To access the query string parameters for example we could use $</w:t>
       </w:r>
       <w:proofErr w:type="spellStart"/>
+      <w:proofErr w:type="gramStart"/>
       <w:r>
         <w:rPr>
           <w:rFonts w:cstheme="minorHAnsi"/>
@@ -3974,6 +4076,7 @@
         <w:t>input.params</w:t>
       </w:r>
       <w:proofErr w:type="spellEnd"/>
+      <w:proofErr w:type="gramEnd"/>
       <w:r>
         <w:rPr>
           <w:rFonts w:cstheme="minorHAnsi"/>
@@ -4053,7 +4156,19 @@
           <w:lang w:val="en-US"/>
         </w:rPr>
         <w:tab/>
-        <w:t>“operation”:”</w:t>
+        <w:t>“operation”</w:t>
+      </w:r>
+      <w:proofErr w:type="gramStart"/>
+      <w:r>
+        <w:rPr>
+          <w:rFonts w:cstheme="minorHAnsi"/>
+          <w:color w:val="1D1C1D"/>
+          <w:sz w:val="20"/>
+          <w:szCs w:val="20"/>
+          <w:shd w:val="clear" w:color="auto" w:fill="FFFFFF"/>
+          <w:lang w:val="en-US"/>
+        </w:rPr>
+        <w:t>:”</w:t>
       </w:r>
       <w:r>
         <w:rPr>
@@ -4067,6 +4182,7 @@
         <w:t>$</w:t>
       </w:r>
       <w:proofErr w:type="spellStart"/>
+      <w:proofErr w:type="gramEnd"/>
       <w:r>
         <w:rPr>
           <w:rFonts w:cstheme="minorHAnsi"/>
@@ -4162,7 +4278,19 @@
           <w:lang w:val="en-US"/>
         </w:rPr>
         <w:tab/>
-        <w:t>“operand1”:</w:t>
+        <w:t>“operand1</w:t>
+      </w:r>
+      <w:proofErr w:type="gramStart"/>
+      <w:r>
+        <w:rPr>
+          <w:rFonts w:cstheme="minorHAnsi"/>
+          <w:color w:val="1D1C1D"/>
+          <w:sz w:val="20"/>
+          <w:szCs w:val="20"/>
+          <w:shd w:val="clear" w:color="auto" w:fill="FFFFFF"/>
+          <w:lang w:val="en-US"/>
+        </w:rPr>
+        <w:t>”:</w:t>
       </w:r>
       <w:r>
         <w:rPr>
@@ -4176,6 +4304,7 @@
         <w:t>$</w:t>
       </w:r>
       <w:proofErr w:type="spellStart"/>
+      <w:proofErr w:type="gramEnd"/>
       <w:r>
         <w:rPr>
           <w:rFonts w:cstheme="minorHAnsi"/>
@@ -4245,7 +4374,19 @@
           <w:lang w:val="en-US"/>
         </w:rPr>
         <w:tab/>
-        <w:t>“operand2”:</w:t>
+        <w:t>“operand2</w:t>
+      </w:r>
+      <w:proofErr w:type="gramStart"/>
+      <w:r>
+        <w:rPr>
+          <w:rFonts w:cstheme="minorHAnsi"/>
+          <w:color w:val="1D1C1D"/>
+          <w:sz w:val="20"/>
+          <w:szCs w:val="20"/>
+          <w:shd w:val="clear" w:color="auto" w:fill="FFFFFF"/>
+          <w:lang w:val="en-US"/>
+        </w:rPr>
+        <w:t>”:</w:t>
       </w:r>
       <w:r>
         <w:rPr>
@@ -4259,6 +4400,7 @@
         <w:t>$</w:t>
       </w:r>
       <w:proofErr w:type="spellStart"/>
+      <w:proofErr w:type="gramEnd"/>
       <w:r>
         <w:rPr>
           <w:rFonts w:cstheme="minorHAnsi"/>
@@ -5695,7 +5837,31 @@
           <w:lang w:val="en-US" w:eastAsia="es-CO"/>
           <w14:ligatures w14:val="none"/>
         </w:rPr>
-        <w:t>API gateway by default has to predefined models called Empty and Error but we can also create our custom models.</w:t>
+        <w:t xml:space="preserve">API gateway by default has to predefined models called Empty and </w:t>
+      </w:r>
+      <w:proofErr w:type="gramStart"/>
+      <w:r>
+        <w:rPr>
+          <w:rFonts w:eastAsia="Times New Roman" w:cstheme="minorHAnsi"/>
+          <w:kern w:val="0"/>
+          <w:sz w:val="20"/>
+          <w:szCs w:val="20"/>
+          <w:lang w:val="en-US" w:eastAsia="es-CO"/>
+          <w14:ligatures w14:val="none"/>
+        </w:rPr>
+        <w:t>Error</w:t>
+      </w:r>
+      <w:proofErr w:type="gramEnd"/>
+      <w:r>
+        <w:rPr>
+          <w:rFonts w:eastAsia="Times New Roman" w:cstheme="minorHAnsi"/>
+          <w:kern w:val="0"/>
+          <w:sz w:val="20"/>
+          <w:szCs w:val="20"/>
+          <w:lang w:val="en-US" w:eastAsia="es-CO"/>
+          <w14:ligatures w14:val="none"/>
+        </w:rPr>
+        <w:t xml:space="preserve"> but we can also create our custom models.</w:t>
       </w:r>
     </w:p>
     <w:p>
@@ -6195,9 +6361,22 @@
           <w:shd w:val="clear" w:color="auto" w:fill="FFFFFF"/>
           <w:lang w:val="en-US"/>
         </w:rPr>
-        <w:t>type”:”object</w:t>
+        <w:t>type”</w:t>
+      </w:r>
+      <w:proofErr w:type="gramStart"/>
+      <w:r>
+        <w:rPr>
+          <w:rFonts w:cstheme="minorHAnsi"/>
+          <w:color w:val="1D1C1D"/>
+          <w:sz w:val="18"/>
+          <w:szCs w:val="18"/>
+          <w:shd w:val="clear" w:color="auto" w:fill="FFFFFF"/>
+          <w:lang w:val="en-US"/>
+        </w:rPr>
+        <w:t>:”object</w:t>
       </w:r>
       <w:proofErr w:type="spellEnd"/>
+      <w:proofErr w:type="gramEnd"/>
       <w:r>
         <w:rPr>
           <w:rFonts w:cstheme="minorHAnsi"/>
@@ -6259,7 +6438,31 @@
           <w:shd w:val="clear" w:color="auto" w:fill="FFFFFF"/>
           <w:lang w:val="en-US"/>
         </w:rPr>
-        <w:t>“operand1”:{“</w:t>
+        <w:t>“operand1</w:t>
+      </w:r>
+      <w:proofErr w:type="gramStart"/>
+      <w:r>
+        <w:rPr>
+          <w:rFonts w:cstheme="minorHAnsi"/>
+          <w:color w:val="1D1C1D"/>
+          <w:sz w:val="18"/>
+          <w:szCs w:val="18"/>
+          <w:shd w:val="clear" w:color="auto" w:fill="FFFFFF"/>
+          <w:lang w:val="en-US"/>
+        </w:rPr>
+        <w:t>”:{</w:t>
+      </w:r>
+      <w:proofErr w:type="gramEnd"/>
+      <w:r>
+        <w:rPr>
+          <w:rFonts w:cstheme="minorHAnsi"/>
+          <w:color w:val="1D1C1D"/>
+          <w:sz w:val="18"/>
+          <w:szCs w:val="18"/>
+          <w:shd w:val="clear" w:color="auto" w:fill="FFFFFF"/>
+          <w:lang w:val="en-US"/>
+        </w:rPr>
+        <w:t>“</w:t>
       </w:r>
       <w:proofErr w:type="spellStart"/>
       <w:r>
@@ -6321,9 +6524,22 @@
           <w:shd w:val="clear" w:color="auto" w:fill="FFFFFF"/>
           <w:lang w:val="en-US"/>
         </w:rPr>
-        <w:t>type”:”number</w:t>
+        <w:t>type”</w:t>
+      </w:r>
+      <w:proofErr w:type="gramStart"/>
+      <w:r>
+        <w:rPr>
+          <w:rFonts w:cstheme="minorHAnsi"/>
+          <w:color w:val="1D1C1D"/>
+          <w:sz w:val="18"/>
+          <w:szCs w:val="18"/>
+          <w:shd w:val="clear" w:color="auto" w:fill="FFFFFF"/>
+          <w:lang w:val="en-US"/>
+        </w:rPr>
+        <w:t>:”number</w:t>
       </w:r>
       <w:proofErr w:type="spellEnd"/>
+      <w:proofErr w:type="gramEnd"/>
       <w:r>
         <w:rPr>
           <w:rFonts w:cstheme="minorHAnsi"/>
@@ -6407,7 +6623,31 @@
           <w:shd w:val="clear" w:color="auto" w:fill="FFFFFF"/>
           <w:lang w:val="en-US"/>
         </w:rPr>
-        <w:t>“required”: [“operand1”,”operand2”]</w:t>
+        <w:t>“required”: [“operand1”</w:t>
+      </w:r>
+      <w:proofErr w:type="gramStart"/>
+      <w:r>
+        <w:rPr>
+          <w:rFonts w:cstheme="minorHAnsi"/>
+          <w:color w:val="1D1C1D"/>
+          <w:sz w:val="18"/>
+          <w:szCs w:val="18"/>
+          <w:shd w:val="clear" w:color="auto" w:fill="FFFFFF"/>
+          <w:lang w:val="en-US"/>
+        </w:rPr>
+        <w:t>,”operand</w:t>
+      </w:r>
+      <w:proofErr w:type="gramEnd"/>
+      <w:r>
+        <w:rPr>
+          <w:rFonts w:cstheme="minorHAnsi"/>
+          <w:color w:val="1D1C1D"/>
+          <w:sz w:val="18"/>
+          <w:szCs w:val="18"/>
+          <w:shd w:val="clear" w:color="auto" w:fill="FFFFFF"/>
+          <w:lang w:val="en-US"/>
+        </w:rPr>
+        <w:t>2”]</w:t>
       </w:r>
       <w:r>
         <w:rPr>
@@ -6684,7 +6924,19 @@
           <w:lang w:val="en-US"/>
         </w:rPr>
         <w:tab/>
-        <w:t>“operation”:”</w:t>
+        <w:t>“operation”</w:t>
+      </w:r>
+      <w:proofErr w:type="gramStart"/>
+      <w:r>
+        <w:rPr>
+          <w:rFonts w:cstheme="minorHAnsi"/>
+          <w:color w:val="1D1C1D"/>
+          <w:sz w:val="20"/>
+          <w:szCs w:val="20"/>
+          <w:shd w:val="clear" w:color="auto" w:fill="FFFFFF"/>
+          <w:lang w:val="en-US"/>
+        </w:rPr>
+        <w:t>:”</w:t>
       </w:r>
       <w:r>
         <w:rPr>
@@ -6698,6 +6950,7 @@
         <w:t>$</w:t>
       </w:r>
       <w:proofErr w:type="spellStart"/>
+      <w:proofErr w:type="gramEnd"/>
       <w:r>
         <w:rPr>
           <w:rFonts w:cstheme="minorHAnsi"/>
@@ -6793,7 +7046,19 @@
           <w:lang w:val="en-US"/>
         </w:rPr>
         <w:tab/>
-        <w:t>“operand1”:</w:t>
+        <w:t>“operand1</w:t>
+      </w:r>
+      <w:proofErr w:type="gramStart"/>
+      <w:r>
+        <w:rPr>
+          <w:rFonts w:cstheme="minorHAnsi"/>
+          <w:color w:val="1D1C1D"/>
+          <w:sz w:val="20"/>
+          <w:szCs w:val="20"/>
+          <w:shd w:val="clear" w:color="auto" w:fill="FFFFFF"/>
+          <w:lang w:val="en-US"/>
+        </w:rPr>
+        <w:t>”:</w:t>
       </w:r>
       <w:r>
         <w:rPr>
@@ -6807,6 +7072,7 @@
         <w:t>$</w:t>
       </w:r>
       <w:proofErr w:type="spellStart"/>
+      <w:proofErr w:type="gramEnd"/>
       <w:r>
         <w:rPr>
           <w:rFonts w:cstheme="minorHAnsi"/>
@@ -6876,7 +7142,19 @@
           <w:lang w:val="en-US"/>
         </w:rPr>
         <w:tab/>
-        <w:t>“operand2”:</w:t>
+        <w:t>“operand2</w:t>
+      </w:r>
+      <w:proofErr w:type="gramStart"/>
+      <w:r>
+        <w:rPr>
+          <w:rFonts w:cstheme="minorHAnsi"/>
+          <w:color w:val="1D1C1D"/>
+          <w:sz w:val="20"/>
+          <w:szCs w:val="20"/>
+          <w:shd w:val="clear" w:color="auto" w:fill="FFFFFF"/>
+          <w:lang w:val="en-US"/>
+        </w:rPr>
+        <w:t>”:</w:t>
       </w:r>
       <w:r>
         <w:rPr>
@@ -6890,6 +7168,7 @@
         <w:t>$</w:t>
       </w:r>
       <w:proofErr w:type="spellStart"/>
+      <w:proofErr w:type="gramEnd"/>
       <w:r>
         <w:rPr>
           <w:rFonts w:cstheme="minorHAnsi"/>
@@ -7155,9 +7434,22 @@
           <w:shd w:val="clear" w:color="auto" w:fill="FFFFFF"/>
           <w:lang w:val="en-US"/>
         </w:rPr>
-        <w:t>type”:”object</w:t>
+        <w:t>type”</w:t>
+      </w:r>
+      <w:proofErr w:type="gramStart"/>
+      <w:r>
+        <w:rPr>
+          <w:rFonts w:cstheme="minorHAnsi"/>
+          <w:color w:val="1D1C1D"/>
+          <w:sz w:val="18"/>
+          <w:szCs w:val="18"/>
+          <w:shd w:val="clear" w:color="auto" w:fill="FFFFFF"/>
+          <w:lang w:val="en-US"/>
+        </w:rPr>
+        <w:t>:”object</w:t>
       </w:r>
       <w:proofErr w:type="spellEnd"/>
+      <w:proofErr w:type="gramEnd"/>
       <w:r>
         <w:rPr>
           <w:rFonts w:cstheme="minorHAnsi"/>
@@ -7231,9 +7523,22 @@
           <w:shd w:val="clear" w:color="auto" w:fill="FFFFFF"/>
           <w:lang w:val="en-US"/>
         </w:rPr>
-        <w:t>type”:”string</w:t>
+        <w:t>type”</w:t>
+      </w:r>
+      <w:proofErr w:type="gramStart"/>
+      <w:r>
+        <w:rPr>
+          <w:rFonts w:cstheme="minorHAnsi"/>
+          <w:color w:val="1D1C1D"/>
+          <w:sz w:val="18"/>
+          <w:szCs w:val="18"/>
+          <w:shd w:val="clear" w:color="auto" w:fill="FFFFFF"/>
+          <w:lang w:val="en-US"/>
+        </w:rPr>
+        <w:t>:”string</w:t>
       </w:r>
       <w:proofErr w:type="spellEnd"/>
+      <w:proofErr w:type="gramEnd"/>
       <w:r>
         <w:rPr>
           <w:rFonts w:cstheme="minorHAnsi"/>
@@ -7307,9 +7612,22 @@
           <w:shd w:val="clear" w:color="auto" w:fill="FFFFFF"/>
           <w:lang w:val="en-US"/>
         </w:rPr>
-        <w:t>type”:”object</w:t>
+        <w:t>type”</w:t>
+      </w:r>
+      <w:proofErr w:type="gramStart"/>
+      <w:r>
+        <w:rPr>
+          <w:rFonts w:cstheme="minorHAnsi"/>
+          <w:color w:val="1D1C1D"/>
+          <w:sz w:val="18"/>
+          <w:szCs w:val="18"/>
+          <w:shd w:val="clear" w:color="auto" w:fill="FFFFFF"/>
+          <w:lang w:val="en-US"/>
+        </w:rPr>
+        <w:t>:”object</w:t>
       </w:r>
       <w:proofErr w:type="spellEnd"/>
+      <w:proofErr w:type="gramEnd"/>
       <w:r>
         <w:rPr>
           <w:rFonts w:cstheme="minorHAnsi"/>
@@ -7372,7 +7690,31 @@
           <w:lang w:val="en-US"/>
         </w:rPr>
         <w:tab/>
-        <w:t>“operand1”:{“</w:t>
+        <w:t>“operand1</w:t>
+      </w:r>
+      <w:proofErr w:type="gramStart"/>
+      <w:r>
+        <w:rPr>
+          <w:rFonts w:cstheme="minorHAnsi"/>
+          <w:color w:val="1D1C1D"/>
+          <w:sz w:val="18"/>
+          <w:szCs w:val="18"/>
+          <w:shd w:val="clear" w:color="auto" w:fill="FFFFFF"/>
+          <w:lang w:val="en-US"/>
+        </w:rPr>
+        <w:t>”:{</w:t>
+      </w:r>
+      <w:proofErr w:type="gramEnd"/>
+      <w:r>
+        <w:rPr>
+          <w:rFonts w:cstheme="minorHAnsi"/>
+          <w:color w:val="1D1C1D"/>
+          <w:sz w:val="18"/>
+          <w:szCs w:val="18"/>
+          <w:shd w:val="clear" w:color="auto" w:fill="FFFFFF"/>
+          <w:lang w:val="en-US"/>
+        </w:rPr>
+        <w:t>“</w:t>
       </w:r>
       <w:proofErr w:type="spellStart"/>
       <w:r>
@@ -7435,9 +7777,22 @@
           <w:shd w:val="clear" w:color="auto" w:fill="FFFFFF"/>
           <w:lang w:val="en-US"/>
         </w:rPr>
-        <w:t>type”:”number</w:t>
+        <w:t>type”</w:t>
+      </w:r>
+      <w:proofErr w:type="gramStart"/>
+      <w:r>
+        <w:rPr>
+          <w:rFonts w:cstheme="minorHAnsi"/>
+          <w:color w:val="1D1C1D"/>
+          <w:sz w:val="18"/>
+          <w:szCs w:val="18"/>
+          <w:shd w:val="clear" w:color="auto" w:fill="FFFFFF"/>
+          <w:lang w:val="en-US"/>
+        </w:rPr>
+        <w:t>:”number</w:t>
       </w:r>
       <w:proofErr w:type="spellEnd"/>
+      <w:proofErr w:type="gramEnd"/>
       <w:r>
         <w:rPr>
           <w:rFonts w:cstheme="minorHAnsi"/>
@@ -7540,7 +7895,31 @@
           <w:shd w:val="clear" w:color="auto" w:fill="FFFFFF"/>
           <w:lang w:val="en-US"/>
         </w:rPr>
-        <w:t>“required”: [“operand1”,”operand2”]</w:t>
+        <w:t>“required”: [“operand1”</w:t>
+      </w:r>
+      <w:proofErr w:type="gramStart"/>
+      <w:r>
+        <w:rPr>
+          <w:rFonts w:cstheme="minorHAnsi"/>
+          <w:color w:val="1D1C1D"/>
+          <w:sz w:val="18"/>
+          <w:szCs w:val="18"/>
+          <w:shd w:val="clear" w:color="auto" w:fill="FFFFFF"/>
+          <w:lang w:val="en-US"/>
+        </w:rPr>
+        <w:t>,”operand</w:t>
+      </w:r>
+      <w:proofErr w:type="gramEnd"/>
+      <w:r>
+        <w:rPr>
+          <w:rFonts w:cstheme="minorHAnsi"/>
+          <w:color w:val="1D1C1D"/>
+          <w:sz w:val="18"/>
+          <w:szCs w:val="18"/>
+          <w:shd w:val="clear" w:color="auto" w:fill="FFFFFF"/>
+          <w:lang w:val="en-US"/>
+        </w:rPr>
+        <w:t>2”]</w:t>
       </w:r>
     </w:p>
     <w:p>
@@ -7604,9 +7983,22 @@
           <w:shd w:val="clear" w:color="auto" w:fill="FFFFFF"/>
           <w:lang w:val="en-US"/>
         </w:rPr>
-        <w:t>operation”,”input</w:t>
+        <w:t>operation”</w:t>
+      </w:r>
+      <w:proofErr w:type="gramStart"/>
+      <w:r>
+        <w:rPr>
+          <w:rFonts w:cstheme="minorHAnsi"/>
+          <w:color w:val="1D1C1D"/>
+          <w:sz w:val="18"/>
+          <w:szCs w:val="18"/>
+          <w:shd w:val="clear" w:color="auto" w:fill="FFFFFF"/>
+          <w:lang w:val="en-US"/>
+        </w:rPr>
+        <w:t>,”input</w:t>
       </w:r>
       <w:proofErr w:type="spellEnd"/>
+      <w:proofErr w:type="gramEnd"/>
       <w:r>
         <w:rPr>
           <w:rFonts w:cstheme="minorHAnsi"/>
@@ -7720,7 +8112,31 @@
           <w:lang w:val="en-US" w:eastAsia="es-CO"/>
           <w14:ligatures w14:val="none"/>
         </w:rPr>
-        <w:t>Now when we select this model within the mapping templates, we will get something like this which is just a placeholder so we can just define from where should our template find the corresponding values.</w:t>
+        <w:t xml:space="preserve">Now when we select this model within the mapping templates, we will get something like this which is just a placeholder so we can just define from where </w:t>
+      </w:r>
+      <w:proofErr w:type="gramStart"/>
+      <w:r>
+        <w:rPr>
+          <w:rFonts w:eastAsia="Times New Roman" w:cstheme="minorHAnsi"/>
+          <w:kern w:val="0"/>
+          <w:sz w:val="20"/>
+          <w:szCs w:val="20"/>
+          <w:lang w:val="en-US" w:eastAsia="es-CO"/>
+          <w14:ligatures w14:val="none"/>
+        </w:rPr>
+        <w:t>should our template</w:t>
+      </w:r>
+      <w:proofErr w:type="gramEnd"/>
+      <w:r>
+        <w:rPr>
+          <w:rFonts w:eastAsia="Times New Roman" w:cstheme="minorHAnsi"/>
+          <w:kern w:val="0"/>
+          <w:sz w:val="20"/>
+          <w:szCs w:val="20"/>
+          <w:lang w:val="en-US" w:eastAsia="es-CO"/>
+          <w14:ligatures w14:val="none"/>
+        </w:rPr>
+        <w:t xml:space="preserve"> find the corresponding values.</w:t>
       </w:r>
     </w:p>
     <w:p>
@@ -7774,7 +8190,31 @@
           <w:lang w:val="en-US" w:eastAsia="es-CO"/>
           <w14:ligatures w14:val="none"/>
         </w:rPr>
-        <w:t>#set($inputRoot = $</w:t>
+        <w:t>#</w:t>
+      </w:r>
+      <w:proofErr w:type="gramStart"/>
+      <w:r>
+        <w:rPr>
+          <w:rFonts w:eastAsia="Times New Roman" w:cstheme="minorHAnsi"/>
+          <w:kern w:val="0"/>
+          <w:sz w:val="18"/>
+          <w:szCs w:val="18"/>
+          <w:lang w:val="en-US" w:eastAsia="es-CO"/>
+          <w14:ligatures w14:val="none"/>
+        </w:rPr>
+        <w:t>set(</w:t>
+      </w:r>
+      <w:proofErr w:type="gramEnd"/>
+      <w:r>
+        <w:rPr>
+          <w:rFonts w:eastAsia="Times New Roman" w:cstheme="minorHAnsi"/>
+          <w:kern w:val="0"/>
+          <w:sz w:val="18"/>
+          <w:szCs w:val="18"/>
+          <w:lang w:val="en-US" w:eastAsia="es-CO"/>
+          <w14:ligatures w14:val="none"/>
+        </w:rPr>
+        <w:t>$inputRoot = $</w:t>
       </w:r>
       <w:proofErr w:type="spellStart"/>
       <w:r>
@@ -8089,7 +8529,31 @@
           <w:lang w:val="en-US" w:eastAsia="es-CO"/>
           <w14:ligatures w14:val="none"/>
         </w:rPr>
-        <w:t>#set($inputRoot = $</w:t>
+        <w:t>#</w:t>
+      </w:r>
+      <w:proofErr w:type="gramStart"/>
+      <w:r>
+        <w:rPr>
+          <w:rFonts w:eastAsia="Times New Roman" w:cstheme="minorHAnsi"/>
+          <w:kern w:val="0"/>
+          <w:sz w:val="18"/>
+          <w:szCs w:val="18"/>
+          <w:lang w:val="en-US" w:eastAsia="es-CO"/>
+          <w14:ligatures w14:val="none"/>
+        </w:rPr>
+        <w:t>set(</w:t>
+      </w:r>
+      <w:proofErr w:type="gramEnd"/>
+      <w:r>
+        <w:rPr>
+          <w:rFonts w:eastAsia="Times New Roman" w:cstheme="minorHAnsi"/>
+          <w:kern w:val="0"/>
+          <w:sz w:val="18"/>
+          <w:szCs w:val="18"/>
+          <w:lang w:val="en-US" w:eastAsia="es-CO"/>
+          <w14:ligatures w14:val="none"/>
+        </w:rPr>
+        <w:t>$inputRoot = $</w:t>
       </w:r>
       <w:proofErr w:type="spellStart"/>
       <w:r>
@@ -8164,7 +8628,19 @@
           <w:lang w:val="en-US"/>
         </w:rPr>
         <w:tab/>
-        <w:t>“operation”:</w:t>
+        <w:t>“operation</w:t>
+      </w:r>
+      <w:proofErr w:type="gramStart"/>
+      <w:r>
+        <w:rPr>
+          <w:rFonts w:cstheme="minorHAnsi"/>
+          <w:color w:val="1D1C1D"/>
+          <w:sz w:val="18"/>
+          <w:szCs w:val="18"/>
+          <w:shd w:val="clear" w:color="auto" w:fill="FFFFFF"/>
+          <w:lang w:val="en-US"/>
+        </w:rPr>
+        <w:t>”:</w:t>
       </w:r>
       <w:r>
         <w:rPr>
@@ -8178,6 +8654,7 @@
         <w:t>$</w:t>
       </w:r>
       <w:proofErr w:type="spellStart"/>
+      <w:proofErr w:type="gramEnd"/>
       <w:r>
         <w:rPr>
           <w:rFonts w:cstheme="minorHAnsi"/>
@@ -8446,8 +8923,9 @@
           <w:lang w:val="en-US" w:eastAsia="es-CO"/>
           <w14:ligatures w14:val="none"/>
         </w:rPr>
-        <w:t xml:space="preserve">(Gateway responses)  </w:t>
-      </w:r>
+        <w:t xml:space="preserve">(Gateway </w:t>
+      </w:r>
+      <w:proofErr w:type="gramStart"/>
       <w:r>
         <w:rPr>
           <w:rFonts w:eastAsia="Times New Roman" w:cstheme="minorHAnsi"/>
@@ -8459,7 +8937,34 @@
           <w:lang w:val="en-US" w:eastAsia="es-CO"/>
           <w14:ligatures w14:val="none"/>
         </w:rPr>
-        <w:t xml:space="preserve">                                                                                         //</w:t>
+        <w:t xml:space="preserve">responses)  </w:t>
+      </w:r>
+      <w:r>
+        <w:rPr>
+          <w:rFonts w:eastAsia="Times New Roman" w:cstheme="minorHAnsi"/>
+          <w:color w:val="FFFFFF" w:themeColor="background1"/>
+          <w:kern w:val="0"/>
+          <w:sz w:val="24"/>
+          <w:szCs w:val="24"/>
+          <w:highlight w:val="darkBlue"/>
+          <w:lang w:val="en-US" w:eastAsia="es-CO"/>
+          <w14:ligatures w14:val="none"/>
+        </w:rPr>
+        <w:t xml:space="preserve"> </w:t>
+      </w:r>
+      <w:proofErr w:type="gramEnd"/>
+      <w:r>
+        <w:rPr>
+          <w:rFonts w:eastAsia="Times New Roman" w:cstheme="minorHAnsi"/>
+          <w:color w:val="FFFFFF" w:themeColor="background1"/>
+          <w:kern w:val="0"/>
+          <w:sz w:val="24"/>
+          <w:szCs w:val="24"/>
+          <w:highlight w:val="darkBlue"/>
+          <w:lang w:val="en-US" w:eastAsia="es-CO"/>
+          <w14:ligatures w14:val="none"/>
+        </w:rPr>
+        <w:t xml:space="preserve">                                                                                        //</w:t>
       </w:r>
     </w:p>
     <w:p>
@@ -8484,18 +8989,7 @@
           <w:lang w:val="en-US" w:eastAsia="es-CO"/>
           <w14:ligatures w14:val="none"/>
         </w:rPr>
-        <w:t>T</w:t>
-      </w:r>
-      <w:r>
-        <w:rPr>
-          <w:rFonts w:eastAsia="Times New Roman" w:cstheme="minorHAnsi"/>
-          <w:kern w:val="0"/>
-          <w:sz w:val="20"/>
-          <w:szCs w:val="20"/>
-          <w:lang w:val="en-US" w:eastAsia="es-CO"/>
-          <w14:ligatures w14:val="none"/>
-        </w:rPr>
-        <w:t>he Gateway responses are simply the HTTP error responses that gets triggered within API gateway while processing a request (note that this is isolated from the error codes our lambda/backend could return)</w:t>
+        <w:t>The Gateway responses are simply the HTTP error responses that gets triggered within API gateway while processing a request (note that this is isolated from the error codes our lambda/backend could return)</w:t>
       </w:r>
     </w:p>
     <w:p>
@@ -8781,7 +9275,7 @@
           <w:lang w:val="en-US" w:eastAsia="es-CO"/>
           <w14:ligatures w14:val="none"/>
         </w:rPr>
-        <w:t xml:space="preserve"> options Logging and Monitoring    </w:t>
+        <w:t xml:space="preserve"> options Logging and Monitoring           </w:t>
       </w:r>
       <w:r>
         <w:rPr>
@@ -8794,7 +9288,7 @@
           <w:lang w:val="en-US" w:eastAsia="es-CO"/>
           <w14:ligatures w14:val="none"/>
         </w:rPr>
-        <w:t xml:space="preserve">       </w:t>
+        <w:t xml:space="preserve">   </w:t>
       </w:r>
       <w:r>
         <w:rPr>
@@ -8807,8 +9301,1080 @@
           <w:lang w:val="en-US" w:eastAsia="es-CO"/>
           <w14:ligatures w14:val="none"/>
         </w:rPr>
-        <w:t xml:space="preserve">   </w:t>
-      </w:r>
+        <w:t xml:space="preserve">                                                                //</w:t>
+      </w:r>
+    </w:p>
+    <w:p>
+      <w:pPr>
+        <w:shd w:val="clear" w:color="auto" w:fill="FFFFFF"/>
+        <w:spacing w:before="240" w:after="0" w:line="240" w:lineRule="auto"/>
+        <w:rPr>
+          <w:rFonts w:eastAsia="Times New Roman" w:cstheme="minorHAnsi"/>
+          <w:kern w:val="0"/>
+          <w:sz w:val="20"/>
+          <w:szCs w:val="20"/>
+          <w:lang w:val="en-US" w:eastAsia="es-CO"/>
+          <w14:ligatures w14:val="none"/>
+        </w:rPr>
+      </w:pPr>
+      <w:r>
+        <w:rPr>
+          <w:rFonts w:eastAsia="Times New Roman" w:cstheme="minorHAnsi"/>
+          <w:kern w:val="0"/>
+          <w:sz w:val="20"/>
+          <w:szCs w:val="20"/>
+          <w:lang w:val="en-US" w:eastAsia="es-CO"/>
+          <w14:ligatures w14:val="none"/>
+        </w:rPr>
+        <w:t>Remember that every time we deploy our API it must be deployed to a specified stage once that’s done some tunning settings and other useful features will be presented to us, which includes</w:t>
+      </w:r>
+      <w:r>
+        <w:rPr>
+          <w:rFonts w:eastAsia="Times New Roman" w:cstheme="minorHAnsi"/>
+          <w:kern w:val="0"/>
+          <w:sz w:val="20"/>
+          <w:szCs w:val="20"/>
+          <w:lang w:val="en-US" w:eastAsia="es-CO"/>
+          <w14:ligatures w14:val="none"/>
+        </w:rPr>
+        <w:t xml:space="preserve"> not only post configuration and options for the API stage in general but also some of them are available within each resource and method so it has granular configuration, some of these features are the following:</w:t>
+      </w:r>
+    </w:p>
+    <w:p>
+      <w:pPr>
+        <w:shd w:val="clear" w:color="auto" w:fill="FFFFFF"/>
+        <w:spacing w:before="240" w:after="0" w:line="240" w:lineRule="auto"/>
+        <w:rPr>
+          <w:rFonts w:eastAsia="Times New Roman" w:cstheme="minorHAnsi"/>
+          <w:kern w:val="0"/>
+          <w:sz w:val="20"/>
+          <w:szCs w:val="20"/>
+          <w:lang w:val="en-US" w:eastAsia="es-CO"/>
+          <w14:ligatures w14:val="none"/>
+        </w:rPr>
+      </w:pPr>
+      <w:r>
+        <w:rPr>
+          <w:rFonts w:eastAsia="Times New Roman" w:cstheme="minorHAnsi"/>
+          <w:b/>
+          <w:bCs/>
+          <w:kern w:val="0"/>
+          <w:sz w:val="20"/>
+          <w:szCs w:val="20"/>
+          <w:lang w:val="en-US" w:eastAsia="es-CO"/>
+          <w14:ligatures w14:val="none"/>
+        </w:rPr>
+        <w:t>Cache settings:</w:t>
+      </w:r>
+      <w:r>
+        <w:rPr>
+          <w:rFonts w:eastAsia="Times New Roman" w:cstheme="minorHAnsi"/>
+          <w:kern w:val="0"/>
+          <w:sz w:val="20"/>
+          <w:szCs w:val="20"/>
+          <w:lang w:val="en-US" w:eastAsia="es-CO"/>
+          <w14:ligatures w14:val="none"/>
+        </w:rPr>
+        <w:t xml:space="preserve"> It allows better performance and faster execution, keep in mind that this will result in an extra charge that’s not covered by the free trial, we can select the capacity of the cache to be within 0.5GB and 237GB, the cache data can also be encrypted, and we can specify the Cache time to live (TTL).</w:t>
+      </w:r>
+    </w:p>
+    <w:p>
+      <w:pPr>
+        <w:shd w:val="clear" w:color="auto" w:fill="FFFFFF"/>
+        <w:spacing w:before="240" w:after="0" w:line="240" w:lineRule="auto"/>
+        <w:rPr>
+          <w:rFonts w:eastAsia="Times New Roman" w:cstheme="minorHAnsi"/>
+          <w:kern w:val="0"/>
+          <w:sz w:val="20"/>
+          <w:szCs w:val="20"/>
+          <w:lang w:val="en-US" w:eastAsia="es-CO"/>
+          <w14:ligatures w14:val="none"/>
+        </w:rPr>
+      </w:pPr>
+      <w:r>
+        <w:rPr>
+          <w:rFonts w:eastAsia="Times New Roman" w:cstheme="minorHAnsi"/>
+          <w:kern w:val="0"/>
+          <w:sz w:val="20"/>
+          <w:szCs w:val="20"/>
+          <w:lang w:val="en-US" w:eastAsia="es-CO"/>
+          <w14:ligatures w14:val="none"/>
+        </w:rPr>
+        <w:t>This cache configuration will cache the endpoints responses reducing the amount of calls made to the endpoint and improving latency.</w:t>
+      </w:r>
+    </w:p>
+    <w:p>
+      <w:pPr>
+        <w:shd w:val="clear" w:color="auto" w:fill="FFFFFF"/>
+        <w:spacing w:before="240" w:after="0" w:line="240" w:lineRule="auto"/>
+        <w:rPr>
+          <w:rFonts w:cstheme="minorHAnsi"/>
+          <w:color w:val="1D1C1D"/>
+          <w:sz w:val="20"/>
+          <w:szCs w:val="20"/>
+          <w:shd w:val="clear" w:color="auto" w:fill="FFFFFF"/>
+          <w:lang w:val="en-US"/>
+        </w:rPr>
+      </w:pPr>
+      <w:r>
+        <w:rPr>
+          <w:rFonts w:cstheme="minorHAnsi"/>
+          <w:color w:val="1D1C1D"/>
+          <w:sz w:val="20"/>
+          <w:szCs w:val="20"/>
+          <w:shd w:val="clear" w:color="auto" w:fill="FFFFFF"/>
+          <w:lang w:val="en-US"/>
+        </w:rPr>
+        <w:t>When you enable caching for a stage, API Gateway caches responses from your endpoint for a specified time-to-live (TTL) period, in seconds. API Gateway then responds to the request by looking up the endpoint response from the cache instead of making a request to your endpoint. The default TTL value for API caching is 300 seconds. The maximum TTL value is 3600 seconds. TTL=0 means caching is disabl</w:t>
+      </w:r>
+      <w:r>
+        <w:rPr>
+          <w:rFonts w:cstheme="minorHAnsi"/>
+          <w:color w:val="1D1C1D"/>
+          <w:sz w:val="20"/>
+          <w:szCs w:val="20"/>
+          <w:shd w:val="clear" w:color="auto" w:fill="FFFFFF"/>
+          <w:lang w:val="en-US"/>
+        </w:rPr>
+        <w:t>e</w:t>
+      </w:r>
+      <w:r>
+        <w:rPr>
+          <w:rFonts w:cstheme="minorHAnsi"/>
+          <w:color w:val="1D1C1D"/>
+          <w:sz w:val="20"/>
+          <w:szCs w:val="20"/>
+          <w:shd w:val="clear" w:color="auto" w:fill="FFFFFF"/>
+          <w:lang w:val="en-US"/>
+        </w:rPr>
+        <w:t>.</w:t>
+      </w:r>
+    </w:p>
+    <w:p>
+      <w:pPr>
+        <w:shd w:val="clear" w:color="auto" w:fill="FFFFFF"/>
+        <w:spacing w:before="240" w:after="0" w:line="240" w:lineRule="auto"/>
+        <w:rPr>
+          <w:rFonts w:cstheme="minorHAnsi"/>
+          <w:color w:val="1D1C1D"/>
+          <w:sz w:val="20"/>
+          <w:szCs w:val="20"/>
+          <w:shd w:val="clear" w:color="auto" w:fill="FFFFFF"/>
+          <w:lang w:val="en-US"/>
+        </w:rPr>
+      </w:pPr>
+      <w:r>
+        <w:rPr>
+          <w:rFonts w:cstheme="minorHAnsi"/>
+          <w:color w:val="1D1C1D"/>
+          <w:sz w:val="20"/>
+          <w:szCs w:val="20"/>
+          <w:shd w:val="clear" w:color="auto" w:fill="FFFFFF"/>
+          <w:lang w:val="en-US"/>
+        </w:rPr>
+        <w:t>There is a maximum size that a response can be cached (1048576 bytes) and remember that if encrypted the size could increase.</w:t>
+      </w:r>
+    </w:p>
+    <w:p>
+      <w:pPr>
+        <w:shd w:val="clear" w:color="auto" w:fill="FFFFFF"/>
+        <w:spacing w:before="240" w:after="0" w:line="240" w:lineRule="auto"/>
+        <w:rPr>
+          <w:rFonts w:eastAsia="Times New Roman" w:cstheme="minorHAnsi"/>
+          <w:kern w:val="0"/>
+          <w:sz w:val="20"/>
+          <w:szCs w:val="20"/>
+          <w:lang w:val="en-US" w:eastAsia="es-CO"/>
+          <w14:ligatures w14:val="none"/>
+        </w:rPr>
+      </w:pPr>
+      <w:r>
+        <w:rPr>
+          <w:rFonts w:cstheme="minorHAnsi"/>
+          <w:color w:val="1D1C1D"/>
+          <w:sz w:val="20"/>
+          <w:szCs w:val="20"/>
+          <w:shd w:val="clear" w:color="auto" w:fill="FFFFFF"/>
+          <w:lang w:val="en-US"/>
+        </w:rPr>
+        <w:t>A useful example of this could be that a lambda execution could be saved if the response is cached since API gateway will look within the cache (if on TTL) and return the response from there, therefore, it is worthy to calculate pricing with this option in mind.</w:t>
+      </w:r>
+    </w:p>
+    <w:p>
+      <w:pPr>
+        <w:shd w:val="clear" w:color="auto" w:fill="FFFFFF"/>
+        <w:spacing w:before="240" w:after="0" w:line="240" w:lineRule="auto"/>
+        <w:rPr>
+          <w:rFonts w:eastAsia="Times New Roman" w:cstheme="minorHAnsi"/>
+          <w:kern w:val="0"/>
+          <w:sz w:val="20"/>
+          <w:szCs w:val="20"/>
+          <w:lang w:val="en-US" w:eastAsia="es-CO"/>
+          <w14:ligatures w14:val="none"/>
+        </w:rPr>
+      </w:pPr>
+      <w:r>
+        <w:rPr>
+          <w:rFonts w:eastAsia="Times New Roman" w:cstheme="minorHAnsi"/>
+          <w:kern w:val="0"/>
+          <w:sz w:val="20"/>
+          <w:szCs w:val="20"/>
+          <w:lang w:val="en-US" w:eastAsia="es-CO"/>
+          <w14:ligatures w14:val="none"/>
+        </w:rPr>
+        <w:t>You can find all the detailed documentation about cache in API gateway for rest API’s here:</w:t>
+      </w:r>
+    </w:p>
+    <w:p>
+      <w:pPr>
+        <w:shd w:val="clear" w:color="auto" w:fill="FFFFFF"/>
+        <w:spacing w:before="240" w:after="0" w:line="240" w:lineRule="auto"/>
+        <w:rPr>
+          <w:rFonts w:eastAsia="Times New Roman" w:cstheme="minorHAnsi"/>
+          <w:kern w:val="0"/>
+          <w:sz w:val="20"/>
+          <w:szCs w:val="20"/>
+          <w:lang w:val="en-US" w:eastAsia="es-CO"/>
+          <w14:ligatures w14:val="none"/>
+        </w:rPr>
+      </w:pPr>
+      <w:hyperlink r:id="rId20" w:history="1">
+        <w:r>
+          <w:rPr>
+            <w:rStyle w:val="Hipervnculo"/>
+            <w:rFonts w:eastAsia="Times New Roman" w:cstheme="minorHAnsi"/>
+            <w:kern w:val="0"/>
+            <w:sz w:val="20"/>
+            <w:szCs w:val="20"/>
+            <w:lang w:val="en-US" w:eastAsia="es-CO"/>
+            <w14:ligatures w14:val="none"/>
+          </w:rPr>
+          <w:t>https://docs.aws.amazon.com/apigateway/latest/developerguide/api-gateway-caching.html</w:t>
+        </w:r>
+      </w:hyperlink>
+    </w:p>
+    <w:p>
+      <w:pPr>
+        <w:shd w:val="clear" w:color="auto" w:fill="FFFFFF"/>
+        <w:spacing w:before="240" w:after="0" w:line="240" w:lineRule="auto"/>
+        <w:rPr>
+          <w:rFonts w:eastAsia="Times New Roman" w:cstheme="minorHAnsi"/>
+          <w:b/>
+          <w:bCs/>
+          <w:kern w:val="0"/>
+          <w:sz w:val="20"/>
+          <w:szCs w:val="20"/>
+          <w:lang w:val="en-US" w:eastAsia="es-CO"/>
+          <w14:ligatures w14:val="none"/>
+        </w:rPr>
+      </w:pPr>
+      <w:r>
+        <w:rPr>
+          <w:rFonts w:eastAsia="Times New Roman" w:cstheme="minorHAnsi"/>
+          <w:b/>
+          <w:bCs/>
+          <w:kern w:val="0"/>
+          <w:sz w:val="20"/>
+          <w:szCs w:val="20"/>
+          <w:lang w:val="en-US" w:eastAsia="es-CO"/>
+          <w14:ligatures w14:val="none"/>
+        </w:rPr>
+        <w:t>Method Throttling:</w:t>
+      </w:r>
+    </w:p>
+    <w:p>
+      <w:pPr>
+        <w:shd w:val="clear" w:color="auto" w:fill="FFFFFF"/>
+        <w:spacing w:before="240" w:after="0" w:line="240" w:lineRule="auto"/>
+        <w:rPr>
+          <w:rFonts w:eastAsia="Times New Roman" w:cstheme="minorHAnsi"/>
+          <w:kern w:val="0"/>
+          <w:sz w:val="20"/>
+          <w:szCs w:val="20"/>
+          <w:lang w:val="en-US" w:eastAsia="es-CO"/>
+          <w14:ligatures w14:val="none"/>
+        </w:rPr>
+      </w:pPr>
+      <w:r>
+        <w:rPr>
+          <w:rFonts w:eastAsia="Times New Roman" w:cstheme="minorHAnsi"/>
+          <w:kern w:val="0"/>
+          <w:sz w:val="20"/>
+          <w:szCs w:val="20"/>
+          <w:lang w:val="en-US" w:eastAsia="es-CO"/>
+          <w14:ligatures w14:val="none"/>
+        </w:rPr>
+        <w:t xml:space="preserve">This option is used to protect the API and it’s resources from overload, we can set the rate limit to 100 request per second and once that limit is met then gateway will start returning 429 error (too many requests) in summary Rate limit is the maximum number of request that can be made within a certain period of time but </w:t>
+      </w:r>
+      <w:r>
+        <w:rPr>
+          <w:rFonts w:eastAsia="Times New Roman" w:cstheme="minorHAnsi"/>
+          <w:kern w:val="0"/>
+          <w:sz w:val="20"/>
+          <w:szCs w:val="20"/>
+          <w:lang w:val="en-US" w:eastAsia="es-CO"/>
+          <w14:ligatures w14:val="none"/>
+        </w:rPr>
+        <w:t>there’s</w:t>
+      </w:r>
+      <w:r>
+        <w:rPr>
+          <w:rFonts w:eastAsia="Times New Roman" w:cstheme="minorHAnsi"/>
+          <w:kern w:val="0"/>
+          <w:sz w:val="20"/>
+          <w:szCs w:val="20"/>
+          <w:lang w:val="en-US" w:eastAsia="es-CO"/>
+          <w14:ligatures w14:val="none"/>
+        </w:rPr>
+        <w:t xml:space="preserve"> also a concept called burst limit</w:t>
+      </w:r>
+      <w:r>
+        <w:rPr>
+          <w:rFonts w:eastAsia="Times New Roman" w:cstheme="minorHAnsi"/>
+          <w:kern w:val="0"/>
+          <w:sz w:val="20"/>
+          <w:szCs w:val="20"/>
+          <w:lang w:val="en-US" w:eastAsia="es-CO"/>
+          <w14:ligatures w14:val="none"/>
+        </w:rPr>
+        <w:t xml:space="preserve"> which allows a short-term burst of traffic to exceed the rate limit before the throttling starts to kick in</w:t>
+      </w:r>
+      <w:r>
+        <w:rPr>
+          <w:rFonts w:eastAsia="Times New Roman" w:cstheme="minorHAnsi"/>
+          <w:kern w:val="0"/>
+          <w:sz w:val="20"/>
+          <w:szCs w:val="20"/>
+          <w:lang w:val="en-US" w:eastAsia="es-CO"/>
+          <w14:ligatures w14:val="none"/>
+        </w:rPr>
+        <w:t xml:space="preserve"> and then the rate limit will be applied like a brick wall</w:t>
+      </w:r>
+      <w:r>
+        <w:rPr>
+          <w:rFonts w:eastAsia="Times New Roman" w:cstheme="minorHAnsi"/>
+          <w:kern w:val="0"/>
+          <w:sz w:val="20"/>
+          <w:szCs w:val="20"/>
+          <w:lang w:val="en-US" w:eastAsia="es-CO"/>
+          <w14:ligatures w14:val="none"/>
+        </w:rPr>
+        <w:t>.</w:t>
+      </w:r>
+    </w:p>
+    <w:p>
+      <w:pPr>
+        <w:shd w:val="clear" w:color="auto" w:fill="FFFFFF"/>
+        <w:spacing w:before="240" w:after="0" w:line="240" w:lineRule="auto"/>
+        <w:rPr>
+          <w:rFonts w:eastAsia="Times New Roman" w:cstheme="minorHAnsi"/>
+          <w:kern w:val="0"/>
+          <w:sz w:val="20"/>
+          <w:szCs w:val="20"/>
+          <w:lang w:val="en-US" w:eastAsia="es-CO"/>
+          <w14:ligatures w14:val="none"/>
+        </w:rPr>
+      </w:pPr>
+      <w:r>
+        <w:rPr>
+          <w:rFonts w:cstheme="minorHAnsi"/>
+          <w:color w:val="1D1C1D"/>
+          <w:sz w:val="20"/>
+          <w:szCs w:val="20"/>
+          <w:shd w:val="clear" w:color="auto" w:fill="FFFFFF"/>
+          <w:lang w:val="en-US"/>
+        </w:rPr>
+        <w:t>In summary, the rate limit sets the average rate of requests allowed over time, while the burst rate allows for short-term bursts of traffic that exceed the rate limit, but only for a limited time. These settings can be used together to provide a balance between responsiveness and protection for your API.</w:t>
+      </w:r>
+      <w:r>
+        <w:rPr>
+          <w:rFonts w:eastAsia="Times New Roman" w:cstheme="minorHAnsi"/>
+          <w:kern w:val="0"/>
+          <w:sz w:val="20"/>
+          <w:szCs w:val="20"/>
+          <w:lang w:val="en-US" w:eastAsia="es-CO"/>
+          <w14:ligatures w14:val="none"/>
+        </w:rPr>
+        <w:t xml:space="preserve"> </w:t>
+      </w:r>
+    </w:p>
+    <w:p>
+      <w:pPr>
+        <w:shd w:val="clear" w:color="auto" w:fill="FFFFFF"/>
+        <w:spacing w:before="240" w:after="0" w:line="240" w:lineRule="auto"/>
+        <w:rPr>
+          <w:rFonts w:eastAsia="Times New Roman" w:cstheme="minorHAnsi"/>
+          <w:kern w:val="0"/>
+          <w:sz w:val="20"/>
+          <w:szCs w:val="20"/>
+          <w:lang w:val="en-US" w:eastAsia="es-CO"/>
+          <w14:ligatures w14:val="none"/>
+        </w:rPr>
+      </w:pPr>
+      <w:r>
+        <w:rPr>
+          <w:rFonts w:eastAsia="Times New Roman" w:cstheme="minorHAnsi"/>
+          <w:kern w:val="0"/>
+          <w:sz w:val="20"/>
+          <w:szCs w:val="20"/>
+          <w:lang w:val="en-US" w:eastAsia="es-CO"/>
+          <w14:ligatures w14:val="none"/>
+        </w:rPr>
+        <w:t>Usually accounts have 10000 as the rate limit per second and 5000 as the burst limit.</w:t>
+      </w:r>
+    </w:p>
+    <w:p>
+      <w:pPr>
+        <w:shd w:val="clear" w:color="auto" w:fill="FFFFFF"/>
+        <w:spacing w:before="240" w:after="0" w:line="240" w:lineRule="auto"/>
+        <w:rPr>
+          <w:rFonts w:eastAsia="Times New Roman" w:cstheme="minorHAnsi"/>
+          <w:b/>
+          <w:bCs/>
+          <w:kern w:val="0"/>
+          <w:sz w:val="20"/>
+          <w:szCs w:val="20"/>
+          <w:lang w:val="en-US" w:eastAsia="es-CO"/>
+          <w14:ligatures w14:val="none"/>
+        </w:rPr>
+      </w:pPr>
+      <w:r>
+        <w:rPr>
+          <w:rFonts w:eastAsia="Times New Roman" w:cstheme="minorHAnsi"/>
+          <w:b/>
+          <w:bCs/>
+          <w:kern w:val="0"/>
+          <w:sz w:val="20"/>
+          <w:szCs w:val="20"/>
+          <w:lang w:val="en-US" w:eastAsia="es-CO"/>
+          <w14:ligatures w14:val="none"/>
+        </w:rPr>
+        <w:t>Client Certificate and Tags:</w:t>
+      </w:r>
+    </w:p>
+    <w:p>
+      <w:pPr>
+        <w:shd w:val="clear" w:color="auto" w:fill="FFFFFF"/>
+        <w:spacing w:before="240" w:after="0" w:line="240" w:lineRule="auto"/>
+        <w:rPr>
+          <w:rFonts w:eastAsia="Times New Roman" w:cstheme="minorHAnsi"/>
+          <w:kern w:val="0"/>
+          <w:sz w:val="20"/>
+          <w:szCs w:val="20"/>
+          <w:lang w:val="en-US" w:eastAsia="es-CO"/>
+          <w14:ligatures w14:val="none"/>
+        </w:rPr>
+      </w:pPr>
+      <w:r>
+        <w:rPr>
+          <w:rFonts w:eastAsia="Times New Roman" w:cstheme="minorHAnsi"/>
+          <w:kern w:val="0"/>
+          <w:sz w:val="20"/>
+          <w:szCs w:val="20"/>
+          <w:lang w:val="en-US" w:eastAsia="es-CO"/>
+          <w14:ligatures w14:val="none"/>
+        </w:rPr>
+        <w:t>Tags is a common term within AWS as it is just a way to “tag” different resources so they can be grouped and filtered within the console or programmatically.</w:t>
+      </w:r>
+    </w:p>
+    <w:p>
+      <w:pPr>
+        <w:shd w:val="clear" w:color="auto" w:fill="FFFFFF"/>
+        <w:spacing w:before="240" w:after="0" w:line="240" w:lineRule="auto"/>
+        <w:rPr>
+          <w:rFonts w:eastAsia="Times New Roman" w:cstheme="minorHAnsi"/>
+          <w:kern w:val="0"/>
+          <w:sz w:val="20"/>
+          <w:szCs w:val="20"/>
+          <w:lang w:val="en-US" w:eastAsia="es-CO"/>
+          <w14:ligatures w14:val="none"/>
+        </w:rPr>
+      </w:pPr>
+      <w:r>
+        <w:rPr>
+          <w:rFonts w:eastAsia="Times New Roman" w:cstheme="minorHAnsi"/>
+          <w:kern w:val="0"/>
+          <w:sz w:val="20"/>
+          <w:szCs w:val="20"/>
+          <w:lang w:val="en-US" w:eastAsia="es-CO"/>
+          <w14:ligatures w14:val="none"/>
+        </w:rPr>
+        <w:t xml:space="preserve">We can assign a </w:t>
+      </w:r>
+      <w:r>
+        <w:rPr>
+          <w:rFonts w:eastAsia="Times New Roman" w:cstheme="minorHAnsi"/>
+          <w:kern w:val="0"/>
+          <w:sz w:val="20"/>
+          <w:szCs w:val="20"/>
+          <w:lang w:val="en-US" w:eastAsia="es-CO"/>
+          <w14:ligatures w14:val="none"/>
+        </w:rPr>
+        <w:t>client</w:t>
+      </w:r>
+      <w:r>
+        <w:rPr>
+          <w:rFonts w:eastAsia="Times New Roman" w:cstheme="minorHAnsi"/>
+          <w:kern w:val="0"/>
+          <w:sz w:val="20"/>
+          <w:szCs w:val="20"/>
+          <w:lang w:val="en-US" w:eastAsia="es-CO"/>
+          <w14:ligatures w14:val="none"/>
+        </w:rPr>
+        <w:t xml:space="preserve"> SSL certificate to the API but this needs to be generated beforehand, the client certificates can be created very easily within API gateway, we can add a </w:t>
+      </w:r>
+      <w:r>
+        <w:rPr>
+          <w:rFonts w:eastAsia="Times New Roman" w:cstheme="minorHAnsi"/>
+          <w:kern w:val="0"/>
+          <w:sz w:val="20"/>
+          <w:szCs w:val="20"/>
+          <w:lang w:val="en-US" w:eastAsia="es-CO"/>
+          <w14:ligatures w14:val="none"/>
+        </w:rPr>
+        <w:t>n</w:t>
+      </w:r>
+      <w:r>
+        <w:rPr>
+          <w:rFonts w:eastAsia="Times New Roman" w:cstheme="minorHAnsi"/>
+          <w:kern w:val="0"/>
+          <w:sz w:val="20"/>
+          <w:szCs w:val="20"/>
+          <w:lang w:val="en-US" w:eastAsia="es-CO"/>
+          <w14:ligatures w14:val="none"/>
+        </w:rPr>
+        <w:t>ame</w:t>
+      </w:r>
+      <w:r>
+        <w:rPr>
+          <w:rFonts w:eastAsia="Times New Roman" w:cstheme="minorHAnsi"/>
+          <w:kern w:val="0"/>
+          <w:sz w:val="20"/>
+          <w:szCs w:val="20"/>
+          <w:lang w:val="en-US" w:eastAsia="es-CO"/>
+          <w14:ligatures w14:val="none"/>
+        </w:rPr>
+        <w:t xml:space="preserve"> and</w:t>
+      </w:r>
+      <w:r>
+        <w:rPr>
+          <w:rFonts w:eastAsia="Times New Roman" w:cstheme="minorHAnsi"/>
+          <w:kern w:val="0"/>
+          <w:sz w:val="20"/>
+          <w:szCs w:val="20"/>
+          <w:lang w:val="en-US" w:eastAsia="es-CO"/>
+          <w14:ligatures w14:val="none"/>
+        </w:rPr>
+        <w:t xml:space="preserve"> a description</w:t>
+      </w:r>
+      <w:r>
+        <w:rPr>
+          <w:rFonts w:eastAsia="Times New Roman" w:cstheme="minorHAnsi"/>
+          <w:kern w:val="0"/>
+          <w:sz w:val="20"/>
+          <w:szCs w:val="20"/>
+          <w:lang w:val="en-US" w:eastAsia="es-CO"/>
+          <w14:ligatures w14:val="none"/>
+        </w:rPr>
+        <w:t>.</w:t>
+      </w:r>
+    </w:p>
+    <w:p>
+      <w:pPr>
+        <w:shd w:val="clear" w:color="auto" w:fill="FFFFFF"/>
+        <w:spacing w:before="240" w:after="0" w:line="240" w:lineRule="auto"/>
+        <w:rPr>
+          <w:rFonts w:eastAsia="Times New Roman" w:cstheme="minorHAnsi"/>
+          <w:kern w:val="0"/>
+          <w:sz w:val="20"/>
+          <w:szCs w:val="20"/>
+          <w:lang w:val="en-US" w:eastAsia="es-CO"/>
+          <w14:ligatures w14:val="none"/>
+        </w:rPr>
+      </w:pPr>
+      <w:r>
+        <w:rPr>
+          <w:rFonts w:cstheme="minorHAnsi"/>
+          <w:color w:val="1D1C1D"/>
+          <w:sz w:val="20"/>
+          <w:szCs w:val="20"/>
+          <w:shd w:val="clear" w:color="auto" w:fill="FFFFFF"/>
+          <w:lang w:val="en-US"/>
+        </w:rPr>
+        <w:lastRenderedPageBreak/>
+        <w:t>A client SSL certificate is a digital certificate used to authenticate clients that are making requests to your API in API Gateway. When a client SSL certificate is required for an API, the client must present a valid certificate to establish a secure HTTPS connection to the API Gateway.</w:t>
+      </w:r>
+    </w:p>
+    <w:p>
+      <w:pPr>
+        <w:shd w:val="clear" w:color="auto" w:fill="FFFFFF"/>
+        <w:spacing w:before="240" w:after="0" w:line="240" w:lineRule="auto"/>
+        <w:rPr>
+          <w:rFonts w:eastAsia="Times New Roman" w:cstheme="minorHAnsi"/>
+          <w:b/>
+          <w:bCs/>
+          <w:kern w:val="0"/>
+          <w:sz w:val="20"/>
+          <w:szCs w:val="20"/>
+          <w:lang w:val="en-US" w:eastAsia="es-CO"/>
+          <w14:ligatures w14:val="none"/>
+        </w:rPr>
+      </w:pPr>
+      <w:r>
+        <w:rPr>
+          <w:rFonts w:eastAsia="Times New Roman" w:cstheme="minorHAnsi"/>
+          <w:b/>
+          <w:bCs/>
+          <w:kern w:val="0"/>
+          <w:sz w:val="20"/>
+          <w:szCs w:val="20"/>
+          <w:lang w:val="en-US" w:eastAsia="es-CO"/>
+          <w14:ligatures w14:val="none"/>
+        </w:rPr>
+        <w:t>Note: By default, all methods inherit the API stage configuration however some of this configuration like cloud watch logs and throttling can be overwritten at the method level</w:t>
+      </w:r>
+    </w:p>
+    <w:p>
+      <w:pPr>
+        <w:shd w:val="clear" w:color="auto" w:fill="FFFFFF"/>
+        <w:spacing w:before="240" w:after="0" w:line="240" w:lineRule="auto"/>
+        <w:rPr>
+          <w:rFonts w:eastAsia="Times New Roman" w:cstheme="minorHAnsi"/>
+          <w:b/>
+          <w:bCs/>
+          <w:kern w:val="0"/>
+          <w:sz w:val="20"/>
+          <w:szCs w:val="20"/>
+          <w:lang w:val="en-US" w:eastAsia="es-CO"/>
+          <w14:ligatures w14:val="none"/>
+        </w:rPr>
+      </w:pPr>
+      <w:r>
+        <w:rPr>
+          <w:rFonts w:eastAsia="Times New Roman" w:cstheme="minorHAnsi"/>
+          <w:b/>
+          <w:bCs/>
+          <w:kern w:val="0"/>
+          <w:sz w:val="20"/>
+          <w:szCs w:val="20"/>
+          <w:lang w:val="en-US" w:eastAsia="es-CO"/>
+          <w14:ligatures w14:val="none"/>
+        </w:rPr>
+        <w:t>Cloud Watch logs:</w:t>
+      </w:r>
+    </w:p>
+    <w:p>
+      <w:pPr>
+        <w:shd w:val="clear" w:color="auto" w:fill="FFFFFF"/>
+        <w:spacing w:before="240" w:after="0" w:line="240" w:lineRule="auto"/>
+        <w:rPr>
+          <w:rFonts w:eastAsia="Times New Roman" w:cstheme="minorHAnsi"/>
+          <w:b/>
+          <w:bCs/>
+          <w:kern w:val="0"/>
+          <w:sz w:val="20"/>
+          <w:szCs w:val="20"/>
+          <w:lang w:val="en-US" w:eastAsia="es-CO"/>
+          <w14:ligatures w14:val="none"/>
+        </w:rPr>
+      </w:pPr>
+      <w:r>
+        <w:rPr>
+          <w:rFonts w:eastAsia="Times New Roman" w:cstheme="minorHAnsi"/>
+          <w:b/>
+          <w:bCs/>
+          <w:kern w:val="0"/>
+          <w:sz w:val="20"/>
+          <w:szCs w:val="20"/>
+          <w:lang w:val="en-US" w:eastAsia="es-CO"/>
+          <w14:ligatures w14:val="none"/>
+        </w:rPr>
+        <w:t>Note that logs are also chargeable however this is useful for debugging and benchmarks of the performance of our API.</w:t>
+      </w:r>
+    </w:p>
+    <w:p>
+      <w:pPr>
+        <w:shd w:val="clear" w:color="auto" w:fill="FFFFFF"/>
+        <w:spacing w:before="240" w:after="0" w:line="240" w:lineRule="auto"/>
+        <w:rPr>
+          <w:rFonts w:eastAsia="Times New Roman" w:cstheme="minorHAnsi"/>
+          <w:kern w:val="0"/>
+          <w:sz w:val="20"/>
+          <w:szCs w:val="20"/>
+          <w:lang w:val="en-US" w:eastAsia="es-CO"/>
+          <w14:ligatures w14:val="none"/>
+        </w:rPr>
+      </w:pPr>
+      <w:r>
+        <w:rPr>
+          <w:rFonts w:eastAsia="Times New Roman" w:cstheme="minorHAnsi"/>
+          <w:kern w:val="0"/>
+          <w:sz w:val="20"/>
+          <w:szCs w:val="20"/>
+          <w:lang w:val="en-US" w:eastAsia="es-CO"/>
+          <w14:ligatures w14:val="none"/>
+        </w:rPr>
+        <w:t xml:space="preserve">To enable the logs for the API/method remember to set the ARN of a role that has access to cloud Watch logs. The policy name for this is already provided by AWS and its name is: </w:t>
+      </w:r>
+      <w:r>
+        <w:rPr>
+          <w:rFonts w:eastAsia="Times New Roman" w:cstheme="minorHAnsi"/>
+          <w:b/>
+          <w:bCs/>
+          <w:kern w:val="0"/>
+          <w:sz w:val="20"/>
+          <w:szCs w:val="20"/>
+          <w:lang w:val="en-US" w:eastAsia="es-CO"/>
+          <w14:ligatures w14:val="none"/>
+        </w:rPr>
+        <w:t>AmazonApiGatewayPushToCloudWatchLogs.</w:t>
+      </w:r>
+    </w:p>
+    <w:p>
+      <w:pPr>
+        <w:shd w:val="clear" w:color="auto" w:fill="FFFFFF"/>
+        <w:spacing w:before="240" w:after="0" w:line="240" w:lineRule="auto"/>
+        <w:rPr>
+          <w:rFonts w:eastAsia="Times New Roman" w:cstheme="minorHAnsi"/>
+          <w:kern w:val="0"/>
+          <w:sz w:val="20"/>
+          <w:szCs w:val="20"/>
+          <w:lang w:val="en-US" w:eastAsia="es-CO"/>
+          <w14:ligatures w14:val="none"/>
+        </w:rPr>
+      </w:pPr>
+      <w:r>
+        <w:rPr>
+          <w:rFonts w:eastAsia="Times New Roman" w:cstheme="minorHAnsi"/>
+          <w:noProof/>
+          <w:kern w:val="0"/>
+          <w:sz w:val="20"/>
+          <w:szCs w:val="20"/>
+          <w:lang w:val="en-US" w:eastAsia="es-CO"/>
+          <w14:ligatures w14:val="none"/>
+        </w:rPr>
+        <w:drawing>
+          <wp:inline distT="0" distB="0" distL="0" distR="0" wp14:anchorId="054E78E2" wp14:editId="10A073F0">
+            <wp:extent cx="5613400" cy="3633470"/>
+            <wp:effectExtent l="0" t="0" r="6350" b="5080"/>
+            <wp:docPr id="8" name="Imagen 8"/>
+            <wp:cNvGraphicFramePr>
+              <a:graphicFrameLocks xmlns:a="http://schemas.openxmlformats.org/drawingml/2006/main" noChangeAspect="1"/>
+            </wp:cNvGraphicFramePr>
+            <a:graphic xmlns:a="http://schemas.openxmlformats.org/drawingml/2006/main">
+              <a:graphicData uri="http://schemas.openxmlformats.org/drawingml/2006/picture">
+                <pic:pic xmlns:pic="http://schemas.openxmlformats.org/drawingml/2006/picture">
+                  <pic:nvPicPr>
+                    <pic:cNvPr id="0" name="Picture 1"/>
+                    <pic:cNvPicPr>
+                      <a:picLocks noChangeAspect="1" noChangeArrowheads="1"/>
+                    </pic:cNvPicPr>
+                  </pic:nvPicPr>
+                  <pic:blipFill>
+                    <a:blip r:embed="rId21">
+                      <a:extLst>
+                        <a:ext uri="{28A0092B-C50C-407E-A947-70E740481C1C}">
+                          <a14:useLocalDpi xmlns:a14="http://schemas.microsoft.com/office/drawing/2010/main" val="0"/>
+                        </a:ext>
+                      </a:extLst>
+                    </a:blip>
+                    <a:srcRect/>
+                    <a:stretch>
+                      <a:fillRect/>
+                    </a:stretch>
+                  </pic:blipFill>
+                  <pic:spPr bwMode="auto">
+                    <a:xfrm>
+                      <a:off x="0" y="0"/>
+                      <a:ext cx="5613400" cy="3633470"/>
+                    </a:xfrm>
+                    <a:prstGeom prst="rect">
+                      <a:avLst/>
+                    </a:prstGeom>
+                    <a:noFill/>
+                    <a:ln>
+                      <a:noFill/>
+                    </a:ln>
+                  </pic:spPr>
+                </pic:pic>
+              </a:graphicData>
+            </a:graphic>
+          </wp:inline>
+        </w:drawing>
+      </w:r>
+    </w:p>
+    <w:p>
+      <w:pPr>
+        <w:shd w:val="clear" w:color="auto" w:fill="FFFFFF"/>
+        <w:spacing w:before="240" w:after="0" w:line="240" w:lineRule="auto"/>
+        <w:rPr>
+          <w:rFonts w:cstheme="minorHAnsi"/>
+          <w:color w:val="1D1C1D"/>
+          <w:sz w:val="20"/>
+          <w:szCs w:val="20"/>
+          <w:shd w:val="clear" w:color="auto" w:fill="FFFFFF"/>
+          <w:lang w:val="en-US"/>
+        </w:rPr>
+      </w:pPr>
+      <w:r>
+        <w:rPr>
+          <w:rFonts w:cstheme="minorHAnsi"/>
+          <w:color w:val="1D1C1D"/>
+          <w:sz w:val="20"/>
+          <w:szCs w:val="20"/>
+          <w:shd w:val="clear" w:color="auto" w:fill="FFFFFF"/>
+          <w:lang w:val="en-US"/>
+        </w:rPr>
+        <w:t>AWS X-Ray is a service that allows you to trace requests made to your application and provides insights into how your application is performing and where issues may be occurring. When you enable X-Ray tracing for an API Gateway stage, API Gateway integrates with X-Ray to capture tracing information about the requests made to your API and the responses returned.</w:t>
+      </w:r>
+      <w:r>
+        <w:rPr>
+          <w:rFonts w:cstheme="minorHAnsi"/>
+          <w:color w:val="1D1C1D"/>
+          <w:sz w:val="20"/>
+          <w:szCs w:val="20"/>
+          <w:lang w:val="en-US"/>
+        </w:rPr>
+        <w:br/>
+      </w:r>
+      <w:r>
+        <w:rPr>
+          <w:rFonts w:cstheme="minorHAnsi"/>
+          <w:color w:val="1D1C1D"/>
+          <w:sz w:val="20"/>
+          <w:szCs w:val="20"/>
+          <w:shd w:val="clear" w:color="auto" w:fill="FFFFFF"/>
+          <w:lang w:val="en-US"/>
+        </w:rPr>
+        <w:t>When X-Ray tracing is enabled for an API Gateway stage, API Gateway automatically adds tracing headers to incoming requests and propagates them through any integrated backend services. This allows X-Ray to generate a detailed trace of each request and provide insights into how long each component of the request took, where errors occurred, and where latency occurred.</w:t>
+      </w:r>
+      <w:r>
+        <w:rPr>
+          <w:rFonts w:cstheme="minorHAnsi"/>
+          <w:color w:val="1D1C1D"/>
+          <w:sz w:val="20"/>
+          <w:szCs w:val="20"/>
+          <w:lang w:val="en-US"/>
+        </w:rPr>
+        <w:br/>
+      </w:r>
+      <w:r>
+        <w:rPr>
+          <w:rFonts w:cstheme="minorHAnsi"/>
+          <w:color w:val="1D1C1D"/>
+          <w:sz w:val="20"/>
+          <w:szCs w:val="20"/>
+          <w:shd w:val="clear" w:color="auto" w:fill="FFFFFF"/>
+          <w:lang w:val="en-US"/>
+        </w:rPr>
+        <w:t>By enabling X-Ray tracing for your API Gateway stage, you can gain visibility into how your API is performing and identify any issues or bottlenecks that may be affecting performance. You can view the traces and insights provided by X-Ray in the X-Ray console, which includes information about the individual requests made to your API, as well as aggregated metrics and insights about the overall performance of your API.</w:t>
+      </w:r>
+    </w:p>
+    <w:p>
+      <w:pPr>
+        <w:shd w:val="clear" w:color="auto" w:fill="FFFFFF"/>
+        <w:spacing w:before="240" w:after="0" w:line="240" w:lineRule="auto"/>
+        <w:rPr>
+          <w:rFonts w:cstheme="minorHAnsi"/>
+          <w:color w:val="1D1C1D"/>
+          <w:sz w:val="20"/>
+          <w:szCs w:val="20"/>
+          <w:shd w:val="clear" w:color="auto" w:fill="FFFFFF"/>
+          <w:lang w:val="en-US"/>
+        </w:rPr>
+      </w:pPr>
+      <w:r>
+        <w:rPr>
+          <w:noProof/>
+        </w:rPr>
+        <w:lastRenderedPageBreak/>
+        <w:drawing>
+          <wp:inline distT="0" distB="0" distL="0" distR="0" wp14:anchorId="6F8912FB" wp14:editId="76DE1642">
+            <wp:extent cx="5612130" cy="1860550"/>
+            <wp:effectExtent l="0" t="0" r="7620" b="6350"/>
+            <wp:docPr id="12" name="Imagen 12" descr="Tabla&#10;&#10;Descripción generada automáticamente con confianza baja"/>
+            <wp:cNvGraphicFramePr>
+              <a:graphicFrameLocks xmlns:a="http://schemas.openxmlformats.org/drawingml/2006/main" noChangeAspect="1"/>
+            </wp:cNvGraphicFramePr>
+            <a:graphic xmlns:a="http://schemas.openxmlformats.org/drawingml/2006/main">
+              <a:graphicData uri="http://schemas.openxmlformats.org/drawingml/2006/picture">
+                <pic:pic xmlns:pic="http://schemas.openxmlformats.org/drawingml/2006/picture">
+                  <pic:nvPicPr>
+                    <pic:cNvPr id="12" name="Imagen 12" descr="Tabla&#10;&#10;Descripción generada automáticamente con confianza baja"/>
+                    <pic:cNvPicPr>
+                      <a:picLocks noChangeAspect="1" noChangeArrowheads="1"/>
+                    </pic:cNvPicPr>
+                  </pic:nvPicPr>
+                  <pic:blipFill>
+                    <a:blip r:embed="rId22" cstate="print">
+                      <a:extLst>
+                        <a:ext uri="{28A0092B-C50C-407E-A947-70E740481C1C}">
+                          <a14:useLocalDpi xmlns:a14="http://schemas.microsoft.com/office/drawing/2010/main" val="0"/>
+                        </a:ext>
+                      </a:extLst>
+                    </a:blip>
+                    <a:srcRect/>
+                    <a:stretch>
+                      <a:fillRect/>
+                    </a:stretch>
+                  </pic:blipFill>
+                  <pic:spPr bwMode="auto">
+                    <a:xfrm>
+                      <a:off x="0" y="0"/>
+                      <a:ext cx="5612130" cy="1860550"/>
+                    </a:xfrm>
+                    <a:prstGeom prst="rect">
+                      <a:avLst/>
+                    </a:prstGeom>
+                    <a:noFill/>
+                    <a:ln>
+                      <a:noFill/>
+                    </a:ln>
+                  </pic:spPr>
+                </pic:pic>
+              </a:graphicData>
+            </a:graphic>
+          </wp:inline>
+        </w:drawing>
+      </w:r>
+    </w:p>
+    <w:p>
+      <w:pPr>
+        <w:shd w:val="clear" w:color="auto" w:fill="FFFFFF"/>
+        <w:spacing w:before="240" w:after="0" w:line="240" w:lineRule="auto"/>
+        <w:rPr>
+          <w:rFonts w:cstheme="minorHAnsi"/>
+          <w:b/>
+          <w:bCs/>
+          <w:color w:val="1D1C1D"/>
+          <w:sz w:val="20"/>
+          <w:szCs w:val="20"/>
+          <w:shd w:val="clear" w:color="auto" w:fill="FFFFFF"/>
+          <w:lang w:val="en-US"/>
+        </w:rPr>
+      </w:pPr>
+      <w:r>
+        <w:rPr>
+          <w:rFonts w:cstheme="minorHAnsi"/>
+          <w:b/>
+          <w:bCs/>
+          <w:color w:val="1D1C1D"/>
+          <w:sz w:val="20"/>
+          <w:szCs w:val="20"/>
+          <w:shd w:val="clear" w:color="auto" w:fill="FFFFFF"/>
+          <w:lang w:val="en-US"/>
+        </w:rPr>
+        <w:t>Deployment History:</w:t>
+      </w:r>
+    </w:p>
+    <w:p>
+      <w:pPr>
+        <w:shd w:val="clear" w:color="auto" w:fill="FFFFFF"/>
+        <w:spacing w:before="240" w:after="0" w:line="240" w:lineRule="auto"/>
+        <w:rPr>
+          <w:rFonts w:cstheme="minorHAnsi"/>
+          <w:color w:val="1D1C1D"/>
+          <w:sz w:val="20"/>
+          <w:szCs w:val="20"/>
+          <w:shd w:val="clear" w:color="auto" w:fill="FFFFFF"/>
+          <w:lang w:val="en-US"/>
+        </w:rPr>
+      </w:pPr>
+      <w:r>
+        <w:rPr>
+          <w:rFonts w:cstheme="minorHAnsi"/>
+          <w:color w:val="1D1C1D"/>
+          <w:sz w:val="20"/>
+          <w:szCs w:val="20"/>
+          <w:shd w:val="clear" w:color="auto" w:fill="FFFFFF"/>
+          <w:lang w:val="en-US"/>
+        </w:rPr>
+        <w:t>It just shows a relatively small, detailed history of the deployments we had made, the useful thing about this feature is that it allows us to rollback to previous stages very easily.</w:t>
+      </w:r>
+    </w:p>
+    <w:p>
+      <w:pPr>
+        <w:shd w:val="clear" w:color="auto" w:fill="FFFFFF"/>
+        <w:spacing w:before="240" w:after="0" w:line="240" w:lineRule="auto"/>
+        <w:rPr>
+          <w:rFonts w:cstheme="minorHAnsi"/>
+          <w:color w:val="1D1C1D"/>
+          <w:sz w:val="20"/>
+          <w:szCs w:val="20"/>
+          <w:shd w:val="clear" w:color="auto" w:fill="FFFFFF"/>
+          <w:lang w:val="en-US"/>
+        </w:rPr>
+      </w:pPr>
+      <w:r>
+        <w:rPr>
+          <w:rFonts w:cstheme="minorHAnsi"/>
+          <w:color w:val="1D1C1D"/>
+          <w:sz w:val="20"/>
+          <w:szCs w:val="20"/>
+          <w:shd w:val="clear" w:color="auto" w:fill="FFFFFF"/>
+          <w:lang w:val="en-US"/>
+        </w:rPr>
+        <w:t xml:space="preserve">There </w:t>
+      </w:r>
+      <w:r>
+        <w:rPr>
+          <w:rFonts w:cstheme="minorHAnsi"/>
+          <w:color w:val="1D1C1D"/>
+          <w:sz w:val="20"/>
+          <w:szCs w:val="20"/>
+          <w:shd w:val="clear" w:color="auto" w:fill="FFFFFF"/>
+          <w:lang w:val="en-US"/>
+        </w:rPr>
+        <w:t>are</w:t>
+      </w:r>
+      <w:r>
+        <w:rPr>
+          <w:rFonts w:cstheme="minorHAnsi"/>
+          <w:color w:val="1D1C1D"/>
+          <w:sz w:val="20"/>
+          <w:szCs w:val="20"/>
+          <w:shd w:val="clear" w:color="auto" w:fill="FFFFFF"/>
+          <w:lang w:val="en-US"/>
+        </w:rPr>
+        <w:t xml:space="preserve"> more useful </w:t>
+      </w:r>
+      <w:r>
+        <w:rPr>
+          <w:rFonts w:cstheme="minorHAnsi"/>
+          <w:color w:val="1D1C1D"/>
+          <w:sz w:val="20"/>
+          <w:szCs w:val="20"/>
+          <w:shd w:val="clear" w:color="auto" w:fill="FFFFFF"/>
+          <w:lang w:val="en-US"/>
+        </w:rPr>
+        <w:t>features,</w:t>
+      </w:r>
+      <w:r>
+        <w:rPr>
+          <w:rFonts w:cstheme="minorHAnsi"/>
+          <w:color w:val="1D1C1D"/>
+          <w:sz w:val="20"/>
+          <w:szCs w:val="20"/>
+          <w:shd w:val="clear" w:color="auto" w:fill="FFFFFF"/>
+          <w:lang w:val="en-US"/>
+        </w:rPr>
+        <w:t xml:space="preserve"> but they will be covered in the deep dive part of the AWS API gateway guide.</w:t>
+      </w:r>
+    </w:p>
+    <w:p>
+      <w:pPr>
+        <w:shd w:val="clear" w:color="auto" w:fill="FFFFFF"/>
+        <w:spacing w:before="240" w:after="0" w:line="240" w:lineRule="auto"/>
+        <w:rPr>
+          <w:rFonts w:eastAsia="Times New Roman" w:cstheme="minorHAnsi"/>
+          <w:color w:val="FFFFFF" w:themeColor="background1"/>
+          <w:kern w:val="0"/>
+          <w:sz w:val="24"/>
+          <w:szCs w:val="24"/>
+          <w:lang w:val="en-US" w:eastAsia="es-CO"/>
+          <w14:ligatures w14:val="none"/>
+        </w:rPr>
+      </w:pPr>
       <w:r>
         <w:rPr>
           <w:rFonts w:eastAsia="Times New Roman" w:cstheme="minorHAnsi"/>
@@ -8820,8 +10386,331 @@
           <w:lang w:val="en-US" w:eastAsia="es-CO"/>
           <w14:ligatures w14:val="none"/>
         </w:rPr>
-        <w:t xml:space="preserve">                                                                //</w:t>
-      </w:r>
+        <w:t xml:space="preserve">SDK Generation                                                                                                                                  </w:t>
+      </w:r>
+      <w:r>
+        <w:rPr>
+          <w:rFonts w:eastAsia="Times New Roman" w:cstheme="minorHAnsi"/>
+          <w:color w:val="FFFFFF" w:themeColor="background1"/>
+          <w:kern w:val="0"/>
+          <w:sz w:val="24"/>
+          <w:szCs w:val="24"/>
+          <w:highlight w:val="darkBlue"/>
+          <w:lang w:val="en-US" w:eastAsia="es-CO"/>
+          <w14:ligatures w14:val="none"/>
+        </w:rPr>
+        <w:t>//</w:t>
+      </w:r>
+    </w:p>
+    <w:p>
+      <w:pPr>
+        <w:shd w:val="clear" w:color="auto" w:fill="FFFFFF"/>
+        <w:spacing w:before="240" w:after="0" w:line="240" w:lineRule="auto"/>
+        <w:rPr>
+          <w:rFonts w:cstheme="minorHAnsi"/>
+          <w:color w:val="1D1C1D"/>
+          <w:sz w:val="20"/>
+          <w:szCs w:val="20"/>
+          <w:shd w:val="clear" w:color="auto" w:fill="FFFFFF"/>
+          <w:lang w:val="en-US"/>
+        </w:rPr>
+      </w:pPr>
+      <w:r>
+        <w:rPr>
+          <w:rFonts w:cstheme="minorHAnsi"/>
+          <w:color w:val="1D1C1D"/>
+          <w:sz w:val="20"/>
+          <w:szCs w:val="20"/>
+          <w:shd w:val="clear" w:color="auto" w:fill="FFFFFF"/>
+          <w:lang w:val="en-US"/>
+        </w:rPr>
+        <w:t>We can generate a client SDK for different platforms/languages like JavaScript, Ruby, Java etc.</w:t>
+      </w:r>
+    </w:p>
+    <w:p>
+      <w:pPr>
+        <w:shd w:val="clear" w:color="auto" w:fill="FFFFFF"/>
+        <w:spacing w:before="240" w:after="0" w:line="240" w:lineRule="auto"/>
+        <w:rPr>
+          <w:rFonts w:cstheme="minorHAnsi"/>
+          <w:color w:val="1D1C1D"/>
+          <w:sz w:val="20"/>
+          <w:szCs w:val="20"/>
+          <w:shd w:val="clear" w:color="auto" w:fill="FFFFFF"/>
+          <w:lang w:val="en-US"/>
+        </w:rPr>
+      </w:pPr>
+      <w:r>
+        <w:rPr>
+          <w:rFonts w:cstheme="minorHAnsi"/>
+          <w:color w:val="1D1C1D"/>
+          <w:sz w:val="20"/>
+          <w:szCs w:val="20"/>
+          <w:shd w:val="clear" w:color="auto" w:fill="FFFFFF"/>
+          <w:lang w:val="en-US"/>
+        </w:rPr>
+        <w:t>To use an SDK generated for your API Gateway, you typically install the SDK as a package in your application's codebase and then import it into your code. Once you have the SDK imported, you can call the API endpoints using the client methods provided by the SDK, as you described in your example.</w:t>
+      </w:r>
+    </w:p>
+    <w:p>
+      <w:pPr>
+        <w:shd w:val="clear" w:color="auto" w:fill="FFFFFF"/>
+        <w:spacing w:before="240" w:after="0" w:line="240" w:lineRule="auto"/>
+        <w:rPr>
+          <w:rFonts w:cstheme="minorHAnsi"/>
+          <w:color w:val="1D1C1D"/>
+          <w:sz w:val="20"/>
+          <w:szCs w:val="20"/>
+          <w:shd w:val="clear" w:color="auto" w:fill="FFFFFF"/>
+          <w:lang w:val="en-US"/>
+        </w:rPr>
+      </w:pPr>
+      <w:r>
+        <w:rPr>
+          <w:rFonts w:cstheme="minorHAnsi"/>
+          <w:color w:val="1D1C1D"/>
+          <w:sz w:val="20"/>
+          <w:szCs w:val="20"/>
+          <w:shd w:val="clear" w:color="auto" w:fill="FFFFFF"/>
+          <w:lang w:val="en-US"/>
+        </w:rPr>
+        <w:t xml:space="preserve">We will get a zip file containing our generated </w:t>
+      </w:r>
+      <w:proofErr w:type="gramStart"/>
+      <w:r>
+        <w:rPr>
+          <w:rFonts w:cstheme="minorHAnsi"/>
+          <w:color w:val="1D1C1D"/>
+          <w:sz w:val="20"/>
+          <w:szCs w:val="20"/>
+          <w:shd w:val="clear" w:color="auto" w:fill="FFFFFF"/>
+          <w:lang w:val="en-US"/>
+        </w:rPr>
+        <w:t>SDK</w:t>
+      </w:r>
+      <w:proofErr w:type="gramEnd"/>
+    </w:p>
+    <w:p>
+      <w:pPr>
+        <w:shd w:val="clear" w:color="auto" w:fill="FFFFFF"/>
+        <w:spacing w:before="240" w:after="0" w:line="240" w:lineRule="auto"/>
+        <w:rPr>
+          <w:rFonts w:cstheme="minorHAnsi"/>
+          <w:color w:val="1D1C1D"/>
+          <w:sz w:val="20"/>
+          <w:szCs w:val="20"/>
+          <w:shd w:val="clear" w:color="auto" w:fill="FFFFFF"/>
+          <w:lang w:val="en-US"/>
+        </w:rPr>
+      </w:pPr>
+      <w:r>
+        <w:rPr>
+          <w:rFonts w:cstheme="minorHAnsi"/>
+          <w:color w:val="1D1C1D"/>
+          <w:sz w:val="20"/>
+          <w:szCs w:val="20"/>
+          <w:shd w:val="clear" w:color="auto" w:fill="FFFFFF"/>
+          <w:lang w:val="en-US"/>
+        </w:rPr>
+        <w:t>This is useful so our App doesn’t have to write HTTP request code, it may end up looking something like this instead:</w:t>
+      </w:r>
+      <w:r>
+        <w:rPr>
+          <w:rFonts w:cstheme="minorHAnsi"/>
+          <w:color w:val="1D1C1D"/>
+          <w:sz w:val="20"/>
+          <w:szCs w:val="20"/>
+          <w:shd w:val="clear" w:color="auto" w:fill="FFFFFF"/>
+          <w:lang w:val="en-US"/>
+        </w:rPr>
+        <w:br/>
+      </w:r>
+      <w:r>
+        <w:rPr>
+          <w:rFonts w:cstheme="minorHAnsi"/>
+          <w:noProof/>
+          <w:color w:val="1D1C1D"/>
+          <w:sz w:val="20"/>
+          <w:szCs w:val="20"/>
+          <w:shd w:val="clear" w:color="auto" w:fill="FFFFFF"/>
+          <w:lang w:val="en-US"/>
+        </w:rPr>
+        <w:drawing>
+          <wp:inline distT="0" distB="0" distL="0" distR="0" wp14:anchorId="7AA33040" wp14:editId="6FC08177">
+            <wp:extent cx="5495290" cy="2700020"/>
+            <wp:effectExtent l="0" t="0" r="0" b="5080"/>
+            <wp:docPr id="13" name="Imagen 13"/>
+            <wp:cNvGraphicFramePr>
+              <a:graphicFrameLocks xmlns:a="http://schemas.openxmlformats.org/drawingml/2006/main" noChangeAspect="1"/>
+            </wp:cNvGraphicFramePr>
+            <a:graphic xmlns:a="http://schemas.openxmlformats.org/drawingml/2006/main">
+              <a:graphicData uri="http://schemas.openxmlformats.org/drawingml/2006/picture">
+                <pic:pic xmlns:pic="http://schemas.openxmlformats.org/drawingml/2006/picture">
+                  <pic:nvPicPr>
+                    <pic:cNvPr id="0" name="Picture 7"/>
+                    <pic:cNvPicPr>
+                      <a:picLocks noChangeAspect="1" noChangeArrowheads="1"/>
+                    </pic:cNvPicPr>
+                  </pic:nvPicPr>
+                  <pic:blipFill>
+                    <a:blip r:embed="rId23">
+                      <a:extLst>
+                        <a:ext uri="{28A0092B-C50C-407E-A947-70E740481C1C}">
+                          <a14:useLocalDpi xmlns:a14="http://schemas.microsoft.com/office/drawing/2010/main" val="0"/>
+                        </a:ext>
+                      </a:extLst>
+                    </a:blip>
+                    <a:srcRect/>
+                    <a:stretch>
+                      <a:fillRect/>
+                    </a:stretch>
+                  </pic:blipFill>
+                  <pic:spPr bwMode="auto">
+                    <a:xfrm>
+                      <a:off x="0" y="0"/>
+                      <a:ext cx="5495290" cy="2700020"/>
+                    </a:xfrm>
+                    <a:prstGeom prst="rect">
+                      <a:avLst/>
+                    </a:prstGeom>
+                    <a:noFill/>
+                    <a:ln>
+                      <a:noFill/>
+                    </a:ln>
+                  </pic:spPr>
+                </pic:pic>
+              </a:graphicData>
+            </a:graphic>
+          </wp:inline>
+        </w:drawing>
+      </w:r>
+    </w:p>
+    <w:p>
+      <w:pPr>
+        <w:shd w:val="clear" w:color="auto" w:fill="FFFFFF"/>
+        <w:spacing w:before="240" w:after="0" w:line="240" w:lineRule="auto"/>
+        <w:rPr>
+          <w:rFonts w:cstheme="minorHAnsi"/>
+          <w:color w:val="1D1C1D"/>
+          <w:sz w:val="20"/>
+          <w:szCs w:val="20"/>
+          <w:shd w:val="clear" w:color="auto" w:fill="FFFFFF"/>
+          <w:lang w:val="en-US"/>
+        </w:rPr>
+      </w:pPr>
+    </w:p>
+    <w:p>
+      <w:pPr>
+        <w:shd w:val="clear" w:color="auto" w:fill="FFFFFF"/>
+        <w:spacing w:before="240" w:after="0" w:line="240" w:lineRule="auto"/>
+        <w:rPr>
+          <w:rFonts w:eastAsia="Times New Roman" w:cstheme="minorHAnsi"/>
+          <w:color w:val="FFFFFF" w:themeColor="background1"/>
+          <w:kern w:val="0"/>
+          <w:sz w:val="24"/>
+          <w:szCs w:val="24"/>
+          <w:lang w:val="en-US" w:eastAsia="es-CO"/>
+          <w14:ligatures w14:val="none"/>
+        </w:rPr>
+      </w:pPr>
+      <w:r>
+        <w:rPr>
+          <w:rFonts w:eastAsia="Times New Roman" w:cstheme="minorHAnsi"/>
+          <w:color w:val="FFFFFF" w:themeColor="background1"/>
+          <w:kern w:val="0"/>
+          <w:sz w:val="24"/>
+          <w:szCs w:val="24"/>
+          <w:highlight w:val="darkBlue"/>
+          <w:lang w:val="en-US" w:eastAsia="es-CO"/>
+          <w14:ligatures w14:val="none"/>
+        </w:rPr>
+        <w:lastRenderedPageBreak/>
+        <w:t>S</w:t>
+      </w:r>
+      <w:r>
+        <w:rPr>
+          <w:rFonts w:eastAsia="Times New Roman" w:cstheme="minorHAnsi"/>
+          <w:color w:val="FFFFFF" w:themeColor="background1"/>
+          <w:kern w:val="0"/>
+          <w:sz w:val="24"/>
+          <w:szCs w:val="24"/>
+          <w:highlight w:val="darkBlue"/>
+          <w:lang w:val="en-US" w:eastAsia="es-CO"/>
+          <w14:ligatures w14:val="none"/>
+        </w:rPr>
+        <w:t xml:space="preserve">wagger files and Exporting the API definition    </w:t>
+      </w:r>
+      <w:r>
+        <w:rPr>
+          <w:rFonts w:eastAsia="Times New Roman" w:cstheme="minorHAnsi"/>
+          <w:color w:val="FFFFFF" w:themeColor="background1"/>
+          <w:kern w:val="0"/>
+          <w:sz w:val="24"/>
+          <w:szCs w:val="24"/>
+          <w:highlight w:val="darkBlue"/>
+          <w:lang w:val="en-US" w:eastAsia="es-CO"/>
+          <w14:ligatures w14:val="none"/>
+        </w:rPr>
+        <w:t xml:space="preserve">                                                                       //</w:t>
+      </w:r>
+    </w:p>
+    <w:p>
+      <w:pPr>
+        <w:shd w:val="clear" w:color="auto" w:fill="FFFFFF"/>
+        <w:spacing w:before="240" w:after="0" w:line="240" w:lineRule="auto"/>
+        <w:rPr>
+          <w:rFonts w:cstheme="minorHAnsi"/>
+          <w:color w:val="1D1C1D"/>
+          <w:sz w:val="20"/>
+          <w:szCs w:val="20"/>
+          <w:shd w:val="clear" w:color="auto" w:fill="FFFFFF"/>
+          <w:lang w:val="en-US"/>
+        </w:rPr>
+      </w:pPr>
+    </w:p>
+    <w:p>
+      <w:pPr>
+        <w:shd w:val="clear" w:color="auto" w:fill="FFFFFF"/>
+        <w:spacing w:before="240" w:after="0" w:line="240" w:lineRule="auto"/>
+        <w:rPr>
+          <w:rFonts w:eastAsia="Times New Roman" w:cstheme="minorHAnsi"/>
+          <w:color w:val="FFFFFF" w:themeColor="background1"/>
+          <w:kern w:val="0"/>
+          <w:sz w:val="24"/>
+          <w:szCs w:val="24"/>
+          <w:lang w:val="en-US" w:eastAsia="es-CO"/>
+          <w14:ligatures w14:val="none"/>
+        </w:rPr>
+      </w:pPr>
+    </w:p>
+    <w:p>
+      <w:pPr>
+        <w:shd w:val="clear" w:color="auto" w:fill="FFFFFF"/>
+        <w:spacing w:before="240" w:after="0" w:line="240" w:lineRule="auto"/>
+        <w:rPr>
+          <w:rFonts w:eastAsia="Times New Roman" w:cstheme="minorHAnsi"/>
+          <w:color w:val="FFFFFF" w:themeColor="background1"/>
+          <w:kern w:val="0"/>
+          <w:sz w:val="24"/>
+          <w:szCs w:val="24"/>
+          <w:lang w:val="en-US" w:eastAsia="es-CO"/>
+          <w14:ligatures w14:val="none"/>
+        </w:rPr>
+      </w:pPr>
+    </w:p>
+    <w:p>
+      <w:pPr>
+        <w:shd w:val="clear" w:color="auto" w:fill="FFFFFF"/>
+        <w:spacing w:before="240" w:after="0" w:line="240" w:lineRule="auto"/>
+        <w:rPr>
+          <w:rFonts w:eastAsia="Times New Roman" w:cstheme="minorHAnsi"/>
+          <w:kern w:val="0"/>
+          <w:sz w:val="20"/>
+          <w:szCs w:val="20"/>
+          <w:lang w:val="en-US" w:eastAsia="es-CO"/>
+          <w14:ligatures w14:val="none"/>
+        </w:rPr>
+      </w:pPr>
     </w:p>
     <w:p>
       <w:pPr>

</xml_diff>

<commit_message>
API gateway basics final guide
</commit_message>
<xml_diff>
--- a/guide/2-ApiGatewayBasicsGuide.docx
+++ b/guide/2-ApiGatewayBasicsGuide.docx
@@ -835,31 +835,7 @@
           <w:shd w:val="clear" w:color="auto" w:fill="FFFFFF"/>
           <w:lang w:val="en-US"/>
         </w:rPr>
-        <w:t xml:space="preserve"> each of those resources can be mapped to one or more http methods like </w:t>
-      </w:r>
-      <w:proofErr w:type="gramStart"/>
-      <w:r>
-        <w:rPr>
-          <w:rFonts w:cstheme="minorHAnsi"/>
-          <w:color w:val="1D1C1D"/>
-          <w:sz w:val="20"/>
-          <w:szCs w:val="20"/>
-          <w:shd w:val="clear" w:color="auto" w:fill="FFFFFF"/>
-          <w:lang w:val="en-US"/>
-        </w:rPr>
-        <w:t>GET,POST</w:t>
-      </w:r>
-      <w:proofErr w:type="gramEnd"/>
-      <w:r>
-        <w:rPr>
-          <w:rFonts w:cstheme="minorHAnsi"/>
-          <w:color w:val="1D1C1D"/>
-          <w:sz w:val="20"/>
-          <w:szCs w:val="20"/>
-          <w:shd w:val="clear" w:color="auto" w:fill="FFFFFF"/>
-          <w:lang w:val="en-US"/>
-        </w:rPr>
-        <w:t>,DELETE and so on.</w:t>
+        <w:t xml:space="preserve"> each of those resources can be mapped to one or more http methods like GET,POST,DELETE and so on.</w:t>
       </w:r>
     </w:p>
     <w:p>
@@ -1646,6 +1622,28 @@
         </w:rPr>
         <w:t>With this integration type there is no other service as a backend the response is purely handled by API gateway on itself using mappings and transformations (</w:t>
       </w:r>
+      <w:r>
+        <w:rPr>
+          <w:rFonts w:cstheme="minorHAnsi"/>
+          <w:color w:val="1D1C1D"/>
+          <w:sz w:val="20"/>
+          <w:szCs w:val="20"/>
+          <w:shd w:val="clear" w:color="auto" w:fill="FFFFFF"/>
+          <w:lang w:val="en-US"/>
+        </w:rPr>
+        <w:t>these features</w:t>
+      </w:r>
+      <w:r>
+        <w:rPr>
+          <w:rFonts w:cstheme="minorHAnsi"/>
+          <w:color w:val="1D1C1D"/>
+          <w:sz w:val="20"/>
+          <w:szCs w:val="20"/>
+          <w:shd w:val="clear" w:color="auto" w:fill="FFFFFF"/>
+          <w:lang w:val="en-US"/>
+        </w:rPr>
+        <w:t xml:space="preserve"> will be discussed </w:t>
+      </w:r>
       <w:proofErr w:type="gramStart"/>
       <w:r>
         <w:rPr>
@@ -1656,18 +1654,7 @@
           <w:shd w:val="clear" w:color="auto" w:fill="FFFFFF"/>
           <w:lang w:val="en-US"/>
         </w:rPr>
-        <w:t>this feature</w:t>
-      </w:r>
-      <w:r>
-        <w:rPr>
-          <w:rFonts w:cstheme="minorHAnsi"/>
-          <w:color w:val="1D1C1D"/>
-          <w:sz w:val="20"/>
-          <w:szCs w:val="20"/>
-          <w:shd w:val="clear" w:color="auto" w:fill="FFFFFF"/>
-          <w:lang w:val="en-US"/>
-        </w:rPr>
-        <w:t>s</w:t>
+        <w:t>later on</w:t>
       </w:r>
       <w:proofErr w:type="gramEnd"/>
       <w:r>
@@ -1679,7 +1666,7 @@
           <w:shd w:val="clear" w:color="auto" w:fill="FFFFFF"/>
           <w:lang w:val="en-US"/>
         </w:rPr>
-        <w:t xml:space="preserve"> will be discussed later on).</w:t>
+        <w:t>).</w:t>
       </w:r>
     </w:p>
     <w:p>
@@ -3499,7 +3486,6 @@
     <w:p>
       <w:pPr>
         <w:spacing w:after="0"/>
-        <w:jc w:val="both"/>
         <w:rPr>
           <w:rFonts w:cstheme="minorHAnsi"/>
           <w:color w:val="1D1C1D"/>
@@ -3760,7 +3746,6 @@
     <w:p>
       <w:pPr>
         <w:spacing w:after="0"/>
-        <w:jc w:val="both"/>
         <w:rPr>
           <w:rFonts w:cstheme="minorHAnsi"/>
           <w:color w:val="1D1C1D"/>
@@ -4748,6 +4733,7 @@
         <w:shd w:val="clear" w:color="auto" w:fill="FFFFFF"/>
         <w:spacing w:before="100" w:beforeAutospacing="1" w:after="0" w:line="240" w:lineRule="auto"/>
         <w:ind w:left="1140"/>
+        <w:jc w:val="both"/>
         <w:rPr>
           <w:rFonts w:eastAsia="Times New Roman" w:cstheme="minorHAnsi"/>
           <w:color w:val="1D1C1D"/>
@@ -4781,6 +4767,7 @@
         <w:shd w:val="clear" w:color="auto" w:fill="FFFFFF"/>
         <w:spacing w:before="100" w:beforeAutospacing="1" w:after="0" w:line="240" w:lineRule="auto"/>
         <w:ind w:left="1140"/>
+        <w:jc w:val="both"/>
         <w:rPr>
           <w:rFonts w:eastAsia="Times New Roman" w:cstheme="minorHAnsi"/>
           <w:color w:val="1D1C1D"/>
@@ -4809,6 +4796,7 @@
         <w:shd w:val="clear" w:color="auto" w:fill="FFFFFF"/>
         <w:spacing w:after="0" w:line="240" w:lineRule="auto"/>
         <w:ind w:left="1200"/>
+        <w:jc w:val="both"/>
         <w:rPr>
           <w:rFonts w:eastAsia="Times New Roman" w:cstheme="minorHAnsi"/>
           <w:color w:val="1D1C1D"/>
@@ -4837,6 +4825,7 @@
         <w:shd w:val="clear" w:color="auto" w:fill="FFFFFF"/>
         <w:spacing w:after="0" w:line="240" w:lineRule="auto"/>
         <w:ind w:left="1200"/>
+        <w:jc w:val="both"/>
         <w:rPr>
           <w:rFonts w:eastAsia="Times New Roman" w:cstheme="minorHAnsi"/>
           <w:color w:val="1D1C1D"/>
@@ -4865,6 +4854,7 @@
         <w:shd w:val="clear" w:color="auto" w:fill="FFFFFF"/>
         <w:spacing w:after="0" w:line="240" w:lineRule="auto"/>
         <w:ind w:left="1200"/>
+        <w:jc w:val="both"/>
         <w:rPr>
           <w:rFonts w:eastAsia="Times New Roman" w:cstheme="minorHAnsi"/>
           <w:color w:val="1D1C1D"/>
@@ -4893,6 +4883,7 @@
         <w:shd w:val="clear" w:color="auto" w:fill="FFFFFF"/>
         <w:spacing w:after="0" w:line="240" w:lineRule="auto"/>
         <w:ind w:left="1200"/>
+        <w:jc w:val="both"/>
         <w:rPr>
           <w:rFonts w:eastAsia="Times New Roman" w:cstheme="minorHAnsi"/>
           <w:color w:val="1D1C1D"/>
@@ -4921,6 +4912,7 @@
         <w:shd w:val="clear" w:color="auto" w:fill="FFFFFF"/>
         <w:spacing w:after="0" w:line="240" w:lineRule="auto"/>
         <w:ind w:left="1200"/>
+        <w:jc w:val="both"/>
         <w:rPr>
           <w:rFonts w:eastAsia="Times New Roman" w:cstheme="minorHAnsi"/>
           <w:color w:val="1D1C1D"/>
@@ -4949,6 +4941,7 @@
         <w:shd w:val="clear" w:color="auto" w:fill="FFFFFF"/>
         <w:spacing w:after="0" w:line="240" w:lineRule="auto"/>
         <w:ind w:left="1200"/>
+        <w:jc w:val="both"/>
         <w:rPr>
           <w:rFonts w:eastAsia="Times New Roman" w:cstheme="minorHAnsi"/>
           <w:color w:val="1D1C1D"/>
@@ -4981,6 +4974,7 @@
         <w:shd w:val="clear" w:color="auto" w:fill="FFFFFF"/>
         <w:spacing w:before="100" w:beforeAutospacing="1" w:after="0" w:line="240" w:lineRule="auto"/>
         <w:ind w:left="1140"/>
+        <w:jc w:val="both"/>
         <w:rPr>
           <w:rFonts w:eastAsia="Times New Roman" w:cstheme="minorHAnsi"/>
           <w:color w:val="1D1C1D"/>
@@ -5037,6 +5031,7 @@
         <w:shd w:val="clear" w:color="auto" w:fill="FFFFFF"/>
         <w:spacing w:before="100" w:beforeAutospacing="1" w:after="0" w:line="240" w:lineRule="auto"/>
         <w:ind w:left="1140"/>
+        <w:jc w:val="both"/>
         <w:rPr>
           <w:rFonts w:eastAsia="Times New Roman" w:cstheme="minorHAnsi"/>
           <w:color w:val="1D1C1D"/>
@@ -5065,6 +5060,7 @@
         <w:shd w:val="clear" w:color="auto" w:fill="FFFFFF"/>
         <w:spacing w:before="100" w:beforeAutospacing="1" w:after="0" w:line="240" w:lineRule="auto"/>
         <w:ind w:left="1140"/>
+        <w:jc w:val="both"/>
         <w:rPr>
           <w:rFonts w:eastAsia="Times New Roman" w:cstheme="minorHAnsi"/>
           <w:color w:val="1D1C1D"/>
@@ -5108,6 +5104,7 @@
       <w:pPr>
         <w:shd w:val="clear" w:color="auto" w:fill="FFFFFF"/>
         <w:spacing w:after="0" w:line="240" w:lineRule="auto"/>
+        <w:jc w:val="both"/>
         <w:rPr>
           <w:rFonts w:eastAsia="Times New Roman" w:cstheme="minorHAnsi"/>
           <w:color w:val="1D1C1D"/>
@@ -5123,6 +5120,7 @@
       <w:pPr>
         <w:shd w:val="clear" w:color="auto" w:fill="FFFFFF"/>
         <w:spacing w:after="0" w:line="240" w:lineRule="auto"/>
+        <w:jc w:val="both"/>
         <w:rPr>
           <w:rFonts w:eastAsia="Times New Roman" w:cstheme="minorHAnsi"/>
           <w:color w:val="1D1C1D"/>
@@ -5150,6 +5148,7 @@
       <w:pPr>
         <w:shd w:val="clear" w:color="auto" w:fill="FFFFFF"/>
         <w:spacing w:after="0" w:line="240" w:lineRule="auto"/>
+        <w:jc w:val="both"/>
         <w:rPr>
           <w:rFonts w:eastAsia="Times New Roman" w:cstheme="minorHAnsi"/>
           <w:color w:val="1D1C1D"/>
@@ -5201,6 +5200,7 @@
       <w:pPr>
         <w:shd w:val="clear" w:color="auto" w:fill="FFFFFF"/>
         <w:spacing w:after="0" w:line="240" w:lineRule="auto"/>
+        <w:jc w:val="both"/>
         <w:rPr>
           <w:rFonts w:eastAsia="Times New Roman" w:cstheme="minorHAnsi"/>
           <w:color w:val="1D1C1D"/>
@@ -5228,6 +5228,7 @@
       <w:pPr>
         <w:shd w:val="clear" w:color="auto" w:fill="FFFFFF"/>
         <w:spacing w:after="0" w:line="240" w:lineRule="auto"/>
+        <w:jc w:val="both"/>
         <w:rPr>
           <w:rFonts w:eastAsia="Times New Roman" w:cstheme="minorHAnsi"/>
           <w:color w:val="1D1C1D"/>
@@ -5243,6 +5244,7 @@
       <w:pPr>
         <w:shd w:val="clear" w:color="auto" w:fill="FFFFFF"/>
         <w:spacing w:after="0" w:line="240" w:lineRule="auto"/>
+        <w:jc w:val="both"/>
         <w:rPr>
           <w:rFonts w:eastAsia="Times New Roman" w:cstheme="minorHAnsi"/>
           <w:color w:val="1D1C1D"/>
@@ -5341,6 +5343,7 @@
       <w:pPr>
         <w:shd w:val="clear" w:color="auto" w:fill="FFFFFF"/>
         <w:spacing w:after="0" w:line="240" w:lineRule="auto"/>
+        <w:jc w:val="both"/>
         <w:rPr>
           <w:rFonts w:eastAsia="Times New Roman" w:cstheme="minorHAnsi"/>
           <w:color w:val="1D1C1D"/>
@@ -5382,6 +5385,7 @@
       <w:pPr>
         <w:shd w:val="clear" w:color="auto" w:fill="FFFFFF"/>
         <w:spacing w:after="0" w:line="240" w:lineRule="auto"/>
+        <w:jc w:val="both"/>
         <w:rPr>
           <w:rFonts w:eastAsia="Times New Roman" w:cstheme="minorHAnsi"/>
           <w:color w:val="1D1C1D"/>
@@ -5423,6 +5427,7 @@
       <w:pPr>
         <w:shd w:val="clear" w:color="auto" w:fill="FFFFFF"/>
         <w:spacing w:after="0" w:line="240" w:lineRule="auto"/>
+        <w:jc w:val="both"/>
         <w:rPr>
           <w:rFonts w:eastAsia="Times New Roman" w:cstheme="minorHAnsi"/>
           <w:color w:val="1D1C1D"/>
@@ -5465,6 +5470,7 @@
       <w:pPr>
         <w:shd w:val="clear" w:color="auto" w:fill="FFFFFF"/>
         <w:spacing w:after="0" w:line="240" w:lineRule="auto"/>
+        <w:jc w:val="both"/>
         <w:rPr>
           <w:rFonts w:eastAsia="Times New Roman" w:cstheme="minorHAnsi"/>
           <w:color w:val="1D1C1D"/>
@@ -5506,6 +5512,7 @@
       <w:pPr>
         <w:shd w:val="clear" w:color="auto" w:fill="FFFFFF"/>
         <w:spacing w:after="0" w:line="240" w:lineRule="auto"/>
+        <w:jc w:val="both"/>
         <w:rPr>
           <w:rFonts w:eastAsia="Times New Roman" w:cstheme="minorHAnsi"/>
           <w:color w:val="1D1C1D"/>
@@ -5561,6 +5568,7 @@
       <w:pPr>
         <w:shd w:val="clear" w:color="auto" w:fill="FFFFFF"/>
         <w:spacing w:after="0" w:line="240" w:lineRule="auto"/>
+        <w:jc w:val="both"/>
         <w:rPr>
           <w:rFonts w:eastAsia="Times New Roman" w:cstheme="minorHAnsi"/>
           <w:color w:val="1D1C1D"/>
@@ -5837,7 +5845,7 @@
           <w:lang w:val="en-US" w:eastAsia="es-CO"/>
           <w14:ligatures w14:val="none"/>
         </w:rPr>
-        <w:t xml:space="preserve">API gateway by default has to predefined models called Empty and </w:t>
+        <w:t xml:space="preserve">API gateway by default </w:t>
       </w:r>
       <w:proofErr w:type="gramStart"/>
       <w:r>
@@ -5849,7 +5857,7 @@
           <w:lang w:val="en-US" w:eastAsia="es-CO"/>
           <w14:ligatures w14:val="none"/>
         </w:rPr>
-        <w:t>Error</w:t>
+        <w:t>has to</w:t>
       </w:r>
       <w:proofErr w:type="gramEnd"/>
       <w:r>
@@ -5861,13 +5869,34 @@
           <w:lang w:val="en-US" w:eastAsia="es-CO"/>
           <w14:ligatures w14:val="none"/>
         </w:rPr>
+        <w:t xml:space="preserve"> predefined models called Empty and </w:t>
+      </w:r>
+      <w:r>
+        <w:rPr>
+          <w:rFonts w:eastAsia="Times New Roman" w:cstheme="minorHAnsi"/>
+          <w:kern w:val="0"/>
+          <w:sz w:val="20"/>
+          <w:szCs w:val="20"/>
+          <w:lang w:val="en-US" w:eastAsia="es-CO"/>
+          <w14:ligatures w14:val="none"/>
+        </w:rPr>
+        <w:t>Error,</w:t>
+      </w:r>
+      <w:r>
+        <w:rPr>
+          <w:rFonts w:eastAsia="Times New Roman" w:cstheme="minorHAnsi"/>
+          <w:kern w:val="0"/>
+          <w:sz w:val="20"/>
+          <w:szCs w:val="20"/>
+          <w:lang w:val="en-US" w:eastAsia="es-CO"/>
+          <w14:ligatures w14:val="none"/>
+        </w:rPr>
         <w:t xml:space="preserve"> but we can also create our custom models.</w:t>
       </w:r>
     </w:p>
     <w:p>
       <w:pPr>
         <w:spacing w:after="0" w:line="240" w:lineRule="auto"/>
-        <w:jc w:val="both"/>
         <w:rPr>
           <w:rFonts w:cstheme="minorHAnsi"/>
           <w:color w:val="1D1C1D"/>
@@ -6762,6 +6791,7 @@
       <w:pPr>
         <w:shd w:val="clear" w:color="auto" w:fill="FFFFFF"/>
         <w:spacing w:before="240" w:after="0" w:line="240" w:lineRule="auto"/>
+        <w:jc w:val="both"/>
         <w:rPr>
           <w:rFonts w:eastAsia="Times New Roman" w:cstheme="minorHAnsi"/>
           <w:b/>
@@ -6818,6 +6848,7 @@
       <w:pPr>
         <w:shd w:val="clear" w:color="auto" w:fill="FFFFFF"/>
         <w:spacing w:before="240" w:after="0" w:line="240" w:lineRule="auto"/>
+        <w:jc w:val="both"/>
         <w:rPr>
           <w:rFonts w:eastAsia="Times New Roman" w:cstheme="minorHAnsi"/>
           <w:kern w:val="0"/>
@@ -6843,6 +6874,7 @@
       <w:pPr>
         <w:shd w:val="clear" w:color="auto" w:fill="FFFFFF"/>
         <w:spacing w:before="240" w:after="0" w:line="240" w:lineRule="auto"/>
+        <w:jc w:val="both"/>
         <w:rPr>
           <w:rFonts w:eastAsia="Times New Roman" w:cstheme="minorHAnsi"/>
           <w:kern w:val="0"/>
@@ -8065,6 +8097,7 @@
       <w:pPr>
         <w:shd w:val="clear" w:color="auto" w:fill="FFFFFF"/>
         <w:spacing w:before="240" w:after="0" w:line="240" w:lineRule="auto"/>
+        <w:jc w:val="both"/>
         <w:rPr>
           <w:rFonts w:eastAsia="Times New Roman" w:cstheme="minorHAnsi"/>
           <w:b/>
@@ -8094,6 +8127,7 @@
       <w:pPr>
         <w:shd w:val="clear" w:color="auto" w:fill="FFFFFF"/>
         <w:spacing w:before="240" w:after="0" w:line="240" w:lineRule="auto"/>
+        <w:jc w:val="both"/>
         <w:rPr>
           <w:rFonts w:eastAsia="Times New Roman" w:cstheme="minorHAnsi"/>
           <w:kern w:val="0"/>
@@ -8114,19 +8148,17 @@
         </w:rPr>
         <w:t xml:space="preserve">Now when we select this model within the mapping templates, we will get something like this which is just a placeholder so we can just define from where </w:t>
       </w:r>
-      <w:proofErr w:type="gramStart"/>
-      <w:r>
-        <w:rPr>
-          <w:rFonts w:eastAsia="Times New Roman" w:cstheme="minorHAnsi"/>
-          <w:kern w:val="0"/>
-          <w:sz w:val="20"/>
-          <w:szCs w:val="20"/>
-          <w:lang w:val="en-US" w:eastAsia="es-CO"/>
-          <w14:ligatures w14:val="none"/>
-        </w:rPr>
-        <w:t>should our template</w:t>
-      </w:r>
-      <w:proofErr w:type="gramEnd"/>
+      <w:r>
+        <w:rPr>
+          <w:rFonts w:eastAsia="Times New Roman" w:cstheme="minorHAnsi"/>
+          <w:kern w:val="0"/>
+          <w:sz w:val="20"/>
+          <w:szCs w:val="20"/>
+          <w:lang w:val="en-US" w:eastAsia="es-CO"/>
+          <w14:ligatures w14:val="none"/>
+        </w:rPr>
+        <w:t>our template should</w:t>
+      </w:r>
       <w:r>
         <w:rPr>
           <w:rFonts w:eastAsia="Times New Roman" w:cstheme="minorHAnsi"/>
@@ -8143,6 +8175,7 @@
       <w:pPr>
         <w:shd w:val="clear" w:color="auto" w:fill="FFFFFF"/>
         <w:spacing w:before="240" w:after="0" w:line="240" w:lineRule="auto"/>
+        <w:jc w:val="both"/>
         <w:rPr>
           <w:rFonts w:eastAsia="Times New Roman" w:cstheme="minorHAnsi"/>
           <w:b/>
@@ -8889,6 +8922,7 @@
       <w:pPr>
         <w:shd w:val="clear" w:color="auto" w:fill="FFFFFF"/>
         <w:spacing w:before="240" w:after="0" w:line="240" w:lineRule="auto"/>
+        <w:jc w:val="both"/>
         <w:rPr>
           <w:rFonts w:eastAsia="Times New Roman" w:cstheme="minorHAnsi"/>
           <w:color w:val="FFFFFF" w:themeColor="background1"/>
@@ -8971,6 +9005,7 @@
       <w:pPr>
         <w:shd w:val="clear" w:color="auto" w:fill="FFFFFF"/>
         <w:spacing w:before="240" w:after="0" w:line="240" w:lineRule="auto"/>
+        <w:jc w:val="both"/>
         <w:rPr>
           <w:rFonts w:eastAsia="Times New Roman" w:cstheme="minorHAnsi"/>
           <w:kern w:val="0"/>
@@ -8996,6 +9031,7 @@
       <w:pPr>
         <w:shd w:val="clear" w:color="auto" w:fill="FFFFFF"/>
         <w:spacing w:before="240" w:after="0" w:line="240" w:lineRule="auto"/>
+        <w:jc w:val="both"/>
         <w:rPr>
           <w:rFonts w:eastAsia="Times New Roman" w:cstheme="minorHAnsi"/>
           <w:kern w:val="0"/>
@@ -9021,6 +9057,7 @@
       <w:pPr>
         <w:shd w:val="clear" w:color="auto" w:fill="FFFFFF"/>
         <w:spacing w:before="240" w:after="0" w:line="240" w:lineRule="auto"/>
+        <w:jc w:val="both"/>
         <w:rPr>
           <w:rFonts w:eastAsia="Times New Roman" w:cstheme="minorHAnsi"/>
           <w:kern w:val="0"/>
@@ -9046,6 +9083,7 @@
       <w:pPr>
         <w:shd w:val="clear" w:color="auto" w:fill="FFFFFF"/>
         <w:spacing w:before="240" w:after="0" w:line="240" w:lineRule="auto"/>
+        <w:jc w:val="both"/>
         <w:rPr>
           <w:rFonts w:eastAsia="Times New Roman" w:cstheme="minorHAnsi"/>
           <w:kern w:val="0"/>
@@ -9071,6 +9109,7 @@
       <w:pPr>
         <w:shd w:val="clear" w:color="auto" w:fill="FFFFFF"/>
         <w:spacing w:before="240" w:after="0" w:line="240" w:lineRule="auto"/>
+        <w:jc w:val="both"/>
         <w:rPr>
           <w:rFonts w:eastAsia="Times New Roman" w:cstheme="minorHAnsi"/>
           <w:kern w:val="0"/>
@@ -9227,6 +9266,7 @@
       <w:pPr>
         <w:shd w:val="clear" w:color="auto" w:fill="FFFFFF"/>
         <w:spacing w:before="240" w:after="0" w:line="240" w:lineRule="auto"/>
+        <w:jc w:val="both"/>
         <w:rPr>
           <w:rFonts w:eastAsia="Times New Roman" w:cstheme="minorHAnsi"/>
           <w:color w:val="FFFFFF" w:themeColor="background1"/>
@@ -9308,6 +9348,7 @@
       <w:pPr>
         <w:shd w:val="clear" w:color="auto" w:fill="FFFFFF"/>
         <w:spacing w:before="240" w:after="0" w:line="240" w:lineRule="auto"/>
+        <w:jc w:val="both"/>
         <w:rPr>
           <w:rFonts w:eastAsia="Times New Roman" w:cstheme="minorHAnsi"/>
           <w:kern w:val="0"/>
@@ -9344,6 +9385,7 @@
       <w:pPr>
         <w:shd w:val="clear" w:color="auto" w:fill="FFFFFF"/>
         <w:spacing w:before="240" w:after="0" w:line="240" w:lineRule="auto"/>
+        <w:jc w:val="both"/>
         <w:rPr>
           <w:rFonts w:eastAsia="Times New Roman" w:cstheme="minorHAnsi"/>
           <w:kern w:val="0"/>
@@ -9382,6 +9424,7 @@
       <w:pPr>
         <w:shd w:val="clear" w:color="auto" w:fill="FFFFFF"/>
         <w:spacing w:before="240" w:after="0" w:line="240" w:lineRule="auto"/>
+        <w:jc w:val="both"/>
         <w:rPr>
           <w:rFonts w:eastAsia="Times New Roman" w:cstheme="minorHAnsi"/>
           <w:kern w:val="0"/>
@@ -9407,36 +9450,26 @@
       <w:pPr>
         <w:shd w:val="clear" w:color="auto" w:fill="FFFFFF"/>
         <w:spacing w:before="240" w:after="0" w:line="240" w:lineRule="auto"/>
-        <w:rPr>
-          <w:rFonts w:cstheme="minorHAnsi"/>
-          <w:color w:val="1D1C1D"/>
-          <w:sz w:val="20"/>
-          <w:szCs w:val="20"/>
-          <w:shd w:val="clear" w:color="auto" w:fill="FFFFFF"/>
-          <w:lang w:val="en-US"/>
-        </w:rPr>
-      </w:pPr>
-      <w:r>
-        <w:rPr>
-          <w:rFonts w:cstheme="minorHAnsi"/>
-          <w:color w:val="1D1C1D"/>
-          <w:sz w:val="20"/>
-          <w:szCs w:val="20"/>
-          <w:shd w:val="clear" w:color="auto" w:fill="FFFFFF"/>
-          <w:lang w:val="en-US"/>
-        </w:rPr>
-        <w:t>When you enable caching for a stage, API Gateway caches responses from your endpoint for a specified time-to-live (TTL) period, in seconds. API Gateway then responds to the request by looking up the endpoint response from the cache instead of making a request to your endpoint. The default TTL value for API caching is 300 seconds. The maximum TTL value is 3600 seconds. TTL=0 means caching is disabl</w:t>
-      </w:r>
-      <w:r>
-        <w:rPr>
-          <w:rFonts w:cstheme="minorHAnsi"/>
-          <w:color w:val="1D1C1D"/>
-          <w:sz w:val="20"/>
-          <w:szCs w:val="20"/>
-          <w:shd w:val="clear" w:color="auto" w:fill="FFFFFF"/>
-          <w:lang w:val="en-US"/>
-        </w:rPr>
-        <w:t>e</w:t>
+        <w:jc w:val="both"/>
+        <w:rPr>
+          <w:rFonts w:cstheme="minorHAnsi"/>
+          <w:color w:val="1D1C1D"/>
+          <w:sz w:val="20"/>
+          <w:szCs w:val="20"/>
+          <w:shd w:val="clear" w:color="auto" w:fill="FFFFFF"/>
+          <w:lang w:val="en-US"/>
+        </w:rPr>
+      </w:pPr>
+      <w:r>
+        <w:rPr>
+          <w:rFonts w:cstheme="minorHAnsi"/>
+          <w:color w:val="1D1C1D"/>
+          <w:sz w:val="20"/>
+          <w:szCs w:val="20"/>
+          <w:shd w:val="clear" w:color="auto" w:fill="FFFFFF"/>
+          <w:lang w:val="en-US"/>
+        </w:rPr>
+        <w:t>When you enable caching for a stage, API Gateway caches responses from your endpoint for a specified time-to-live (TTL) period, in seconds. API Gateway then responds to the request by looking up the endpoint response from the cache instead of making a request to your endpoint. The default TTL value for API caching is 300 seconds. The maximum TTL value is 3600 seconds. TTL=0 means caching is disable</w:t>
       </w:r>
       <w:r>
         <w:rPr>
@@ -9454,6 +9487,7 @@
       <w:pPr>
         <w:shd w:val="clear" w:color="auto" w:fill="FFFFFF"/>
         <w:spacing w:before="240" w:after="0" w:line="240" w:lineRule="auto"/>
+        <w:jc w:val="both"/>
         <w:rPr>
           <w:rFonts w:cstheme="minorHAnsi"/>
           <w:color w:val="1D1C1D"/>
@@ -9479,6 +9513,7 @@
       <w:pPr>
         <w:shd w:val="clear" w:color="auto" w:fill="FFFFFF"/>
         <w:spacing w:before="240" w:after="0" w:line="240" w:lineRule="auto"/>
+        <w:jc w:val="both"/>
         <w:rPr>
           <w:rFonts w:eastAsia="Times New Roman" w:cstheme="minorHAnsi"/>
           <w:kern w:val="0"/>
@@ -9504,6 +9539,7 @@
       <w:pPr>
         <w:shd w:val="clear" w:color="auto" w:fill="FFFFFF"/>
         <w:spacing w:before="240" w:after="0" w:line="240" w:lineRule="auto"/>
+        <w:jc w:val="both"/>
         <w:rPr>
           <w:rFonts w:eastAsia="Times New Roman" w:cstheme="minorHAnsi"/>
           <w:kern w:val="0"/>
@@ -9529,6 +9565,7 @@
       <w:pPr>
         <w:shd w:val="clear" w:color="auto" w:fill="FFFFFF"/>
         <w:spacing w:before="240" w:after="0" w:line="240" w:lineRule="auto"/>
+        <w:jc w:val="both"/>
         <w:rPr>
           <w:rFonts w:eastAsia="Times New Roman" w:cstheme="minorHAnsi"/>
           <w:kern w:val="0"/>
@@ -9557,6 +9594,7 @@
       <w:pPr>
         <w:shd w:val="clear" w:color="auto" w:fill="FFFFFF"/>
         <w:spacing w:before="240" w:after="0" w:line="240" w:lineRule="auto"/>
+        <w:jc w:val="both"/>
         <w:rPr>
           <w:rFonts w:eastAsia="Times New Roman" w:cstheme="minorHAnsi"/>
           <w:b/>
@@ -9586,6 +9624,7 @@
       <w:pPr>
         <w:shd w:val="clear" w:color="auto" w:fill="FFFFFF"/>
         <w:spacing w:before="240" w:after="0" w:line="240" w:lineRule="auto"/>
+        <w:jc w:val="both"/>
         <w:rPr>
           <w:rFonts w:eastAsia="Times New Roman" w:cstheme="minorHAnsi"/>
           <w:kern w:val="0"/>
@@ -9666,6 +9705,7 @@
       <w:pPr>
         <w:shd w:val="clear" w:color="auto" w:fill="FFFFFF"/>
         <w:spacing w:before="240" w:after="0" w:line="240" w:lineRule="auto"/>
+        <w:jc w:val="both"/>
         <w:rPr>
           <w:rFonts w:eastAsia="Times New Roman" w:cstheme="minorHAnsi"/>
           <w:kern w:val="0"/>
@@ -9702,6 +9742,7 @@
       <w:pPr>
         <w:shd w:val="clear" w:color="auto" w:fill="FFFFFF"/>
         <w:spacing w:before="240" w:after="0" w:line="240" w:lineRule="auto"/>
+        <w:jc w:val="both"/>
         <w:rPr>
           <w:rFonts w:eastAsia="Times New Roman" w:cstheme="minorHAnsi"/>
           <w:kern w:val="0"/>
@@ -9727,6 +9768,7 @@
       <w:pPr>
         <w:shd w:val="clear" w:color="auto" w:fill="FFFFFF"/>
         <w:spacing w:before="240" w:after="0" w:line="240" w:lineRule="auto"/>
+        <w:jc w:val="both"/>
         <w:rPr>
           <w:rFonts w:eastAsia="Times New Roman" w:cstheme="minorHAnsi"/>
           <w:b/>
@@ -9756,6 +9798,7 @@
       <w:pPr>
         <w:shd w:val="clear" w:color="auto" w:fill="FFFFFF"/>
         <w:spacing w:before="240" w:after="0" w:line="240" w:lineRule="auto"/>
+        <w:jc w:val="both"/>
         <w:rPr>
           <w:rFonts w:eastAsia="Times New Roman" w:cstheme="minorHAnsi"/>
           <w:kern w:val="0"/>
@@ -9781,6 +9824,7 @@
       <w:pPr>
         <w:shd w:val="clear" w:color="auto" w:fill="FFFFFF"/>
         <w:spacing w:before="240" w:after="0" w:line="240" w:lineRule="auto"/>
+        <w:jc w:val="both"/>
         <w:rPr>
           <w:rFonts w:eastAsia="Times New Roman" w:cstheme="minorHAnsi"/>
           <w:kern w:val="0"/>
@@ -9883,6 +9927,7 @@
       <w:pPr>
         <w:shd w:val="clear" w:color="auto" w:fill="FFFFFF"/>
         <w:spacing w:before="240" w:after="0" w:line="240" w:lineRule="auto"/>
+        <w:jc w:val="both"/>
         <w:rPr>
           <w:rFonts w:eastAsia="Times New Roman" w:cstheme="minorHAnsi"/>
           <w:kern w:val="0"/>
@@ -9909,6 +9954,7 @@
       <w:pPr>
         <w:shd w:val="clear" w:color="auto" w:fill="FFFFFF"/>
         <w:spacing w:before="240" w:after="0" w:line="240" w:lineRule="auto"/>
+        <w:jc w:val="both"/>
         <w:rPr>
           <w:rFonts w:eastAsia="Times New Roman" w:cstheme="minorHAnsi"/>
           <w:b/>
@@ -9938,6 +9984,7 @@
       <w:pPr>
         <w:shd w:val="clear" w:color="auto" w:fill="FFFFFF"/>
         <w:spacing w:before="240" w:after="0" w:line="240" w:lineRule="auto"/>
+        <w:jc w:val="both"/>
         <w:rPr>
           <w:rFonts w:eastAsia="Times New Roman" w:cstheme="minorHAnsi"/>
           <w:b/>
@@ -9967,6 +10014,7 @@
       <w:pPr>
         <w:shd w:val="clear" w:color="auto" w:fill="FFFFFF"/>
         <w:spacing w:before="240" w:after="0" w:line="240" w:lineRule="auto"/>
+        <w:jc w:val="both"/>
         <w:rPr>
           <w:rFonts w:eastAsia="Times New Roman" w:cstheme="minorHAnsi"/>
           <w:b/>
@@ -9996,6 +10044,7 @@
       <w:pPr>
         <w:shd w:val="clear" w:color="auto" w:fill="FFFFFF"/>
         <w:spacing w:before="240" w:after="0" w:line="240" w:lineRule="auto"/>
+        <w:jc w:val="both"/>
         <w:rPr>
           <w:rFonts w:eastAsia="Times New Roman" w:cstheme="minorHAnsi"/>
           <w:kern w:val="0"/>
@@ -10107,6 +10156,7 @@
       <w:pPr>
         <w:shd w:val="clear" w:color="auto" w:fill="FFFFFF"/>
         <w:spacing w:before="240" w:after="0" w:line="240" w:lineRule="auto"/>
+        <w:jc w:val="both"/>
         <w:rPr>
           <w:rFonts w:cstheme="minorHAnsi"/>
           <w:color w:val="1D1C1D"/>
@@ -10242,6 +10292,7 @@
       <w:pPr>
         <w:shd w:val="clear" w:color="auto" w:fill="FFFFFF"/>
         <w:spacing w:before="240" w:after="0" w:line="240" w:lineRule="auto"/>
+        <w:jc w:val="both"/>
         <w:rPr>
           <w:rFonts w:cstheme="minorHAnsi"/>
           <w:b/>
@@ -10271,6 +10322,7 @@
       <w:pPr>
         <w:shd w:val="clear" w:color="auto" w:fill="FFFFFF"/>
         <w:spacing w:before="240" w:after="0" w:line="240" w:lineRule="auto"/>
+        <w:jc w:val="both"/>
         <w:rPr>
           <w:rFonts w:cstheme="minorHAnsi"/>
           <w:color w:val="1D1C1D"/>
@@ -10296,6 +10348,7 @@
       <w:pPr>
         <w:shd w:val="clear" w:color="auto" w:fill="FFFFFF"/>
         <w:spacing w:before="240" w:after="0" w:line="240" w:lineRule="auto"/>
+        <w:jc w:val="both"/>
         <w:rPr>
           <w:rFonts w:cstheme="minorHAnsi"/>
           <w:color w:val="1D1C1D"/>
@@ -10386,26 +10439,14 @@
           <w:lang w:val="en-US" w:eastAsia="es-CO"/>
           <w14:ligatures w14:val="none"/>
         </w:rPr>
-        <w:t xml:space="preserve">SDK Generation                                                                                                                                  </w:t>
-      </w:r>
-      <w:r>
-        <w:rPr>
-          <w:rFonts w:eastAsia="Times New Roman" w:cstheme="minorHAnsi"/>
-          <w:color w:val="FFFFFF" w:themeColor="background1"/>
-          <w:kern w:val="0"/>
-          <w:sz w:val="24"/>
-          <w:szCs w:val="24"/>
-          <w:highlight w:val="darkBlue"/>
-          <w:lang w:val="en-US" w:eastAsia="es-CO"/>
-          <w14:ligatures w14:val="none"/>
-        </w:rPr>
-        <w:t>//</w:t>
+        <w:t>SDK Generation                                                                                                                                  //</w:t>
       </w:r>
     </w:p>
     <w:p>
       <w:pPr>
         <w:shd w:val="clear" w:color="auto" w:fill="FFFFFF"/>
         <w:spacing w:before="240" w:after="0" w:line="240" w:lineRule="auto"/>
+        <w:jc w:val="both"/>
         <w:rPr>
           <w:rFonts w:cstheme="minorHAnsi"/>
           <w:color w:val="1D1C1D"/>
@@ -10431,6 +10472,7 @@
       <w:pPr>
         <w:shd w:val="clear" w:color="auto" w:fill="FFFFFF"/>
         <w:spacing w:before="240" w:after="0" w:line="240" w:lineRule="auto"/>
+        <w:jc w:val="both"/>
         <w:rPr>
           <w:rFonts w:cstheme="minorHAnsi"/>
           <w:color w:val="1D1C1D"/>
@@ -10456,6 +10498,7 @@
       <w:pPr>
         <w:shd w:val="clear" w:color="auto" w:fill="FFFFFF"/>
         <w:spacing w:before="240" w:after="0" w:line="240" w:lineRule="auto"/>
+        <w:jc w:val="both"/>
         <w:rPr>
           <w:rFonts w:cstheme="minorHAnsi"/>
           <w:color w:val="1D1C1D"/>
@@ -10476,24 +10519,23 @@
         </w:rPr>
         <w:t xml:space="preserve">We will get a zip file containing our generated </w:t>
       </w:r>
-      <w:proofErr w:type="gramStart"/>
-      <w:r>
-        <w:rPr>
-          <w:rFonts w:cstheme="minorHAnsi"/>
-          <w:color w:val="1D1C1D"/>
-          <w:sz w:val="20"/>
-          <w:szCs w:val="20"/>
-          <w:shd w:val="clear" w:color="auto" w:fill="FFFFFF"/>
-          <w:lang w:val="en-US"/>
-        </w:rPr>
-        <w:t>SDK</w:t>
-      </w:r>
-      <w:proofErr w:type="gramEnd"/>
+      <w:r>
+        <w:rPr>
+          <w:rFonts w:cstheme="minorHAnsi"/>
+          <w:color w:val="1D1C1D"/>
+          <w:sz w:val="20"/>
+          <w:szCs w:val="20"/>
+          <w:shd w:val="clear" w:color="auto" w:fill="FFFFFF"/>
+          <w:lang w:val="en-US"/>
+        </w:rPr>
+        <w:t>SDK.</w:t>
+      </w:r>
     </w:p>
     <w:p>
       <w:pPr>
         <w:shd w:val="clear" w:color="auto" w:fill="FFFFFF"/>
         <w:spacing w:before="240" w:after="0" w:line="240" w:lineRule="auto"/>
+        <w:jc w:val="both"/>
         <w:rPr>
           <w:rFonts w:cstheme="minorHAnsi"/>
           <w:color w:val="1D1C1D"/>
@@ -10625,8 +10667,441 @@
           <w14:ligatures w14:val="none"/>
         </w:rPr>
         <w:lastRenderedPageBreak/>
-        <w:t>S</w:t>
-      </w:r>
+        <w:t>Swagger files and Exporting the API definition                                                                           //</w:t>
+      </w:r>
+    </w:p>
+    <w:p>
+      <w:pPr>
+        <w:shd w:val="clear" w:color="auto" w:fill="FFFFFF"/>
+        <w:spacing w:before="240" w:after="0" w:line="240" w:lineRule="auto"/>
+        <w:rPr>
+          <w:rFonts w:eastAsia="Times New Roman" w:cstheme="minorHAnsi"/>
+          <w:kern w:val="0"/>
+          <w:sz w:val="20"/>
+          <w:szCs w:val="20"/>
+          <w:lang w:val="en-US" w:eastAsia="es-CO"/>
+          <w14:ligatures w14:val="none"/>
+        </w:rPr>
+      </w:pPr>
+      <w:r>
+        <w:rPr>
+          <w:rFonts w:eastAsia="Times New Roman" w:cstheme="minorHAnsi"/>
+          <w:kern w:val="0"/>
+          <w:sz w:val="20"/>
+          <w:szCs w:val="20"/>
+          <w:lang w:val="en-US" w:eastAsia="es-CO"/>
+          <w14:ligatures w14:val="none"/>
+        </w:rPr>
+        <w:t>Swagger API definition 2.0:</w:t>
+      </w:r>
+      <w:r>
+        <w:rPr>
+          <w:sz w:val="20"/>
+          <w:szCs w:val="20"/>
+          <w:lang w:val="en-US"/>
+        </w:rPr>
+        <w:t xml:space="preserve"> </w:t>
+      </w:r>
+      <w:hyperlink r:id="rId24" w:history="1">
+        <w:r>
+          <w:rPr>
+            <w:rStyle w:val="Hipervnculo"/>
+            <w:rFonts w:eastAsia="Times New Roman" w:cstheme="minorHAnsi"/>
+            <w:kern w:val="0"/>
+            <w:sz w:val="20"/>
+            <w:szCs w:val="20"/>
+            <w:lang w:val="en-US" w:eastAsia="es-CO"/>
+            <w14:ligatures w14:val="none"/>
+          </w:rPr>
+          <w:t>https://swagger.io/specification/v2/#:~:text=Swagger%E2%84%A2%20is%20a%20project,generate%20clients%20in%20various%20languages</w:t>
+        </w:r>
+      </w:hyperlink>
+    </w:p>
+    <w:p>
+      <w:pPr>
+        <w:shd w:val="clear" w:color="auto" w:fill="FFFFFF"/>
+        <w:spacing w:before="240" w:after="0" w:line="240" w:lineRule="auto"/>
+        <w:jc w:val="both"/>
+        <w:rPr>
+          <w:rFonts w:eastAsia="Times New Roman" w:cstheme="minorHAnsi"/>
+          <w:kern w:val="0"/>
+          <w:sz w:val="20"/>
+          <w:szCs w:val="20"/>
+          <w:lang w:val="en-US" w:eastAsia="es-CO"/>
+          <w14:ligatures w14:val="none"/>
+        </w:rPr>
+      </w:pPr>
+      <w:r>
+        <w:rPr>
+          <w:rFonts w:eastAsia="Times New Roman" w:cstheme="minorHAnsi"/>
+          <w:kern w:val="0"/>
+          <w:sz w:val="20"/>
+          <w:szCs w:val="20"/>
+          <w:lang w:val="en-US" w:eastAsia="es-CO"/>
+          <w14:ligatures w14:val="none"/>
+        </w:rPr>
+        <w:t>Swagger API definition 3.1:</w:t>
+      </w:r>
+      <w:r>
+        <w:rPr>
+          <w:sz w:val="20"/>
+          <w:szCs w:val="20"/>
+          <w:lang w:val="en-US"/>
+        </w:rPr>
+        <w:t xml:space="preserve"> </w:t>
+      </w:r>
+      <w:hyperlink r:id="rId25" w:history="1">
+        <w:r>
+          <w:rPr>
+            <w:rStyle w:val="Hipervnculo"/>
+            <w:rFonts w:eastAsia="Times New Roman" w:cstheme="minorHAnsi"/>
+            <w:kern w:val="0"/>
+            <w:sz w:val="20"/>
+            <w:szCs w:val="20"/>
+            <w:lang w:val="en-US" w:eastAsia="es-CO"/>
+            <w14:ligatures w14:val="none"/>
+          </w:rPr>
+          <w:t>https://swagger.io/specification/</w:t>
+        </w:r>
+      </w:hyperlink>
+    </w:p>
+    <w:p>
+      <w:pPr>
+        <w:shd w:val="clear" w:color="auto" w:fill="FFFFFF"/>
+        <w:spacing w:before="240" w:after="0" w:line="240" w:lineRule="auto"/>
+        <w:jc w:val="both"/>
+        <w:rPr>
+          <w:rFonts w:eastAsia="Times New Roman" w:cstheme="minorHAnsi"/>
+          <w:kern w:val="0"/>
+          <w:sz w:val="20"/>
+          <w:szCs w:val="20"/>
+          <w:lang w:val="en-US" w:eastAsia="es-CO"/>
+          <w14:ligatures w14:val="none"/>
+        </w:rPr>
+      </w:pPr>
+      <w:r>
+        <w:rPr>
+          <w:rFonts w:eastAsia="Times New Roman" w:cstheme="minorHAnsi"/>
+          <w:kern w:val="0"/>
+          <w:sz w:val="20"/>
+          <w:szCs w:val="20"/>
+          <w:lang w:val="en-US" w:eastAsia="es-CO"/>
+          <w14:ligatures w14:val="none"/>
+        </w:rPr>
+        <w:t xml:space="preserve">This is a simple concept, a </w:t>
+      </w:r>
+      <w:r>
+        <w:rPr>
+          <w:rFonts w:eastAsia="Times New Roman" w:cstheme="minorHAnsi"/>
+          <w:kern w:val="0"/>
+          <w:sz w:val="20"/>
+          <w:szCs w:val="20"/>
+          <w:lang w:val="en-US" w:eastAsia="es-CO"/>
+          <w14:ligatures w14:val="none"/>
+        </w:rPr>
+        <w:t>JSON</w:t>
+      </w:r>
+      <w:r>
+        <w:rPr>
+          <w:rFonts w:eastAsia="Times New Roman" w:cstheme="minorHAnsi"/>
+          <w:kern w:val="0"/>
+          <w:sz w:val="20"/>
+          <w:szCs w:val="20"/>
+          <w:lang w:val="en-US" w:eastAsia="es-CO"/>
+          <w14:ligatures w14:val="none"/>
+        </w:rPr>
+        <w:t>/</w:t>
+      </w:r>
+      <w:r>
+        <w:rPr>
+          <w:rFonts w:eastAsia="Times New Roman" w:cstheme="minorHAnsi"/>
+          <w:kern w:val="0"/>
+          <w:sz w:val="20"/>
+          <w:szCs w:val="20"/>
+          <w:lang w:val="en-US" w:eastAsia="es-CO"/>
+          <w14:ligatures w14:val="none"/>
+        </w:rPr>
+        <w:t>YAML</w:t>
+      </w:r>
+      <w:r>
+        <w:rPr>
+          <w:rFonts w:eastAsia="Times New Roman" w:cstheme="minorHAnsi"/>
+          <w:kern w:val="0"/>
+          <w:sz w:val="20"/>
+          <w:szCs w:val="20"/>
+          <w:lang w:val="en-US" w:eastAsia="es-CO"/>
+          <w14:ligatures w14:val="none"/>
+        </w:rPr>
+        <w:t xml:space="preserve"> file which defines our API by specifying the methods,</w:t>
+      </w:r>
+      <w:r>
+        <w:rPr>
+          <w:rFonts w:eastAsia="Times New Roman" w:cstheme="minorHAnsi"/>
+          <w:kern w:val="0"/>
+          <w:sz w:val="20"/>
+          <w:szCs w:val="20"/>
+          <w:lang w:val="en-US" w:eastAsia="es-CO"/>
+          <w14:ligatures w14:val="none"/>
+        </w:rPr>
+        <w:t xml:space="preserve"> </w:t>
+      </w:r>
+      <w:r>
+        <w:rPr>
+          <w:rFonts w:eastAsia="Times New Roman" w:cstheme="minorHAnsi"/>
+          <w:kern w:val="0"/>
+          <w:sz w:val="20"/>
+          <w:szCs w:val="20"/>
+          <w:lang w:val="en-US" w:eastAsia="es-CO"/>
+          <w14:ligatures w14:val="none"/>
+        </w:rPr>
+        <w:t>paths</w:t>
+      </w:r>
+      <w:r>
+        <w:rPr>
+          <w:rFonts w:eastAsia="Times New Roman" w:cstheme="minorHAnsi"/>
+          <w:kern w:val="0"/>
+          <w:sz w:val="20"/>
+          <w:szCs w:val="20"/>
+          <w:lang w:val="en-US" w:eastAsia="es-CO"/>
+          <w14:ligatures w14:val="none"/>
+        </w:rPr>
+        <w:t>,</w:t>
+      </w:r>
+      <w:r>
+        <w:rPr>
+          <w:rFonts w:eastAsia="Times New Roman" w:cstheme="minorHAnsi"/>
+          <w:kern w:val="0"/>
+          <w:sz w:val="20"/>
+          <w:szCs w:val="20"/>
+          <w:lang w:val="en-US" w:eastAsia="es-CO"/>
+          <w14:ligatures w14:val="none"/>
+        </w:rPr>
+        <w:t xml:space="preserve"> </w:t>
+      </w:r>
+      <w:r>
+        <w:rPr>
+          <w:rFonts w:eastAsia="Times New Roman" w:cstheme="minorHAnsi"/>
+          <w:kern w:val="0"/>
+          <w:sz w:val="20"/>
+          <w:szCs w:val="20"/>
+          <w:lang w:val="en-US" w:eastAsia="es-CO"/>
+          <w14:ligatures w14:val="none"/>
+        </w:rPr>
+        <w:t>responses, content-type etc., this way we can create our entire API from a file.</w:t>
+      </w:r>
+      <w:r>
+        <w:rPr>
+          <w:rFonts w:eastAsia="Times New Roman" w:cstheme="minorHAnsi"/>
+          <w:kern w:val="0"/>
+          <w:sz w:val="20"/>
+          <w:szCs w:val="20"/>
+          <w:lang w:val="en-US" w:eastAsia="es-CO"/>
+          <w14:ligatures w14:val="none"/>
+        </w:rPr>
+        <w:t xml:space="preserve"> This will be really useful when creating a detailed API within SAM or CloudFormation.</w:t>
+      </w:r>
+    </w:p>
+    <w:p>
+      <w:pPr>
+        <w:shd w:val="clear" w:color="auto" w:fill="FFFFFF"/>
+        <w:spacing w:before="240" w:after="0" w:line="240" w:lineRule="auto"/>
+        <w:jc w:val="both"/>
+        <w:rPr>
+          <w:rFonts w:eastAsia="Times New Roman" w:cstheme="minorHAnsi"/>
+          <w:kern w:val="0"/>
+          <w:sz w:val="20"/>
+          <w:szCs w:val="20"/>
+          <w:lang w:val="en-US" w:eastAsia="es-CO"/>
+          <w14:ligatures w14:val="none"/>
+        </w:rPr>
+      </w:pPr>
+      <w:r>
+        <w:rPr>
+          <w:rFonts w:eastAsia="Times New Roman" w:cstheme="minorHAnsi"/>
+          <w:kern w:val="0"/>
+          <w:sz w:val="20"/>
+          <w:szCs w:val="20"/>
+          <w:lang w:val="en-US" w:eastAsia="es-CO"/>
+          <w14:ligatures w14:val="none"/>
+        </w:rPr>
+        <w:t>API Gateway offers a way to export your API in a swagger file, but I didn’t find that very useful since the result might be confusing however maybe you can use it to compare the syntax of a previously created API with one that you are writing within CloudFormation or SAM and use it as an initial boost towards your custom API definition file.</w:t>
+      </w:r>
+    </w:p>
+    <w:p>
+      <w:pPr>
+        <w:shd w:val="clear" w:color="auto" w:fill="FFFFFF"/>
+        <w:spacing w:before="240" w:after="0" w:line="240" w:lineRule="auto"/>
+        <w:jc w:val="both"/>
+        <w:rPr>
+          <w:rFonts w:eastAsia="Times New Roman" w:cstheme="minorHAnsi"/>
+          <w:b/>
+          <w:bCs/>
+          <w:kern w:val="0"/>
+          <w:sz w:val="20"/>
+          <w:szCs w:val="20"/>
+          <w:lang w:val="en-US" w:eastAsia="es-CO"/>
+          <w14:ligatures w14:val="none"/>
+        </w:rPr>
+      </w:pPr>
+      <w:r>
+        <w:rPr>
+          <w:rFonts w:eastAsia="Times New Roman" w:cstheme="minorHAnsi"/>
+          <w:b/>
+          <w:bCs/>
+          <w:kern w:val="0"/>
+          <w:sz w:val="20"/>
+          <w:szCs w:val="20"/>
+          <w:lang w:val="en-US" w:eastAsia="es-CO"/>
+          <w14:ligatures w14:val="none"/>
+        </w:rPr>
+        <w:t>Note that for SAM,</w:t>
+      </w:r>
+      <w:r>
+        <w:rPr>
+          <w:rFonts w:eastAsia="Times New Roman" w:cstheme="minorHAnsi"/>
+          <w:b/>
+          <w:bCs/>
+          <w:kern w:val="0"/>
+          <w:sz w:val="20"/>
+          <w:szCs w:val="20"/>
+          <w:lang w:val="en-US" w:eastAsia="es-CO"/>
+          <w14:ligatures w14:val="none"/>
+        </w:rPr>
+        <w:t xml:space="preserve"> </w:t>
+      </w:r>
+      <w:r>
+        <w:rPr>
+          <w:rFonts w:eastAsia="Times New Roman" w:cstheme="minorHAnsi"/>
+          <w:b/>
+          <w:bCs/>
+          <w:kern w:val="0"/>
+          <w:sz w:val="20"/>
+          <w:szCs w:val="20"/>
+          <w:lang w:val="en-US" w:eastAsia="es-CO"/>
+          <w14:ligatures w14:val="none"/>
+        </w:rPr>
+        <w:t>CFN and SWAGGER configuration files I would suggest using YAML since is far more readable</w:t>
+      </w:r>
+      <w:r>
+        <w:rPr>
+          <w:rFonts w:eastAsia="Times New Roman" w:cstheme="minorHAnsi"/>
+          <w:b/>
+          <w:bCs/>
+          <w:kern w:val="0"/>
+          <w:sz w:val="20"/>
+          <w:szCs w:val="20"/>
+          <w:lang w:val="en-US" w:eastAsia="es-CO"/>
+          <w14:ligatures w14:val="none"/>
+        </w:rPr>
+        <w:t xml:space="preserve"> for humans</w:t>
+      </w:r>
+      <w:r>
+        <w:rPr>
+          <w:rFonts w:eastAsia="Times New Roman" w:cstheme="minorHAnsi"/>
+          <w:b/>
+          <w:bCs/>
+          <w:kern w:val="0"/>
+          <w:sz w:val="20"/>
+          <w:szCs w:val="20"/>
+          <w:lang w:val="en-US" w:eastAsia="es-CO"/>
+          <w14:ligatures w14:val="none"/>
+        </w:rPr>
+        <w:t xml:space="preserve"> in this cases</w:t>
+      </w:r>
+      <w:r>
+        <w:rPr>
+          <w:rFonts w:eastAsia="Times New Roman" w:cstheme="minorHAnsi"/>
+          <w:b/>
+          <w:bCs/>
+          <w:kern w:val="0"/>
+          <w:sz w:val="20"/>
+          <w:szCs w:val="20"/>
+          <w:lang w:val="en-US" w:eastAsia="es-CO"/>
+          <w14:ligatures w14:val="none"/>
+        </w:rPr>
+        <w:t>, although remember that YAML is more likely to cause errors since keeping track of tabs could be a little complicated as the file grows in length</w:t>
+      </w:r>
+      <w:r>
+        <w:rPr>
+          <w:rFonts w:eastAsia="Times New Roman" w:cstheme="minorHAnsi"/>
+          <w:b/>
+          <w:bCs/>
+          <w:kern w:val="0"/>
+          <w:sz w:val="20"/>
+          <w:szCs w:val="20"/>
+          <w:lang w:val="en-US" w:eastAsia="es-CO"/>
+          <w14:ligatures w14:val="none"/>
+        </w:rPr>
+        <w:t>.</w:t>
+      </w:r>
+    </w:p>
+    <w:p>
+      <w:pPr>
+        <w:shd w:val="clear" w:color="auto" w:fill="FFFFFF"/>
+        <w:spacing w:before="240" w:after="0" w:line="240" w:lineRule="auto"/>
+        <w:jc w:val="both"/>
+        <w:rPr>
+          <w:rFonts w:eastAsia="Times New Roman" w:cstheme="minorHAnsi"/>
+          <w:kern w:val="0"/>
+          <w:sz w:val="20"/>
+          <w:szCs w:val="20"/>
+          <w:lang w:val="en-US" w:eastAsia="es-CO"/>
+          <w14:ligatures w14:val="none"/>
+        </w:rPr>
+      </w:pPr>
+      <w:r>
+        <w:rPr>
+          <w:rFonts w:eastAsia="Times New Roman" w:cstheme="minorHAnsi"/>
+          <w:kern w:val="0"/>
+          <w:sz w:val="20"/>
+          <w:szCs w:val="20"/>
+          <w:lang w:val="en-US" w:eastAsia="es-CO"/>
+          <w14:ligatures w14:val="none"/>
+        </w:rPr>
+        <w:t>Any feature that API gateway can provide can be represented within a swagger file.</w:t>
+      </w:r>
+    </w:p>
+    <w:p>
+      <w:pPr>
+        <w:shd w:val="clear" w:color="auto" w:fill="FFFFFF"/>
+        <w:spacing w:before="240" w:after="0" w:line="240" w:lineRule="auto"/>
+        <w:jc w:val="both"/>
+        <w:rPr>
+          <w:rFonts w:cstheme="minorHAnsi"/>
+          <w:color w:val="1D1C1D"/>
+          <w:sz w:val="20"/>
+          <w:szCs w:val="20"/>
+          <w:shd w:val="clear" w:color="auto" w:fill="FFFFFF"/>
+          <w:lang w:val="en-US"/>
+        </w:rPr>
+      </w:pPr>
+      <w:hyperlink r:id="rId26" w:history="1">
+        <w:r>
+          <w:rPr>
+            <w:rStyle w:val="Hipervnculo"/>
+            <w:rFonts w:cstheme="minorHAnsi"/>
+            <w:sz w:val="20"/>
+            <w:szCs w:val="20"/>
+            <w:shd w:val="clear" w:color="auto" w:fill="FFFFFF"/>
+            <w:lang w:val="en-US"/>
+          </w:rPr>
+          <w:t>https://docs.aws.amazon.com/apigateway/latest/developerguide/api-gateway-export-api.html</w:t>
+        </w:r>
+      </w:hyperlink>
+    </w:p>
+    <w:p>
+      <w:pPr>
+        <w:shd w:val="clear" w:color="auto" w:fill="FFFFFF"/>
+        <w:spacing w:before="240" w:after="0" w:line="240" w:lineRule="auto"/>
+        <w:rPr>
+          <w:rFonts w:cstheme="minorHAnsi"/>
+          <w:color w:val="1D1C1D"/>
+          <w:sz w:val="20"/>
+          <w:szCs w:val="20"/>
+          <w:shd w:val="clear" w:color="auto" w:fill="FFFFFF"/>
+          <w:lang w:val="en-US"/>
+        </w:rPr>
+      </w:pPr>
       <w:r>
         <w:rPr>
           <w:rFonts w:eastAsia="Times New Roman" w:cstheme="minorHAnsi"/>
@@ -10638,7 +11113,7 @@
           <w:lang w:val="en-US" w:eastAsia="es-CO"/>
           <w14:ligatures w14:val="none"/>
         </w:rPr>
-        <w:t xml:space="preserve">wagger files and Exporting the API definition    </w:t>
+        <w:t xml:space="preserve">Documenting the API                                                                                                                      </w:t>
       </w:r>
       <w:r>
         <w:rPr>
@@ -10651,35 +11126,1187 @@
           <w:lang w:val="en-US" w:eastAsia="es-CO"/>
           <w14:ligatures w14:val="none"/>
         </w:rPr>
-        <w:t xml:space="preserve">                                                                       //</w:t>
+        <w:t>//</w:t>
       </w:r>
     </w:p>
     <w:p>
       <w:pPr>
         <w:shd w:val="clear" w:color="auto" w:fill="FFFFFF"/>
         <w:spacing w:before="240" w:after="0" w:line="240" w:lineRule="auto"/>
-        <w:rPr>
-          <w:rFonts w:cstheme="minorHAnsi"/>
-          <w:color w:val="1D1C1D"/>
-          <w:sz w:val="20"/>
-          <w:szCs w:val="20"/>
-          <w:shd w:val="clear" w:color="auto" w:fill="FFFFFF"/>
-          <w:lang w:val="en-US"/>
-        </w:rPr>
-      </w:pPr>
+        <w:jc w:val="both"/>
+        <w:rPr>
+          <w:rFonts w:cstheme="minorHAnsi"/>
+          <w:color w:val="1D1C1D"/>
+          <w:sz w:val="20"/>
+          <w:szCs w:val="20"/>
+          <w:shd w:val="clear" w:color="auto" w:fill="FFFFFF"/>
+          <w:lang w:val="en-US"/>
+        </w:rPr>
+      </w:pPr>
+      <w:r>
+        <w:rPr>
+          <w:rFonts w:cstheme="minorHAnsi"/>
+          <w:color w:val="1D1C1D"/>
+          <w:sz w:val="20"/>
+          <w:szCs w:val="20"/>
+          <w:shd w:val="clear" w:color="auto" w:fill="FFFFFF"/>
+          <w:lang w:val="en-US"/>
+        </w:rPr>
+        <w:t>In the post deploy options of an deployed API stage AWS offers a feature called documentation, you can write the documentation directly or import it from a swagger file.</w:t>
+      </w:r>
     </w:p>
     <w:p>
       <w:pPr>
         <w:shd w:val="clear" w:color="auto" w:fill="FFFFFF"/>
         <w:spacing w:before="240" w:after="0" w:line="240" w:lineRule="auto"/>
+        <w:jc w:val="both"/>
+        <w:rPr>
+          <w:rFonts w:cstheme="minorHAnsi"/>
+          <w:color w:val="1D1C1D"/>
+          <w:sz w:val="20"/>
+          <w:szCs w:val="20"/>
+          <w:shd w:val="clear" w:color="auto" w:fill="FFFFFF"/>
+          <w:lang w:val="en-US"/>
+        </w:rPr>
+      </w:pPr>
+      <w:r>
+        <w:rPr>
+          <w:rFonts w:cstheme="minorHAnsi"/>
+          <w:color w:val="1D1C1D"/>
+          <w:sz w:val="20"/>
+          <w:szCs w:val="20"/>
+          <w:shd w:val="clear" w:color="auto" w:fill="FFFFFF"/>
+          <w:lang w:val="en-US"/>
+        </w:rPr>
+        <w:t>Its workflow is very well structured since it lets you decide what you want to document (Authorizer, API</w:t>
+      </w:r>
+      <w:r>
+        <w:rPr>
+          <w:rFonts w:cstheme="minorHAnsi"/>
+          <w:color w:val="1D1C1D"/>
+          <w:sz w:val="20"/>
+          <w:szCs w:val="20"/>
+          <w:shd w:val="clear" w:color="auto" w:fill="FFFFFF"/>
+          <w:lang w:val="en-US"/>
+        </w:rPr>
+        <w:t>, Method</w:t>
+      </w:r>
+      <w:r>
+        <w:rPr>
+          <w:rFonts w:cstheme="minorHAnsi"/>
+          <w:color w:val="1D1C1D"/>
+          <w:sz w:val="20"/>
+          <w:szCs w:val="20"/>
+          <w:shd w:val="clear" w:color="auto" w:fill="FFFFFF"/>
+          <w:lang w:val="en-US"/>
+        </w:rPr>
+        <w:t xml:space="preserve">, </w:t>
+      </w:r>
+      <w:r>
+        <w:rPr>
+          <w:rFonts w:cstheme="minorHAnsi"/>
+          <w:color w:val="1D1C1D"/>
+          <w:sz w:val="20"/>
+          <w:szCs w:val="20"/>
+          <w:shd w:val="clear" w:color="auto" w:fill="FFFFFF"/>
+          <w:lang w:val="en-US"/>
+        </w:rPr>
+        <w:t>etc.</w:t>
+      </w:r>
+      <w:r>
+        <w:rPr>
+          <w:rFonts w:cstheme="minorHAnsi"/>
+          <w:color w:val="1D1C1D"/>
+          <w:sz w:val="20"/>
+          <w:szCs w:val="20"/>
+          <w:shd w:val="clear" w:color="auto" w:fill="FFFFFF"/>
+          <w:lang w:val="en-US"/>
+        </w:rPr>
+        <w:t>)</w:t>
+      </w:r>
+      <w:r>
+        <w:rPr>
+          <w:rFonts w:cstheme="minorHAnsi"/>
+          <w:color w:val="1D1C1D"/>
+          <w:sz w:val="20"/>
+          <w:szCs w:val="20"/>
+          <w:shd w:val="clear" w:color="auto" w:fill="FFFFFF"/>
+          <w:lang w:val="en-US"/>
+        </w:rPr>
+        <w:t xml:space="preserve"> and granularly specify which specific resource you want to document, for example:</w:t>
+      </w:r>
+    </w:p>
+    <w:p>
+      <w:pPr>
+        <w:shd w:val="clear" w:color="auto" w:fill="FFFFFF"/>
+        <w:spacing w:before="240" w:after="0" w:line="240" w:lineRule="auto"/>
+        <w:jc w:val="both"/>
+        <w:rPr>
+          <w:rFonts w:cstheme="minorHAnsi"/>
+          <w:b/>
+          <w:bCs/>
+          <w:color w:val="1D1C1D"/>
+          <w:sz w:val="20"/>
+          <w:szCs w:val="20"/>
+          <w:shd w:val="clear" w:color="auto" w:fill="FFFFFF"/>
+          <w:lang w:val="en-US"/>
+        </w:rPr>
+      </w:pPr>
+      <w:r>
+        <w:rPr>
+          <w:rFonts w:cstheme="minorHAnsi"/>
+          <w:b/>
+          <w:bCs/>
+          <w:color w:val="1D1C1D"/>
+          <w:sz w:val="20"/>
+          <w:szCs w:val="20"/>
+          <w:shd w:val="clear" w:color="auto" w:fill="FFFFFF"/>
+          <w:lang w:val="en-US"/>
+        </w:rPr>
+        <w:t>Type: Method Path: helloWorld/{name} Method: GET</w:t>
+      </w:r>
+    </w:p>
+    <w:p>
+      <w:pPr>
+        <w:shd w:val="clear" w:color="auto" w:fill="FFFFFF"/>
+        <w:spacing w:before="240" w:after="0" w:line="240" w:lineRule="auto"/>
+        <w:jc w:val="both"/>
+        <w:rPr>
+          <w:rFonts w:cstheme="minorHAnsi"/>
+          <w:b/>
+          <w:bCs/>
+          <w:color w:val="1D1C1D"/>
+          <w:sz w:val="20"/>
+          <w:szCs w:val="20"/>
+          <w:shd w:val="clear" w:color="auto" w:fill="FFFFFF"/>
+          <w:lang w:val="en-US"/>
+        </w:rPr>
+      </w:pPr>
+      <w:r>
+        <w:rPr>
+          <w:rFonts w:cstheme="minorHAnsi"/>
+          <w:b/>
+          <w:bCs/>
+          <w:color w:val="1D1C1D"/>
+          <w:sz w:val="20"/>
+          <w:szCs w:val="20"/>
+          <w:shd w:val="clear" w:color="auto" w:fill="FFFFFF"/>
+          <w:lang w:val="en-US"/>
+        </w:rPr>
+        <w:t>{“description”:” …”}</w:t>
+      </w:r>
+    </w:p>
+    <w:p>
+      <w:pPr>
+        <w:shd w:val="clear" w:color="auto" w:fill="FFFFFF"/>
+        <w:spacing w:before="240" w:after="0" w:line="240" w:lineRule="auto"/>
+        <w:jc w:val="both"/>
+        <w:rPr>
+          <w:rFonts w:cstheme="minorHAnsi"/>
+          <w:color w:val="1D1C1D"/>
+          <w:sz w:val="20"/>
+          <w:szCs w:val="20"/>
+          <w:shd w:val="clear" w:color="auto" w:fill="FFFFFF"/>
+          <w:lang w:val="en-US"/>
+        </w:rPr>
+      </w:pPr>
+      <w:r>
+        <w:rPr>
+          <w:rFonts w:cstheme="minorHAnsi"/>
+          <w:color w:val="1D1C1D"/>
+          <w:sz w:val="20"/>
+          <w:szCs w:val="20"/>
+          <w:shd w:val="clear" w:color="auto" w:fill="FFFFFF"/>
+          <w:lang w:val="en-US"/>
+        </w:rPr>
+        <w:t>And that’s not all since you can publish the documentation to a particular stage meaning that you can have different documentations for each stage and since every piece of documentation it attached and well structured you can easily filter which parts of the documentation are of your interest.</w:t>
+      </w:r>
+    </w:p>
+    <w:p>
+      <w:pPr>
+        <w:shd w:val="clear" w:color="auto" w:fill="FFFFFF"/>
+        <w:spacing w:after="0" w:line="240" w:lineRule="auto"/>
+        <w:jc w:val="both"/>
+        <w:rPr>
+          <w:rFonts w:cstheme="minorHAnsi"/>
+          <w:b/>
+          <w:bCs/>
+          <w:color w:val="1D1C1D"/>
+          <w:sz w:val="20"/>
+          <w:szCs w:val="20"/>
+          <w:shd w:val="clear" w:color="auto" w:fill="FFFFFF"/>
+          <w:lang w:val="en-US"/>
+        </w:rPr>
+      </w:pPr>
+      <w:r>
+        <w:rPr>
+          <w:rFonts w:cstheme="minorHAnsi"/>
+          <w:b/>
+          <w:bCs/>
+          <w:color w:val="1D1C1D"/>
+          <w:sz w:val="20"/>
+          <w:szCs w:val="20"/>
+          <w:shd w:val="clear" w:color="auto" w:fill="FFFFFF"/>
+          <w:lang w:val="en-US"/>
+        </w:rPr>
+        <w:t>Note: The documentation will be available within the export swagger file option.</w:t>
+      </w:r>
+    </w:p>
+    <w:p>
+      <w:pPr>
+        <w:shd w:val="clear" w:color="auto" w:fill="FFFFFF"/>
+        <w:spacing w:after="0" w:line="240" w:lineRule="auto"/>
+        <w:jc w:val="both"/>
+        <w:rPr>
+          <w:rFonts w:cstheme="minorHAnsi"/>
+          <w:b/>
+          <w:bCs/>
+          <w:color w:val="1D1C1D"/>
+          <w:sz w:val="20"/>
+          <w:szCs w:val="20"/>
+          <w:shd w:val="clear" w:color="auto" w:fill="FFFFFF"/>
+          <w:lang w:val="en-US"/>
+        </w:rPr>
+      </w:pPr>
+      <w:r>
+        <w:rPr>
+          <w:rFonts w:cstheme="minorHAnsi"/>
+          <w:b/>
+          <w:bCs/>
+          <w:color w:val="1D1C1D"/>
+          <w:sz w:val="20"/>
+          <w:szCs w:val="20"/>
+          <w:shd w:val="clear" w:color="auto" w:fill="FFFFFF"/>
+          <w:lang w:val="en-US"/>
+        </w:rPr>
+        <w:t>You can find a useful tool to get visual and syntax help while writing or debugging the swagger definition file here in YAML format (even if you import a JSON file it will get converted to YAML):</w:t>
+      </w:r>
+      <w:r>
+        <w:rPr>
+          <w:rFonts w:cstheme="minorHAnsi"/>
+          <w:b/>
+          <w:bCs/>
+          <w:color w:val="1D1C1D"/>
+          <w:sz w:val="20"/>
+          <w:szCs w:val="20"/>
+          <w:shd w:val="clear" w:color="auto" w:fill="FFFFFF"/>
+          <w:lang w:val="en-US"/>
+        </w:rPr>
+        <w:t xml:space="preserve"> </w:t>
+      </w:r>
+      <w:hyperlink r:id="rId27" w:history="1">
+        <w:r>
+          <w:rPr>
+            <w:rStyle w:val="Hipervnculo"/>
+            <w:rFonts w:cstheme="minorHAnsi"/>
+            <w:b/>
+            <w:bCs/>
+            <w:sz w:val="20"/>
+            <w:szCs w:val="20"/>
+            <w:shd w:val="clear" w:color="auto" w:fill="FFFFFF"/>
+            <w:lang w:val="en-US"/>
+          </w:rPr>
+          <w:t>https://swagger.io/</w:t>
+        </w:r>
+      </w:hyperlink>
+    </w:p>
+    <w:p>
+      <w:pPr>
+        <w:shd w:val="clear" w:color="auto" w:fill="FFFFFF"/>
+        <w:spacing w:after="0" w:line="240" w:lineRule="auto"/>
+        <w:rPr>
+          <w:rFonts w:cstheme="minorHAnsi"/>
+          <w:b/>
+          <w:bCs/>
+          <w:color w:val="1D1C1D"/>
+          <w:sz w:val="20"/>
+          <w:szCs w:val="20"/>
+          <w:shd w:val="clear" w:color="auto" w:fill="FFFFFF"/>
+          <w:lang w:val="en-US"/>
+        </w:rPr>
+      </w:pPr>
+    </w:p>
+    <w:p>
+      <w:pPr>
+        <w:shd w:val="clear" w:color="auto" w:fill="FFFFFF"/>
+        <w:spacing w:before="240" w:after="0" w:line="240" w:lineRule="auto"/>
+        <w:rPr>
+          <w:rFonts w:cstheme="minorHAnsi"/>
+          <w:color w:val="1D1C1D"/>
+          <w:sz w:val="20"/>
+          <w:szCs w:val="20"/>
+          <w:shd w:val="clear" w:color="auto" w:fill="FFFFFF"/>
+          <w:lang w:val="en-US"/>
+        </w:rPr>
+      </w:pPr>
+      <w:r>
         <w:rPr>
           <w:rFonts w:eastAsia="Times New Roman" w:cstheme="minorHAnsi"/>
           <w:color w:val="FFFFFF" w:themeColor="background1"/>
           <w:kern w:val="0"/>
           <w:sz w:val="24"/>
           <w:szCs w:val="24"/>
-          <w:lang w:val="en-US" w:eastAsia="es-CO"/>
-          <w14:ligatures w14:val="none"/>
+          <w:highlight w:val="darkBlue"/>
+          <w:lang w:val="en-US" w:eastAsia="es-CO"/>
+          <w14:ligatures w14:val="none"/>
+        </w:rPr>
+        <w:t xml:space="preserve">API keys and Usage Plans  </w:t>
+      </w:r>
+      <w:r>
+        <w:rPr>
+          <w:rFonts w:eastAsia="Times New Roman" w:cstheme="minorHAnsi"/>
+          <w:color w:val="FFFFFF" w:themeColor="background1"/>
+          <w:kern w:val="0"/>
+          <w:sz w:val="24"/>
+          <w:szCs w:val="24"/>
+          <w:highlight w:val="darkBlue"/>
+          <w:lang w:val="en-US" w:eastAsia="es-CO"/>
+          <w14:ligatures w14:val="none"/>
+        </w:rPr>
+        <w:t xml:space="preserve">                                                                                                                //</w:t>
+      </w:r>
+    </w:p>
+    <w:p>
+      <w:pPr>
+        <w:shd w:val="clear" w:color="auto" w:fill="FFFFFF"/>
+        <w:spacing w:before="240" w:after="0" w:line="240" w:lineRule="auto"/>
+        <w:jc w:val="both"/>
+        <w:rPr>
+          <w:rFonts w:cstheme="minorHAnsi"/>
+          <w:color w:val="1D1C1D"/>
+          <w:sz w:val="20"/>
+          <w:szCs w:val="20"/>
+          <w:shd w:val="clear" w:color="auto" w:fill="FFFFFF"/>
+          <w:lang w:val="en-US"/>
+        </w:rPr>
+      </w:pPr>
+      <w:r>
+        <w:rPr>
+          <w:rFonts w:cstheme="minorHAnsi"/>
+          <w:color w:val="1D1C1D"/>
+          <w:sz w:val="20"/>
+          <w:szCs w:val="20"/>
+          <w:shd w:val="clear" w:color="auto" w:fill="FFFFFF"/>
+          <w:lang w:val="en-US"/>
+        </w:rPr>
+        <w:t>Using both of them we have one of the security features API gateway offers to control who can access our API and not only that but also control the amount (rate limits) of consumption someone can have on our API.</w:t>
+      </w:r>
+    </w:p>
+    <w:p>
+      <w:pPr>
+        <w:shd w:val="clear" w:color="auto" w:fill="FFFFFF"/>
+        <w:spacing w:before="240" w:after="0" w:line="240" w:lineRule="auto"/>
+        <w:jc w:val="both"/>
+        <w:rPr>
+          <w:rFonts w:cstheme="minorHAnsi"/>
+          <w:color w:val="1D1C1D"/>
+          <w:sz w:val="20"/>
+          <w:szCs w:val="20"/>
+          <w:shd w:val="clear" w:color="auto" w:fill="FFFFFF"/>
+          <w:lang w:val="en-US"/>
+        </w:rPr>
+      </w:pPr>
+      <w:r>
+        <w:rPr>
+          <w:rFonts w:cstheme="minorHAnsi"/>
+          <w:color w:val="1D1C1D"/>
+          <w:sz w:val="20"/>
+          <w:szCs w:val="20"/>
+          <w:shd w:val="clear" w:color="auto" w:fill="FFFFFF"/>
+          <w:lang w:val="en-US"/>
+        </w:rPr>
+        <w:lastRenderedPageBreak/>
+        <w:t>We can configure each method within the Method Request to require an API key so it can be accessed, creating an API key is easy, we just provide a name and select if the key will be auto generated by AWS or if we will set a custom key, we can also add a description to it.</w:t>
+      </w:r>
+    </w:p>
+    <w:p>
+      <w:pPr>
+        <w:shd w:val="clear" w:color="auto" w:fill="FFFFFF"/>
+        <w:spacing w:before="240" w:after="0" w:line="240" w:lineRule="auto"/>
+        <w:jc w:val="both"/>
+        <w:rPr>
+          <w:rFonts w:cstheme="minorHAnsi"/>
+          <w:color w:val="1D1C1D"/>
+          <w:sz w:val="20"/>
+          <w:szCs w:val="20"/>
+          <w:shd w:val="clear" w:color="auto" w:fill="FFFFFF"/>
+          <w:lang w:val="en-US"/>
+        </w:rPr>
+      </w:pPr>
+      <w:r>
+        <w:rPr>
+          <w:rFonts w:cstheme="minorHAnsi"/>
+          <w:color w:val="1D1C1D"/>
+          <w:sz w:val="20"/>
+          <w:szCs w:val="20"/>
+          <w:shd w:val="clear" w:color="auto" w:fill="FFFFFF"/>
+          <w:lang w:val="en-US"/>
+        </w:rPr>
+        <w:t>API keys can be created, modified, deleted, enable and disable but keep in mind that an API key alone by itself doesn’t do anything, it needs to be attached to a Usage plan, plans can also have a name and a description but it also offers two more interesting features, throttling (Rate limit and burst limit) and a Quota which defines the maximum request for a period of time, so lets say 500 request for client X over a month.</w:t>
+      </w:r>
+    </w:p>
+    <w:p>
+      <w:pPr>
+        <w:shd w:val="clear" w:color="auto" w:fill="FFFFFF"/>
+        <w:spacing w:before="240" w:after="0" w:line="240" w:lineRule="auto"/>
+        <w:jc w:val="both"/>
+        <w:rPr>
+          <w:rFonts w:cstheme="minorHAnsi"/>
+          <w:color w:val="1D1C1D"/>
+          <w:sz w:val="20"/>
+          <w:szCs w:val="20"/>
+          <w:shd w:val="clear" w:color="auto" w:fill="FFFFFF"/>
+          <w:lang w:val="en-US"/>
+        </w:rPr>
+      </w:pPr>
+      <w:r>
+        <w:rPr>
+          <w:rFonts w:cstheme="minorHAnsi"/>
+          <w:color w:val="1D1C1D"/>
+          <w:sz w:val="20"/>
+          <w:szCs w:val="20"/>
+          <w:shd w:val="clear" w:color="auto" w:fill="FFFFFF"/>
+          <w:lang w:val="en-US"/>
+        </w:rPr>
+        <w:t xml:space="preserve">Now Usage plans also don’t do anything by themselves, it needs to be associated with an API (API keys and usage plans can be seen across all the APIs that are in the same region however if you don’t explicitly assign the usage plan to those APIs then they will grant access only to the specified API stages) and a stage. </w:t>
+      </w:r>
+      <w:r>
+        <w:rPr>
+          <w:rFonts w:cstheme="minorHAnsi"/>
+          <w:color w:val="1D1C1D"/>
+          <w:sz w:val="20"/>
+          <w:szCs w:val="20"/>
+          <w:shd w:val="clear" w:color="auto" w:fill="FFFFFF"/>
+          <w:lang w:val="en-US"/>
+        </w:rPr>
+        <w:t>One more</w:t>
+      </w:r>
+      <w:r>
+        <w:rPr>
+          <w:rFonts w:cstheme="minorHAnsi"/>
+          <w:color w:val="1D1C1D"/>
+          <w:sz w:val="20"/>
+          <w:szCs w:val="20"/>
+          <w:shd w:val="clear" w:color="auto" w:fill="FFFFFF"/>
+          <w:lang w:val="en-US"/>
+        </w:rPr>
+        <w:t xml:space="preserve"> interesting thing to know here is that the usage plan throttling doesn’t necessarily needs to be attached to the whole </w:t>
+      </w:r>
+      <w:r>
+        <w:rPr>
+          <w:rFonts w:cstheme="minorHAnsi"/>
+          <w:color w:val="1D1C1D"/>
+          <w:sz w:val="20"/>
+          <w:szCs w:val="20"/>
+          <w:shd w:val="clear" w:color="auto" w:fill="FFFFFF"/>
+          <w:lang w:val="en-US"/>
+        </w:rPr>
+        <w:t>API,</w:t>
+      </w:r>
+      <w:r>
+        <w:rPr>
+          <w:rFonts w:cstheme="minorHAnsi"/>
+          <w:color w:val="1D1C1D"/>
+          <w:sz w:val="20"/>
+          <w:szCs w:val="20"/>
+          <w:shd w:val="clear" w:color="auto" w:fill="FFFFFF"/>
+          <w:lang w:val="en-US"/>
+        </w:rPr>
+        <w:t xml:space="preserve"> but it can also be </w:t>
+      </w:r>
+      <w:r>
+        <w:rPr>
+          <w:rFonts w:cstheme="minorHAnsi"/>
+          <w:color w:val="1D1C1D"/>
+          <w:sz w:val="20"/>
+          <w:szCs w:val="20"/>
+          <w:shd w:val="clear" w:color="auto" w:fill="FFFFFF"/>
+          <w:lang w:val="en-US"/>
+        </w:rPr>
+        <w:t>configured</w:t>
+      </w:r>
+      <w:r>
+        <w:rPr>
+          <w:rFonts w:cstheme="minorHAnsi"/>
+          <w:color w:val="1D1C1D"/>
+          <w:sz w:val="20"/>
+          <w:szCs w:val="20"/>
+          <w:shd w:val="clear" w:color="auto" w:fill="FFFFFF"/>
+          <w:lang w:val="en-US"/>
+        </w:rPr>
+        <w:t xml:space="preserve"> by individual method, so if you want a specific usage plan for example to be excluded from certain</w:t>
+      </w:r>
+      <w:r>
+        <w:rPr>
+          <w:rFonts w:cstheme="minorHAnsi"/>
+          <w:color w:val="1D1C1D"/>
+          <w:sz w:val="20"/>
+          <w:szCs w:val="20"/>
+          <w:shd w:val="clear" w:color="auto" w:fill="FFFFFF"/>
+          <w:lang w:val="en-US"/>
+        </w:rPr>
+        <w:t xml:space="preserve"> </w:t>
+      </w:r>
+      <w:r>
+        <w:rPr>
+          <w:rFonts w:cstheme="minorHAnsi"/>
+          <w:color w:val="1D1C1D"/>
+          <w:sz w:val="20"/>
+          <w:szCs w:val="20"/>
+          <w:shd w:val="clear" w:color="auto" w:fill="FFFFFF"/>
+          <w:lang w:val="en-US"/>
+        </w:rPr>
+        <w:t>endpoint you could just configure a throttling of 0 for that specific resource/method</w:t>
+      </w:r>
+      <w:r>
+        <w:rPr>
+          <w:rFonts w:cstheme="minorHAnsi"/>
+          <w:color w:val="1D1C1D"/>
+          <w:sz w:val="20"/>
+          <w:szCs w:val="20"/>
+          <w:shd w:val="clear" w:color="auto" w:fill="FFFFFF"/>
+          <w:lang w:val="en-US"/>
+        </w:rPr>
+        <w:t>.</w:t>
+      </w:r>
+    </w:p>
+    <w:p>
+      <w:pPr>
+        <w:shd w:val="clear" w:color="auto" w:fill="FFFFFF"/>
+        <w:spacing w:before="240" w:after="0" w:line="240" w:lineRule="auto"/>
+        <w:jc w:val="both"/>
+        <w:rPr>
+          <w:rFonts w:cstheme="minorHAnsi"/>
+          <w:color w:val="1D1C1D"/>
+          <w:sz w:val="20"/>
+          <w:szCs w:val="20"/>
+          <w:shd w:val="clear" w:color="auto" w:fill="FFFFFF"/>
+          <w:lang w:val="en-US"/>
+        </w:rPr>
+      </w:pPr>
+      <w:r>
+        <w:rPr>
+          <w:rFonts w:cstheme="minorHAnsi"/>
+          <w:color w:val="1D1C1D"/>
+          <w:sz w:val="20"/>
+          <w:szCs w:val="20"/>
+          <w:shd w:val="clear" w:color="auto" w:fill="FFFFFF"/>
+          <w:lang w:val="en-US"/>
+        </w:rPr>
+        <w:t xml:space="preserve">The API keys keeps a history of the </w:t>
+      </w:r>
+      <w:r>
+        <w:rPr>
+          <w:rFonts w:cstheme="minorHAnsi"/>
+          <w:color w:val="1D1C1D"/>
+          <w:sz w:val="20"/>
+          <w:szCs w:val="20"/>
+          <w:shd w:val="clear" w:color="auto" w:fill="FFFFFF"/>
+          <w:lang w:val="en-US"/>
+        </w:rPr>
+        <w:t>number</w:t>
+      </w:r>
+      <w:r>
+        <w:rPr>
+          <w:rFonts w:cstheme="minorHAnsi"/>
+          <w:color w:val="1D1C1D"/>
+          <w:sz w:val="20"/>
+          <w:szCs w:val="20"/>
+          <w:shd w:val="clear" w:color="auto" w:fill="FFFFFF"/>
+          <w:lang w:val="en-US"/>
+        </w:rPr>
+        <w:t xml:space="preserve"> of requests made (and the remaining request) for that usage plan and they’re limits can also be expanded if needed at any moment, so </w:t>
+      </w:r>
+      <w:r>
+        <w:rPr>
+          <w:rFonts w:cstheme="minorHAnsi"/>
+          <w:color w:val="1D1C1D"/>
+          <w:sz w:val="20"/>
+          <w:szCs w:val="20"/>
+          <w:shd w:val="clear" w:color="auto" w:fill="FFFFFF"/>
+          <w:lang w:val="en-US"/>
+        </w:rPr>
+        <w:t>let’s</w:t>
+      </w:r>
+      <w:r>
+        <w:rPr>
+          <w:rFonts w:cstheme="minorHAnsi"/>
+          <w:color w:val="1D1C1D"/>
+          <w:sz w:val="20"/>
+          <w:szCs w:val="20"/>
+          <w:shd w:val="clear" w:color="auto" w:fill="FFFFFF"/>
+          <w:lang w:val="en-US"/>
+        </w:rPr>
+        <w:t xml:space="preserve"> say someone made 100 </w:t>
+      </w:r>
+      <w:r>
+        <w:rPr>
+          <w:rFonts w:cstheme="minorHAnsi"/>
+          <w:color w:val="1D1C1D"/>
+          <w:sz w:val="20"/>
+          <w:szCs w:val="20"/>
+          <w:shd w:val="clear" w:color="auto" w:fill="FFFFFF"/>
+          <w:lang w:val="en-US"/>
+        </w:rPr>
+        <w:t>requests</w:t>
+      </w:r>
+      <w:r>
+        <w:rPr>
+          <w:rFonts w:cstheme="minorHAnsi"/>
+          <w:color w:val="1D1C1D"/>
+          <w:sz w:val="20"/>
+          <w:szCs w:val="20"/>
+          <w:shd w:val="clear" w:color="auto" w:fill="FFFFFF"/>
+          <w:lang w:val="en-US"/>
+        </w:rPr>
+        <w:t xml:space="preserve"> but it’s needing 20 more, support team can configure a manual extension of 20 extra request.</w:t>
+      </w:r>
+    </w:p>
+    <w:p>
+      <w:pPr>
+        <w:shd w:val="clear" w:color="auto" w:fill="FFFFFF"/>
+        <w:spacing w:before="240" w:after="0" w:line="240" w:lineRule="auto"/>
+        <w:jc w:val="both"/>
+        <w:rPr>
+          <w:rFonts w:cstheme="minorHAnsi"/>
+          <w:color w:val="1D1C1D"/>
+          <w:sz w:val="20"/>
+          <w:szCs w:val="20"/>
+          <w:shd w:val="clear" w:color="auto" w:fill="FFFFFF"/>
+          <w:lang w:val="en-US"/>
+        </w:rPr>
+      </w:pPr>
+      <w:r>
+        <w:rPr>
+          <w:rFonts w:cstheme="minorHAnsi"/>
+          <w:noProof/>
+          <w:color w:val="1D1C1D"/>
+          <w:sz w:val="20"/>
+          <w:szCs w:val="20"/>
+          <w:shd w:val="clear" w:color="auto" w:fill="FFFFFF"/>
+          <w:lang w:val="en-US"/>
+        </w:rPr>
+        <w:drawing>
+          <wp:inline distT="0" distB="0" distL="0" distR="0" wp14:anchorId="6D6E697C" wp14:editId="69D0735D">
+            <wp:extent cx="5607050" cy="1043940"/>
+            <wp:effectExtent l="0" t="0" r="0" b="3810"/>
+            <wp:docPr id="10" name="Imagen 10"/>
+            <wp:cNvGraphicFramePr>
+              <a:graphicFrameLocks xmlns:a="http://schemas.openxmlformats.org/drawingml/2006/main" noChangeAspect="1"/>
+            </wp:cNvGraphicFramePr>
+            <a:graphic xmlns:a="http://schemas.openxmlformats.org/drawingml/2006/main">
+              <a:graphicData uri="http://schemas.openxmlformats.org/drawingml/2006/picture">
+                <pic:pic xmlns:pic="http://schemas.openxmlformats.org/drawingml/2006/picture">
+                  <pic:nvPicPr>
+                    <pic:cNvPr id="0" name="Picture 2"/>
+                    <pic:cNvPicPr>
+                      <a:picLocks noChangeAspect="1" noChangeArrowheads="1"/>
+                    </pic:cNvPicPr>
+                  </pic:nvPicPr>
+                  <pic:blipFill>
+                    <a:blip r:embed="rId28" cstate="print">
+                      <a:extLst>
+                        <a:ext uri="{28A0092B-C50C-407E-A947-70E740481C1C}">
+                          <a14:useLocalDpi xmlns:a14="http://schemas.microsoft.com/office/drawing/2010/main" val="0"/>
+                        </a:ext>
+                      </a:extLst>
+                    </a:blip>
+                    <a:srcRect/>
+                    <a:stretch>
+                      <a:fillRect/>
+                    </a:stretch>
+                  </pic:blipFill>
+                  <pic:spPr bwMode="auto">
+                    <a:xfrm>
+                      <a:off x="0" y="0"/>
+                      <a:ext cx="5607050" cy="1043940"/>
+                    </a:xfrm>
+                    <a:prstGeom prst="rect">
+                      <a:avLst/>
+                    </a:prstGeom>
+                    <a:noFill/>
+                    <a:ln>
+                      <a:noFill/>
+                    </a:ln>
+                  </pic:spPr>
+                </pic:pic>
+              </a:graphicData>
+            </a:graphic>
+          </wp:inline>
+        </w:drawing>
+      </w:r>
+    </w:p>
+    <w:p>
+      <w:pPr>
+        <w:shd w:val="clear" w:color="auto" w:fill="FFFFFF"/>
+        <w:spacing w:before="240" w:after="0" w:line="240" w:lineRule="auto"/>
+        <w:jc w:val="both"/>
+        <w:rPr>
+          <w:rFonts w:cstheme="minorHAnsi"/>
+          <w:color w:val="1D1C1D"/>
+          <w:sz w:val="20"/>
+          <w:szCs w:val="20"/>
+          <w:shd w:val="clear" w:color="auto" w:fill="FFFFFF"/>
+          <w:lang w:val="en-US"/>
+        </w:rPr>
+      </w:pPr>
+      <w:r>
+        <w:rPr>
+          <w:rFonts w:cstheme="minorHAnsi"/>
+          <w:color w:val="1D1C1D"/>
+          <w:sz w:val="20"/>
+          <w:szCs w:val="20"/>
+          <w:shd w:val="clear" w:color="auto" w:fill="FFFFFF"/>
+          <w:lang w:val="en-US"/>
+        </w:rPr>
+        <w:t xml:space="preserve">Usage plans also offers a way to integrate with </w:t>
+      </w:r>
+      <w:r>
+        <w:rPr>
+          <w:rFonts w:cstheme="minorHAnsi"/>
+          <w:b/>
+          <w:bCs/>
+          <w:color w:val="1D1C1D"/>
+          <w:sz w:val="20"/>
+          <w:szCs w:val="20"/>
+          <w:shd w:val="clear" w:color="auto" w:fill="FFFFFF"/>
+          <w:lang w:val="en-US"/>
+        </w:rPr>
+        <w:t>SaaS marketplace</w:t>
+      </w:r>
+      <w:r>
+        <w:rPr>
+          <w:rFonts w:cstheme="minorHAnsi"/>
+          <w:color w:val="1D1C1D"/>
+          <w:sz w:val="20"/>
+          <w:szCs w:val="20"/>
+          <w:shd w:val="clear" w:color="auto" w:fill="FFFFFF"/>
+          <w:lang w:val="en-US"/>
+        </w:rPr>
+        <w:t xml:space="preserve"> (Software as a service)</w:t>
+      </w:r>
+      <w:r>
+        <w:rPr>
+          <w:rFonts w:cstheme="minorHAnsi"/>
+          <w:color w:val="1D1C1D"/>
+          <w:sz w:val="20"/>
+          <w:szCs w:val="20"/>
+          <w:shd w:val="clear" w:color="auto" w:fill="FFFFFF"/>
+          <w:lang w:val="en-US"/>
+        </w:rPr>
+        <w:t xml:space="preserve"> which is a service in which you can offer your SaaS solutions and customers can subscribe or buy that solution then AWS automatically generates an API key associated with the usage plan </w:t>
+      </w:r>
+      <w:proofErr w:type="gramStart"/>
+      <w:r>
+        <w:rPr>
+          <w:rFonts w:cstheme="minorHAnsi"/>
+          <w:color w:val="1D1C1D"/>
+          <w:sz w:val="20"/>
+          <w:szCs w:val="20"/>
+          <w:shd w:val="clear" w:color="auto" w:fill="FFFFFF"/>
+          <w:lang w:val="en-US"/>
+        </w:rPr>
+        <w:t>an</w:t>
+      </w:r>
+      <w:proofErr w:type="gramEnd"/>
+      <w:r>
+        <w:rPr>
+          <w:rFonts w:cstheme="minorHAnsi"/>
+          <w:color w:val="1D1C1D"/>
+          <w:sz w:val="20"/>
+          <w:szCs w:val="20"/>
+          <w:shd w:val="clear" w:color="auto" w:fill="FFFFFF"/>
+          <w:lang w:val="en-US"/>
+        </w:rPr>
+        <w:t xml:space="preserve"> </w:t>
+      </w:r>
+      <w:r>
+        <w:rPr>
+          <w:rFonts w:cstheme="minorHAnsi"/>
+          <w:color w:val="1D1C1D"/>
+          <w:sz w:val="20"/>
+          <w:szCs w:val="20"/>
+          <w:shd w:val="clear" w:color="auto" w:fill="FFFFFF"/>
+          <w:lang w:val="en-US"/>
+        </w:rPr>
+        <w:t>pass</w:t>
+      </w:r>
+      <w:r>
+        <w:rPr>
+          <w:rFonts w:cstheme="minorHAnsi"/>
+          <w:color w:val="1D1C1D"/>
+          <w:sz w:val="20"/>
+          <w:szCs w:val="20"/>
+          <w:shd w:val="clear" w:color="auto" w:fill="FFFFFF"/>
+          <w:lang w:val="en-US"/>
+        </w:rPr>
+        <w:t xml:space="preserve"> it to the customer.</w:t>
+      </w:r>
+    </w:p>
+    <w:p>
+      <w:pPr>
+        <w:numPr>
+          <w:ilvl w:val="0"/>
+          <w:numId w:val="5"/>
+        </w:numPr>
+        <w:shd w:val="clear" w:color="auto" w:fill="FFFFFF"/>
+        <w:spacing w:before="100" w:beforeAutospacing="1" w:after="0" w:line="240" w:lineRule="auto"/>
+        <w:ind w:left="1140"/>
+        <w:jc w:val="both"/>
+        <w:rPr>
+          <w:rFonts w:eastAsia="Times New Roman" w:cstheme="minorHAnsi"/>
+          <w:color w:val="1D1C1D"/>
+          <w:kern w:val="0"/>
+          <w:sz w:val="20"/>
+          <w:szCs w:val="20"/>
+          <w:lang w:val="en-US" w:eastAsia="es-CO"/>
+          <w14:ligatures w14:val="none"/>
+        </w:rPr>
+      </w:pPr>
+      <w:r>
+        <w:rPr>
+          <w:rFonts w:cstheme="minorHAnsi"/>
+          <w:color w:val="1D1C1D"/>
+          <w:sz w:val="20"/>
+          <w:szCs w:val="20"/>
+          <w:shd w:val="clear" w:color="auto" w:fill="FFFFFF"/>
+          <w:lang w:val="en-US"/>
+        </w:rPr>
+        <w:t>The workflow from the customer point of view would be something like this:</w:t>
+      </w:r>
+      <w:r>
+        <w:rPr>
+          <w:rFonts w:cstheme="minorHAnsi"/>
+          <w:color w:val="1D1C1D"/>
+          <w:sz w:val="20"/>
+          <w:szCs w:val="20"/>
+          <w:shd w:val="clear" w:color="auto" w:fill="FFFFFF"/>
+          <w:lang w:val="en-US"/>
+        </w:rPr>
+        <w:br/>
+      </w:r>
+      <w:r>
+        <w:rPr>
+          <w:rFonts w:eastAsia="Times New Roman" w:cstheme="minorHAnsi"/>
+          <w:color w:val="1D1C1D"/>
+          <w:kern w:val="0"/>
+          <w:sz w:val="20"/>
+          <w:szCs w:val="20"/>
+          <w:lang w:val="en-US" w:eastAsia="es-CO"/>
+          <w14:ligatures w14:val="none"/>
+        </w:rPr>
+        <w:t> The customer goes to the AWS SaaS Marketplace and subscribes to your SaaS solution by entering the required information and providing payment details.</w:t>
+      </w:r>
+    </w:p>
+    <w:p>
+      <w:pPr>
+        <w:numPr>
+          <w:ilvl w:val="0"/>
+          <w:numId w:val="5"/>
+        </w:numPr>
+        <w:shd w:val="clear" w:color="auto" w:fill="FFFFFF"/>
+        <w:spacing w:before="100" w:beforeAutospacing="1" w:after="0" w:line="240" w:lineRule="auto"/>
+        <w:ind w:left="1140"/>
+        <w:jc w:val="both"/>
+        <w:rPr>
+          <w:rFonts w:eastAsia="Times New Roman" w:cstheme="minorHAnsi"/>
+          <w:color w:val="1D1C1D"/>
+          <w:kern w:val="0"/>
+          <w:sz w:val="20"/>
+          <w:szCs w:val="20"/>
+          <w:lang w:val="en-US" w:eastAsia="es-CO"/>
+          <w14:ligatures w14:val="none"/>
+        </w:rPr>
+      </w:pPr>
+      <w:r>
+        <w:rPr>
+          <w:rFonts w:eastAsia="Times New Roman" w:cstheme="minorHAnsi"/>
+          <w:color w:val="1D1C1D"/>
+          <w:kern w:val="0"/>
+          <w:sz w:val="20"/>
+          <w:szCs w:val="20"/>
+          <w:lang w:val="en-US" w:eastAsia="es-CO"/>
+          <w14:ligatures w14:val="none"/>
+        </w:rPr>
+        <w:t>Once the subscription is confirmed, the AWS SaaS Marketplace sends a notification to the API Gateway to create an API key for the customer.</w:t>
+      </w:r>
+    </w:p>
+    <w:p>
+      <w:pPr>
+        <w:numPr>
+          <w:ilvl w:val="0"/>
+          <w:numId w:val="5"/>
+        </w:numPr>
+        <w:shd w:val="clear" w:color="auto" w:fill="FFFFFF"/>
+        <w:spacing w:before="100" w:beforeAutospacing="1" w:after="0" w:line="240" w:lineRule="auto"/>
+        <w:ind w:left="1140"/>
+        <w:jc w:val="both"/>
+        <w:rPr>
+          <w:rFonts w:eastAsia="Times New Roman" w:cstheme="minorHAnsi"/>
+          <w:color w:val="1D1C1D"/>
+          <w:kern w:val="0"/>
+          <w:sz w:val="20"/>
+          <w:szCs w:val="20"/>
+          <w:lang w:val="en-US" w:eastAsia="es-CO"/>
+          <w14:ligatures w14:val="none"/>
+        </w:rPr>
+      </w:pPr>
+      <w:r>
+        <w:rPr>
+          <w:rFonts w:eastAsia="Times New Roman" w:cstheme="minorHAnsi"/>
+          <w:color w:val="1D1C1D"/>
+          <w:kern w:val="0"/>
+          <w:sz w:val="20"/>
+          <w:szCs w:val="20"/>
+          <w:lang w:val="en-US" w:eastAsia="es-CO"/>
+          <w14:ligatures w14:val="none"/>
+        </w:rPr>
+        <w:t>The API Gateway generates a unique API key and associates it with the customer's subscription and the usage plan that you have configured.</w:t>
+      </w:r>
+    </w:p>
+    <w:p>
+      <w:pPr>
+        <w:numPr>
+          <w:ilvl w:val="0"/>
+          <w:numId w:val="5"/>
+        </w:numPr>
+        <w:shd w:val="clear" w:color="auto" w:fill="FFFFFF"/>
+        <w:spacing w:before="100" w:beforeAutospacing="1" w:after="0" w:line="240" w:lineRule="auto"/>
+        <w:ind w:left="1140"/>
+        <w:jc w:val="both"/>
+        <w:rPr>
+          <w:rFonts w:eastAsia="Times New Roman" w:cstheme="minorHAnsi"/>
+          <w:color w:val="1D1C1D"/>
+          <w:kern w:val="0"/>
+          <w:sz w:val="20"/>
+          <w:szCs w:val="20"/>
+          <w:lang w:val="en-US" w:eastAsia="es-CO"/>
+          <w14:ligatures w14:val="none"/>
+        </w:rPr>
+      </w:pPr>
+      <w:r>
+        <w:rPr>
+          <w:rFonts w:eastAsia="Times New Roman" w:cstheme="minorHAnsi"/>
+          <w:color w:val="1D1C1D"/>
+          <w:kern w:val="0"/>
+          <w:sz w:val="20"/>
+          <w:szCs w:val="20"/>
+          <w:lang w:val="en-US" w:eastAsia="es-CO"/>
+          <w14:ligatures w14:val="none"/>
+        </w:rPr>
+        <w:t>The API key is then sent back to the customer via email or another secure method.</w:t>
+      </w:r>
+    </w:p>
+    <w:p>
+      <w:pPr>
+        <w:numPr>
+          <w:ilvl w:val="0"/>
+          <w:numId w:val="5"/>
+        </w:numPr>
+        <w:shd w:val="clear" w:color="auto" w:fill="FFFFFF"/>
+        <w:spacing w:before="100" w:beforeAutospacing="1" w:after="0" w:line="240" w:lineRule="auto"/>
+        <w:ind w:left="1140"/>
+        <w:jc w:val="both"/>
+        <w:rPr>
+          <w:rFonts w:eastAsia="Times New Roman" w:cstheme="minorHAnsi"/>
+          <w:color w:val="1D1C1D"/>
+          <w:kern w:val="0"/>
+          <w:sz w:val="20"/>
+          <w:szCs w:val="20"/>
+          <w:lang w:val="en-US" w:eastAsia="es-CO"/>
+          <w14:ligatures w14:val="none"/>
+        </w:rPr>
+      </w:pPr>
+      <w:r>
+        <w:rPr>
+          <w:rFonts w:eastAsia="Times New Roman" w:cstheme="minorHAnsi"/>
+          <w:color w:val="1D1C1D"/>
+          <w:kern w:val="0"/>
+          <w:sz w:val="20"/>
+          <w:szCs w:val="20"/>
+          <w:lang w:val="en-US" w:eastAsia="es-CO"/>
+          <w14:ligatures w14:val="none"/>
+        </w:rPr>
+        <w:t>The customer can then use the API key to make requests to the APIs included in your usage plan, subject to the usage plan rules you have defined.</w:t>
+      </w:r>
+    </w:p>
+    <w:p>
+      <w:pPr>
+        <w:shd w:val="clear" w:color="auto" w:fill="FFFFFF"/>
+        <w:spacing w:before="100" w:beforeAutospacing="1" w:after="0" w:line="240" w:lineRule="auto"/>
+        <w:jc w:val="both"/>
+        <w:rPr>
+          <w:rFonts w:eastAsia="Times New Roman" w:cstheme="minorHAnsi"/>
+          <w:color w:val="1D1C1D"/>
+          <w:kern w:val="0"/>
+          <w:sz w:val="20"/>
+          <w:szCs w:val="20"/>
+          <w:lang w:val="en-US" w:eastAsia="es-CO"/>
+          <w14:ligatures w14:val="none"/>
+        </w:rPr>
+      </w:pPr>
+      <w:r>
+        <w:rPr>
+          <w:rFonts w:eastAsia="Times New Roman" w:cstheme="minorHAnsi"/>
+          <w:color w:val="1D1C1D"/>
+          <w:kern w:val="0"/>
+          <w:sz w:val="20"/>
+          <w:szCs w:val="20"/>
+          <w:lang w:val="en-US" w:eastAsia="es-CO"/>
+          <w14:ligatures w14:val="none"/>
+        </w:rPr>
+        <w:t xml:space="preserve">Note: The API key is passed within the request headers in the </w:t>
+      </w:r>
+      <w:r>
+        <w:rPr>
+          <w:rFonts w:eastAsia="Times New Roman" w:cstheme="minorHAnsi"/>
+          <w:b/>
+          <w:bCs/>
+          <w:color w:val="1D1C1D"/>
+          <w:kern w:val="0"/>
+          <w:sz w:val="20"/>
+          <w:szCs w:val="20"/>
+          <w:lang w:val="en-US" w:eastAsia="es-CO"/>
+          <w14:ligatures w14:val="none"/>
+        </w:rPr>
+        <w:t>x-api-key header</w:t>
+      </w:r>
+      <w:r>
+        <w:rPr>
+          <w:rFonts w:eastAsia="Times New Roman" w:cstheme="minorHAnsi"/>
+          <w:color w:val="1D1C1D"/>
+          <w:kern w:val="0"/>
+          <w:sz w:val="20"/>
+          <w:szCs w:val="20"/>
+          <w:lang w:val="en-US" w:eastAsia="es-CO"/>
+          <w14:ligatures w14:val="none"/>
+        </w:rPr>
+        <w:t xml:space="preserve"> (if not provided error 403 forbidden will be returned) and remember to not enable API key validation in the OPTIONS method since it is only used for preflight requests</w:t>
+      </w:r>
+    </w:p>
+    <w:p>
+      <w:pPr>
+        <w:shd w:val="clear" w:color="auto" w:fill="FFFFFF"/>
+        <w:spacing w:after="0" w:line="240" w:lineRule="auto"/>
+        <w:jc w:val="both"/>
+        <w:rPr>
+          <w:rFonts w:eastAsia="Times New Roman" w:cstheme="minorHAnsi"/>
+          <w:color w:val="FFFFFF" w:themeColor="background1"/>
+          <w:kern w:val="0"/>
+          <w:sz w:val="24"/>
+          <w:szCs w:val="24"/>
+          <w:lang w:val="en-US" w:eastAsia="es-CO"/>
+          <w14:ligatures w14:val="none"/>
+        </w:rPr>
+      </w:pPr>
+      <w:r>
+        <w:rPr>
+          <w:rFonts w:eastAsia="Times New Roman" w:cstheme="minorHAnsi"/>
+          <w:color w:val="FFFFFF" w:themeColor="background1"/>
+          <w:kern w:val="0"/>
+          <w:sz w:val="24"/>
+          <w:szCs w:val="24"/>
+          <w:highlight w:val="darkBlue"/>
+          <w:lang w:val="en-US" w:eastAsia="es-CO"/>
+          <w14:ligatures w14:val="none"/>
+        </w:rPr>
+        <w:t xml:space="preserve">API </w:t>
+      </w:r>
+      <w:r>
+        <w:rPr>
+          <w:rFonts w:eastAsia="Times New Roman" w:cstheme="minorHAnsi"/>
+          <w:color w:val="FFFFFF" w:themeColor="background1"/>
+          <w:kern w:val="0"/>
+          <w:sz w:val="24"/>
+          <w:szCs w:val="24"/>
+          <w:highlight w:val="darkBlue"/>
+          <w:lang w:val="en-US" w:eastAsia="es-CO"/>
+          <w14:ligatures w14:val="none"/>
+        </w:rPr>
+        <w:t xml:space="preserve">Billing                                                                                                                                             </w:t>
+      </w:r>
+      <w:r>
+        <w:rPr>
+          <w:rFonts w:eastAsia="Times New Roman" w:cstheme="minorHAnsi"/>
+          <w:color w:val="FFFFFF" w:themeColor="background1"/>
+          <w:kern w:val="0"/>
+          <w:sz w:val="24"/>
+          <w:szCs w:val="24"/>
+          <w:highlight w:val="darkBlue"/>
+          <w:lang w:val="en-US" w:eastAsia="es-CO"/>
+          <w14:ligatures w14:val="none"/>
+        </w:rPr>
+        <w:t>//</w:t>
+      </w:r>
+    </w:p>
+    <w:p>
+      <w:pPr>
+        <w:shd w:val="clear" w:color="auto" w:fill="FFFFFF"/>
+        <w:spacing w:after="0" w:line="240" w:lineRule="auto"/>
+        <w:jc w:val="both"/>
+        <w:rPr>
+          <w:rFonts w:cstheme="minorHAnsi"/>
+          <w:color w:val="1D1C1D"/>
+          <w:sz w:val="20"/>
+          <w:szCs w:val="20"/>
+          <w:shd w:val="clear" w:color="auto" w:fill="FFFFFF"/>
+          <w:lang w:val="en-US"/>
+        </w:rPr>
+      </w:pPr>
+      <w:r>
+        <w:rPr>
+          <w:rFonts w:eastAsia="Times New Roman" w:cstheme="minorHAnsi"/>
+          <w:color w:val="1D1C1D"/>
+          <w:kern w:val="0"/>
+          <w:sz w:val="20"/>
+          <w:szCs w:val="20"/>
+          <w:lang w:val="en-US" w:eastAsia="es-CO"/>
+          <w14:ligatures w14:val="none"/>
+        </w:rPr>
+        <w:t>It uses a pay-as-you-go billing model, it charges per number of API call and can have additional charges for Data transfer (CloudWatch) and Caching 1 million API calls per month are within the free tier.</w:t>
+      </w:r>
+      <w:r>
+        <w:rPr>
+          <w:rFonts w:cstheme="minorHAnsi"/>
+          <w:color w:val="1D1C1D"/>
+          <w:sz w:val="20"/>
+          <w:szCs w:val="20"/>
+          <w:shd w:val="clear" w:color="auto" w:fill="FFFFFF"/>
+          <w:lang w:val="en-US"/>
+        </w:rPr>
+        <w:t xml:space="preserve"> Read more about billing here:</w:t>
+      </w:r>
+      <w:r>
+        <w:rPr>
+          <w:lang w:val="en-US"/>
+        </w:rPr>
+        <w:t xml:space="preserve"> </w:t>
+      </w:r>
+      <w:hyperlink r:id="rId29" w:history="1">
+        <w:r>
+          <w:rPr>
+            <w:rStyle w:val="Hipervnculo"/>
+            <w:rFonts w:cstheme="minorHAnsi"/>
+            <w:sz w:val="20"/>
+            <w:szCs w:val="20"/>
+            <w:shd w:val="clear" w:color="auto" w:fill="FFFFFF"/>
+            <w:lang w:val="en-US"/>
+          </w:rPr>
+          <w:t>https://aws.amazon.com/es/api-gateway/pricing/</w:t>
+        </w:r>
+      </w:hyperlink>
+    </w:p>
+    <w:p>
+      <w:pPr>
+        <w:shd w:val="clear" w:color="auto" w:fill="FFFFFF"/>
+        <w:spacing w:after="0" w:line="240" w:lineRule="auto"/>
+        <w:rPr>
+          <w:rFonts w:cstheme="minorHAnsi"/>
+          <w:color w:val="1D1C1D"/>
+          <w:sz w:val="20"/>
+          <w:szCs w:val="20"/>
+          <w:shd w:val="clear" w:color="auto" w:fill="FFFFFF"/>
+          <w:lang w:val="en-US"/>
         </w:rPr>
       </w:pPr>
     </w:p>
@@ -11446,6 +13073,119 @@
       </w:pPr>
     </w:lvl>
   </w:abstractNum>
+  <w:abstractNum w:abstractNumId="4" w15:restartNumberingAfterBreak="0">
+    <w:nsid w:val="76986B6C"/>
+    <w:multiLevelType w:val="multilevel"/>
+    <w:tmpl w:val="9FF05DD0"/>
+    <w:lvl w:ilvl="0">
+      <w:start w:val="1"/>
+      <w:numFmt w:val="decimal"/>
+      <w:lvlText w:val="%1."/>
+      <w:lvlJc w:val="left"/>
+      <w:pPr>
+        <w:tabs>
+          <w:tab w:val="num" w:pos="720"/>
+        </w:tabs>
+        <w:ind w:left="720" w:hanging="360"/>
+      </w:pPr>
+    </w:lvl>
+    <w:lvl w:ilvl="1" w:tentative="1">
+      <w:start w:val="1"/>
+      <w:numFmt w:val="decimal"/>
+      <w:lvlText w:val="%2."/>
+      <w:lvlJc w:val="left"/>
+      <w:pPr>
+        <w:tabs>
+          <w:tab w:val="num" w:pos="1440"/>
+        </w:tabs>
+        <w:ind w:left="1440" w:hanging="360"/>
+      </w:pPr>
+    </w:lvl>
+    <w:lvl w:ilvl="2" w:tentative="1">
+      <w:start w:val="1"/>
+      <w:numFmt w:val="decimal"/>
+      <w:lvlText w:val="%3."/>
+      <w:lvlJc w:val="left"/>
+      <w:pPr>
+        <w:tabs>
+          <w:tab w:val="num" w:pos="2160"/>
+        </w:tabs>
+        <w:ind w:left="2160" w:hanging="360"/>
+      </w:pPr>
+    </w:lvl>
+    <w:lvl w:ilvl="3" w:tentative="1">
+      <w:start w:val="1"/>
+      <w:numFmt w:val="decimal"/>
+      <w:lvlText w:val="%4."/>
+      <w:lvlJc w:val="left"/>
+      <w:pPr>
+        <w:tabs>
+          <w:tab w:val="num" w:pos="2880"/>
+        </w:tabs>
+        <w:ind w:left="2880" w:hanging="360"/>
+      </w:pPr>
+    </w:lvl>
+    <w:lvl w:ilvl="4" w:tentative="1">
+      <w:start w:val="1"/>
+      <w:numFmt w:val="decimal"/>
+      <w:lvlText w:val="%5."/>
+      <w:lvlJc w:val="left"/>
+      <w:pPr>
+        <w:tabs>
+          <w:tab w:val="num" w:pos="3600"/>
+        </w:tabs>
+        <w:ind w:left="3600" w:hanging="360"/>
+      </w:pPr>
+    </w:lvl>
+    <w:lvl w:ilvl="5" w:tentative="1">
+      <w:start w:val="1"/>
+      <w:numFmt w:val="decimal"/>
+      <w:lvlText w:val="%6."/>
+      <w:lvlJc w:val="left"/>
+      <w:pPr>
+        <w:tabs>
+          <w:tab w:val="num" w:pos="4320"/>
+        </w:tabs>
+        <w:ind w:left="4320" w:hanging="360"/>
+      </w:pPr>
+    </w:lvl>
+    <w:lvl w:ilvl="6" w:tentative="1">
+      <w:start w:val="1"/>
+      <w:numFmt w:val="decimal"/>
+      <w:lvlText w:val="%7."/>
+      <w:lvlJc w:val="left"/>
+      <w:pPr>
+        <w:tabs>
+          <w:tab w:val="num" w:pos="5040"/>
+        </w:tabs>
+        <w:ind w:left="5040" w:hanging="360"/>
+      </w:pPr>
+    </w:lvl>
+    <w:lvl w:ilvl="7" w:tentative="1">
+      <w:start w:val="1"/>
+      <w:numFmt w:val="decimal"/>
+      <w:lvlText w:val="%8."/>
+      <w:lvlJc w:val="left"/>
+      <w:pPr>
+        <w:tabs>
+          <w:tab w:val="num" w:pos="5760"/>
+        </w:tabs>
+        <w:ind w:left="5760" w:hanging="360"/>
+      </w:pPr>
+    </w:lvl>
+    <w:lvl w:ilvl="8" w:tentative="1">
+      <w:start w:val="1"/>
+      <w:numFmt w:val="decimal"/>
+      <w:lvlText w:val="%9."/>
+      <w:lvlJc w:val="left"/>
+      <w:pPr>
+        <w:tabs>
+          <w:tab w:val="num" w:pos="6480"/>
+        </w:tabs>
+        <w:ind w:left="6480" w:hanging="360"/>
+      </w:pPr>
+    </w:lvl>
+  </w:abstractNum>
   <w:num w:numId="1" w16cid:durableId="1513454413">
     <w:abstractNumId w:val="2"/>
   </w:num>
@@ -11457,6 +13197,9 @@
   </w:num>
   <w:num w:numId="4" w16cid:durableId="1869416303">
     <w:abstractNumId w:val="0"/>
+  </w:num>
+  <w:num w:numId="5" w16cid:durableId="1317607853">
+    <w:abstractNumId w:val="4"/>
   </w:num>
 </w:numbering>
 </file>

</xml_diff>